<commit_message>
Migrated Entity Framework to 6.10
Migrated  Entity Framework to 6.10, a fews of files updated.
</commit_message>
<xml_diff>
--- a/source/Documents/Iron Framework developer guide.docx
+++ b/source/Documents/Iron Framework developer guide.docx
@@ -72,14 +72,12 @@
                         <w:rFonts w:asciiTheme="majorHAnsi" w:eastAsiaTheme="majorEastAsia" w:hAnsiTheme="majorHAnsi" w:cstheme="majorBidi"/>
                       </w:rPr>
                     </w:pPr>
-                    <w:proofErr w:type="spellStart"/>
                     <w:r>
                       <w:rPr>
                         <w:rFonts w:asciiTheme="majorHAnsi" w:eastAsiaTheme="majorEastAsia" w:hAnsiTheme="majorHAnsi" w:cstheme="majorBidi" w:hint="eastAsia"/>
                       </w:rPr>
                       <w:t>Megadotnet</w:t>
                     </w:r>
-                    <w:proofErr w:type="spellEnd"/>
                   </w:p>
                 </w:tc>
               </w:sdtContent>
@@ -2467,13 +2465,13 @@
         <w:t>f</w:t>
       </w:r>
       <w:r>
-        <w:t>ramework 4.</w:t>
+        <w:t>ramework 4</w:t>
       </w:r>
       <w:r>
         <w:rPr>
           <w:rFonts w:hint="eastAsia"/>
         </w:rPr>
-        <w:t xml:space="preserve">5 </w:t>
+        <w:t xml:space="preserve"> </w:t>
       </w:r>
       <w:r>
         <w:rPr>
@@ -2485,25 +2483,46 @@
         <w:t xml:space="preserve">. Combine with </w:t>
       </w:r>
       <w:r>
-        <w:t xml:space="preserve">Entity framework </w:t>
+        <w:t>Entity</w:t>
       </w:r>
       <w:r>
         <w:rPr>
           <w:rFonts w:hint="eastAsia"/>
         </w:rPr>
-        <w:t>5.0</w:t>
-      </w:r>
-      <w:r>
-        <w:t xml:space="preserve">, Enterprise Library </w:t>
+        <w:t xml:space="preserve"> </w:t>
+      </w:r>
+      <w:r>
+        <w:t>Framework,</w:t>
+      </w:r>
+      <w:r>
+        <w:t xml:space="preserve"> Enterprise Library</w:t>
       </w:r>
       <w:r>
         <w:rPr>
           <w:rFonts w:hint="eastAsia"/>
         </w:rPr>
-        <w:t xml:space="preserve">5.0, </w:t>
-      </w:r>
-      <w:r>
-        <w:t>WCF 4.0, Asp.net MVC 3.0 components implement:</w:t>
+        <w:t xml:space="preserve">, </w:t>
+      </w:r>
+      <w:r>
+        <w:t>WCF</w:t>
+      </w:r>
+      <w:r>
+        <w:t>, Asp.net MVC</w:t>
+      </w:r>
+      <w:r>
+        <w:rPr>
+          <w:rFonts w:hint="eastAsia"/>
+        </w:rPr>
+        <w:t xml:space="preserve"> </w:t>
+      </w:r>
+      <w:r>
+        <w:rPr>
+          <w:rFonts w:hint="eastAsia"/>
+        </w:rPr>
+        <w:br/>
+      </w:r>
+      <w:r>
+        <w:t>components implement:</w:t>
       </w:r>
     </w:p>
     <w:p>
@@ -2740,7 +2759,21 @@
           <w:rFonts w:cstheme="minorHAnsi"/>
           <w:lang w:val="en-GB"/>
         </w:rPr>
-        <w:t>Visual Studio 2010</w:t>
+        <w:t>Visual Studio</w:t>
+      </w:r>
+      <w:r>
+        <w:rPr>
+          <w:rFonts w:cstheme="minorHAnsi" w:hint="eastAsia"/>
+          <w:lang w:val="en-GB"/>
+        </w:rPr>
+        <w:t xml:space="preserve"> </w:t>
+      </w:r>
+      <w:r>
+        <w:rPr>
+          <w:rFonts w:cstheme="minorHAnsi" w:hint="eastAsia"/>
+          <w:lang w:val="en-GB"/>
+        </w:rPr>
+        <w:t>2012</w:t>
       </w:r>
       <w:r>
         <w:rPr>
@@ -2916,13 +2949,7 @@
         <w:ind w:firstLineChars="0"/>
       </w:pPr>
       <w:r>
-        <w:t xml:space="preserve">ADO.Net Entity framework </w:t>
-      </w:r>
-      <w:r>
-        <w:rPr>
-          <w:rFonts w:hint="eastAsia"/>
-        </w:rPr>
-        <w:t>5.0</w:t>
+        <w:t>ADO.Net Entity framework</w:t>
       </w:r>
     </w:p>
     <w:p>
@@ -2935,7 +2962,7 @@
         <w:ind w:firstLineChars="0"/>
       </w:pPr>
       <w:r>
-        <w:t>Enterprise Library 5.0</w:t>
+        <w:t>Enterprise Library</w:t>
       </w:r>
       <w:r>
         <w:t xml:space="preserve"> </w:t>
@@ -2950,13 +2977,8 @@
         </w:numPr>
         <w:ind w:firstLineChars="0"/>
       </w:pPr>
-      <w:proofErr w:type="spellStart"/>
-      <w:r>
-        <w:t>Newtonsoft.Json</w:t>
-      </w:r>
-      <w:proofErr w:type="spellEnd"/>
-      <w:r>
-        <w:t xml:space="preserve"> for .net 3.5</w:t>
+      <w:r>
+        <w:t xml:space="preserve">Newtonsoft.Json for .net </w:t>
       </w:r>
     </w:p>
     <w:p>
@@ -2969,7 +2991,7 @@
         <w:ind w:firstLineChars="0"/>
       </w:pPr>
       <w:r>
-        <w:t>Moq.4.0.10827.Final</w:t>
+        <w:t>Moq</w:t>
       </w:r>
     </w:p>
     <w:p>
@@ -2980,9 +3002,12 @@
           <w:numId w:val="6"/>
         </w:numPr>
         <w:ind w:firstLineChars="0"/>
-      </w:pPr>
-      <w:r>
-        <w:t>ASP.NET MVC 3 RTM Tools Update</w:t>
+        <w:rPr>
+          <w:rFonts w:hint="eastAsia"/>
+        </w:rPr>
+      </w:pPr>
+      <w:r>
+        <w:t xml:space="preserve">ASP.NET MVC RTM </w:t>
       </w:r>
     </w:p>
     <w:p>
@@ -2995,7 +3020,7 @@
         <w:ind w:firstLineChars="0"/>
       </w:pPr>
       <w:r>
-        <w:t>WCF Web API Preview 4</w:t>
+        <w:t xml:space="preserve">WCF Web API Preview </w:t>
       </w:r>
     </w:p>
     <w:p>
@@ -3011,11 +3036,7 @@
         <w:t xml:space="preserve">The </w:t>
       </w:r>
       <w:r>
-        <w:t xml:space="preserve">SQL Server </w:t>
-      </w:r>
-      <w:proofErr w:type="spellStart"/>
-      <w:r>
-        <w:t>A</w:t>
+        <w:t>SQL Server A</w:t>
       </w:r>
       <w:r>
         <w:t>dventureW</w:t>
@@ -3023,7 +3044,6 @@
       <w:r>
         <w:t>orks</w:t>
       </w:r>
-      <w:proofErr w:type="spellEnd"/>
       <w:r>
         <w:t xml:space="preserve"> sample database </w:t>
       </w:r>
@@ -3035,25 +3055,6 @@
         <w:t>(option)</w:t>
       </w:r>
     </w:p>
-    <w:p>
-      <w:pPr>
-        <w:pStyle w:val="ac"/>
-        <w:numPr>
-          <w:ilvl w:val="0"/>
-          <w:numId w:val="6"/>
-        </w:numPr>
-        <w:ind w:firstLineChars="0"/>
-      </w:pPr>
-      <w:hyperlink r:id="rId10" w:history="1">
-        <w:r>
-          <w:rPr>
-            <w:rStyle w:val="a7"/>
-          </w:rPr>
-          <w:t>ASP.NET MVC 4 for Visual Studio 2010 SP1 and Visual Web Developer 2010 SP1</w:t>
-        </w:r>
-      </w:hyperlink>
-    </w:p>
-    <w:p/>
     <w:p/>
     <w:p>
       <w:pPr>
@@ -3221,17 +3222,7 @@
         <w:ind w:firstLineChars="200" w:firstLine="420"/>
       </w:pPr>
       <w:r>
-        <w:t xml:space="preserve">There are several techniques and patterns used for this purpose, such as Plug-in, Service Locator, Dependency Injection and </w:t>
-      </w:r>
-      <w:proofErr w:type="spellStart"/>
-      <w:proofErr w:type="gramStart"/>
-      <w:r>
-        <w:t>IoC</w:t>
-      </w:r>
-      <w:proofErr w:type="spellEnd"/>
-      <w:proofErr w:type="gramEnd"/>
-      <w:r>
-        <w:t xml:space="preserve"> (Inversion of Control).    </w:t>
+        <w:t xml:space="preserve">There are several techniques and patterns used for this purpose, such as Plug-in, Service Locator, Dependency Injection and IoC (Inversion of Control).    </w:t>
       </w:r>
     </w:p>
     <w:p>
@@ -3250,17 +3241,7 @@
         <w:ind w:firstLineChars="200" w:firstLine="420"/>
       </w:pPr>
       <w:r>
-        <w:t>-  Inversion of control (</w:t>
-      </w:r>
-      <w:proofErr w:type="spellStart"/>
-      <w:proofErr w:type="gramStart"/>
-      <w:r>
-        <w:t>IoC</w:t>
-      </w:r>
-      <w:proofErr w:type="spellEnd"/>
-      <w:proofErr w:type="gramEnd"/>
-      <w:r>
-        <w:t xml:space="preserve">) </w:t>
+        <w:t xml:space="preserve">-  Inversion of control (IoC) </w:t>
       </w:r>
     </w:p>
     <w:p>
@@ -3331,13 +3312,8 @@
         <w:ind w:firstLineChars="0"/>
       </w:pPr>
       <w:r>
-        <w:t xml:space="preserve">Model View </w:t>
-      </w:r>
-      <w:proofErr w:type="spellStart"/>
-      <w:r>
-        <w:t>View</w:t>
-      </w:r>
-      <w:proofErr w:type="spellEnd"/>
+        <w:t>Model View View</w:t>
+      </w:r>
       <w:r>
         <w:rPr>
           <w:rFonts w:hint="eastAsia"/>
@@ -3380,15 +3356,7 @@
         <w:ind w:firstLineChars="0"/>
       </w:pPr>
       <w:r>
-        <w:t>Unit of Work/Context (</w:t>
-      </w:r>
-      <w:proofErr w:type="spellStart"/>
-      <w:r>
-        <w:t>UoW</w:t>
-      </w:r>
-      <w:proofErr w:type="spellEnd"/>
-      <w:r>
-        <w:t>)</w:t>
+        <w:t>Unit of Work/Context (UoW)</w:t>
       </w:r>
     </w:p>
     <w:p>
@@ -3601,11 +3569,6 @@
     </w:p>
     <w:p/>
     <w:p>
-      <w:pPr>
-        <w:rPr>
-          <w:rFonts w:hint="eastAsia"/>
-        </w:rPr>
-      </w:pPr>
       <w:r>
         <w:rPr>
           <w:noProof/>
@@ -3626,7 +3589,7 @@
                     <pic:cNvPicPr/>
                   </pic:nvPicPr>
                   <pic:blipFill>
-                    <a:blip r:embed="rId11"/>
+                    <a:blip r:embed="rId10"/>
                     <a:stretch>
                       <a:fillRect/>
                     </a:stretch>
@@ -3669,10 +3632,10 @@
             <v:path o:extrusionok="f" gradientshapeok="t" o:connecttype="rect"/>
             <o:lock v:ext="edit" aspectratio="t"/>
           </v:shapetype>
-          <v:shape id="_x0000_i1025" type="#_x0000_t75" style="width:426pt;height:441pt" o:ole="">
-            <v:imagedata r:id="rId12" o:title=""/>
+          <v:shape id="_x0000_i1025" type="#_x0000_t75" style="width:426.1pt;height:441.15pt" o:ole="">
+            <v:imagedata r:id="rId11" o:title=""/>
           </v:shape>
-          <o:OLEObject Type="Embed" ProgID="Visio.Drawing.11" ShapeID="_x0000_i1025" DrawAspect="Content" ObjectID="_1434611483" r:id="rId13"/>
+          <o:OLEObject Type="Embed" ProgID="Visio.Drawing.11" ShapeID="_x0000_i1025" DrawAspect="Content" ObjectID="_1462126930" r:id="rId12"/>
         </w:object>
       </w:r>
     </w:p>
@@ -3862,11 +3825,9 @@
       <w:r>
         <w:t xml:space="preserve">  Enterprise library 5 has remove caching call handler base on Http Runtime Cache. We have implemented it by .net framework 4 </w:t>
       </w:r>
-      <w:proofErr w:type="spellStart"/>
       <w:r>
         <w:t>System.Runtime.Caching</w:t>
       </w:r>
-      <w:proofErr w:type="spellEnd"/>
       <w:r>
         <w:t>.</w:t>
       </w:r>
@@ -3881,7 +3842,6 @@
         </w:rPr>
         <w:t xml:space="preserve">  General, exception logging will locate as </w:t>
       </w:r>
-      <w:proofErr w:type="spellStart"/>
       <w:r>
         <w:t>ErrorRolling.log</w:t>
       </w:r>
@@ -3889,14 +3849,7 @@
         <w:rPr>
           <w:rFonts w:hint="eastAsia"/>
         </w:rPr>
-        <w:t>filename</w:t>
-      </w:r>
-      <w:proofErr w:type="spellEnd"/>
-      <w:r>
-        <w:rPr>
-          <w:rFonts w:hint="eastAsia"/>
-        </w:rPr>
-        <w:t xml:space="preserve"> </w:t>
+        <w:t xml:space="preserve">filename </w:t>
       </w:r>
       <w:r>
         <w:t xml:space="preserve">filename format </w:t>
@@ -3969,7 +3922,6 @@
       <w:r>
         <w:t xml:space="preserve">Asp.net </w:t>
       </w:r>
-      <w:proofErr w:type="spellStart"/>
       <w:r>
         <w:rPr>
           <w:rFonts w:hint="eastAsia"/>
@@ -3988,21 +3940,12 @@
       <w:r>
         <w:t>orm</w:t>
       </w:r>
-      <w:proofErr w:type="spellEnd"/>
       <w:r>
         <w:rPr>
           <w:rFonts w:hint="eastAsia"/>
         </w:rPr>
-        <w:t xml:space="preserve"> </w:t>
-      </w:r>
-      <w:proofErr w:type="gramStart"/>
-      <w:r>
-        <w:rPr>
-          <w:rFonts w:hint="eastAsia"/>
-        </w:rPr>
-        <w:t>support</w:t>
-      </w:r>
-      <w:proofErr w:type="gramEnd"/>
+        <w:t xml:space="preserve"> support</w:t>
+      </w:r>
       <w:r>
         <w:t xml:space="preserve"> </w:t>
       </w:r>
@@ -4056,15 +3999,7 @@
         <w:t xml:space="preserve"> data model work with</w:t>
       </w:r>
       <w:r>
-        <w:t xml:space="preserve"> </w:t>
-      </w:r>
-      <w:proofErr w:type="spellStart"/>
-      <w:r>
-        <w:t>JQuery</w:t>
-      </w:r>
-      <w:proofErr w:type="spellEnd"/>
-      <w:r>
-        <w:t xml:space="preserve"> Plug-in</w:t>
+        <w:t xml:space="preserve"> JQuery Plug-in</w:t>
       </w:r>
       <w:r>
         <w:t>.</w:t>
@@ -4120,13 +4055,7 @@
         <w:ind w:firstLineChars="0"/>
       </w:pPr>
       <w:r>
-        <w:t xml:space="preserve">Entity framework </w:t>
-      </w:r>
-      <w:r>
-        <w:rPr>
-          <w:rFonts w:hint="eastAsia"/>
-        </w:rPr>
-        <w:t>5</w:t>
+        <w:t>Entity framework</w:t>
       </w:r>
       <w:r>
         <w:t xml:space="preserve"> POCO and T4 template code generation </w:t>
@@ -4145,7 +4074,16 @@
         <w:t>Cross cutting</w:t>
       </w:r>
       <w:r>
-        <w:t xml:space="preserve"> with Enterprise library 5.0 application block</w:t>
+        <w:t xml:space="preserve"> with Enterprise library</w:t>
+      </w:r>
+      <w:r>
+        <w:rPr>
+          <w:rFonts w:hint="eastAsia"/>
+        </w:rPr>
+        <w:t xml:space="preserve"> </w:t>
+      </w:r>
+      <w:r>
+        <w:t xml:space="preserve"> application block</w:t>
       </w:r>
     </w:p>
     <w:p>
@@ -4158,8 +4096,22 @@
         <w:ind w:firstLineChars="0"/>
       </w:pPr>
       <w:r>
-        <w:t xml:space="preserve">Dependency injection with Unity 2.0 </w:t>
-      </w:r>
+        <w:t xml:space="preserve">Dependency injection with Unity </w:t>
+      </w:r>
+      <w:r>
+        <w:rPr>
+          <w:rFonts w:hint="eastAsia"/>
+        </w:rPr>
+        <w:t>DI</w:t>
+      </w:r>
+      <w:r>
+        <w:rPr>
+          <w:rFonts w:hint="eastAsia"/>
+        </w:rPr>
+        <w:t xml:space="preserve"> container</w:t>
+      </w:r>
+      <w:bookmarkStart w:id="15" w:name="_GoBack"/>
+      <w:bookmarkEnd w:id="15"/>
     </w:p>
     <w:p>
       <w:pPr>
@@ -4171,15 +4123,7 @@
         <w:ind w:firstLineChars="0"/>
       </w:pPr>
       <w:r>
-        <w:t xml:space="preserve">WCF </w:t>
-      </w:r>
-      <w:proofErr w:type="spellStart"/>
-      <w:r>
-        <w:t>RESTful</w:t>
-      </w:r>
-      <w:proofErr w:type="spellEnd"/>
-      <w:r>
-        <w:t xml:space="preserve"> service</w:t>
+        <w:t>WCF RESTful service</w:t>
       </w:r>
       <w:r>
         <w:t xml:space="preserve"> based on WCF 4 Service</w:t>
@@ -4214,29 +4158,21 @@
         <w:ind w:firstLineChars="0"/>
       </w:pPr>
       <w:r>
-        <w:t xml:space="preserve">Unit test with the </w:t>
-      </w:r>
-      <w:proofErr w:type="spellStart"/>
-      <w:r>
-        <w:t>Moq</w:t>
-      </w:r>
-      <w:proofErr w:type="spellEnd"/>
-      <w:r>
-        <w:t xml:space="preserve"> framework</w:t>
+        <w:t>Unit test with the Moq framework</w:t>
       </w:r>
     </w:p>
     <w:p>
       <w:pPr>
         <w:pStyle w:val="2"/>
       </w:pPr>
-      <w:bookmarkStart w:id="15" w:name="_Toc307844703"/>
+      <w:bookmarkStart w:id="16" w:name="_Toc307844703"/>
       <w:r>
         <w:t xml:space="preserve">Data access </w:t>
       </w:r>
       <w:r>
         <w:t>infrastructure</w:t>
       </w:r>
-      <w:bookmarkEnd w:id="15"/>
+      <w:bookmarkEnd w:id="16"/>
     </w:p>
     <w:p>
       <w:pPr>
@@ -4289,15 +4225,7 @@
         <w:t xml:space="preserve">. </w:t>
       </w:r>
       <w:r>
-        <w:t xml:space="preserve">Today the Entity Framework source code is being released under an open source license (Apache 2.0), and the code repository will be hosted on </w:t>
-      </w:r>
-      <w:proofErr w:type="spellStart"/>
-      <w:r>
-        <w:t>CodePlex</w:t>
-      </w:r>
-      <w:proofErr w:type="spellEnd"/>
-      <w:r>
-        <w:t xml:space="preserve"> to further increase development transparency.</w:t>
+        <w:t>Today the Entity Framework source code is being released under an open source license (Apache 2.0), and the code repository will be hosted on CodePlex to further increase development transparency.</w:t>
       </w:r>
     </w:p>
     <w:p>
@@ -4328,15 +4256,7 @@
         <w:t xml:space="preserve">the </w:t>
       </w:r>
       <w:r>
-        <w:t xml:space="preserve">ADO.NET </w:t>
-      </w:r>
-      <w:proofErr w:type="spellStart"/>
-      <w:r>
-        <w:t>DbContext</w:t>
-      </w:r>
-      <w:proofErr w:type="spellEnd"/>
-      <w:r>
-        <w:t xml:space="preserve"> Generator template</w:t>
+        <w:t>ADO.NET DbContext Generator template</w:t>
       </w:r>
       <w:r>
         <w:t xml:space="preserve"> which from </w:t>
@@ -4348,15 +4268,7 @@
         <w:t xml:space="preserve"> then added WCF data member attribute.</w:t>
       </w:r>
       <w:r>
-        <w:t xml:space="preserve"> It is can get it from </w:t>
-      </w:r>
-      <w:proofErr w:type="spellStart"/>
-      <w:r>
-        <w:t>NuGet</w:t>
-      </w:r>
-      <w:proofErr w:type="spellEnd"/>
-      <w:r>
-        <w:t>.</w:t>
+        <w:t xml:space="preserve"> It is can get it from NuGet.</w:t>
       </w:r>
       <w:r>
         <w:t xml:space="preserve"> </w:t>
@@ -4372,11 +4284,7 @@
         <w:t xml:space="preserve">In </w:t>
       </w:r>
       <w:r>
-        <w:t xml:space="preserve">the </w:t>
-      </w:r>
-      <w:proofErr w:type="spellStart"/>
-      <w:r>
-        <w:t>W</w:t>
+        <w:t>the W</w:t>
       </w:r>
       <w:r>
         <w:t>eb.c</w:t>
@@ -4384,15 +4292,9 @@
       <w:r>
         <w:t>onfig</w:t>
       </w:r>
-      <w:proofErr w:type="spellEnd"/>
-      <w:r>
-        <w:t>/</w:t>
-      </w:r>
-      <w:proofErr w:type="spellStart"/>
-      <w:r>
-        <w:t>App.Config</w:t>
-      </w:r>
-      <w:proofErr w:type="spellEnd"/>
+      <w:r>
+        <w:t>/App.Config</w:t>
+      </w:r>
       <w:r>
         <w:t xml:space="preserve"> </w:t>
       </w:r>
@@ -4448,8 +4350,6 @@
         </w:rPr>
         <w:t xml:space="preserve">  &lt;</w:t>
       </w:r>
-      <w:proofErr w:type="spellStart"/>
-      <w:proofErr w:type="gramStart"/>
       <w:r>
         <w:rPr>
           <w:rFonts w:ascii="Verdana" w:hAnsi="Verdana" w:cs="Verdana"/>
@@ -4460,8 +4360,6 @@
         </w:rPr>
         <w:t>connectionStrings</w:t>
       </w:r>
-      <w:proofErr w:type="spellEnd"/>
-      <w:proofErr w:type="gramEnd"/>
       <w:r>
         <w:rPr>
           <w:rFonts w:ascii="Verdana" w:hAnsi="Verdana" w:cs="Verdana"/>
@@ -4546,7 +4444,6 @@
         </w:rPr>
         <w:t>"</w:t>
       </w:r>
-      <w:proofErr w:type="spellStart"/>
       <w:r>
         <w:rPr>
           <w:rFonts w:ascii="Verdana" w:hAnsi="Verdana" w:cs="Verdana"/>
@@ -4557,7 +4454,6 @@
         </w:rPr>
         <w:t>AdventureWorksEntities</w:t>
       </w:r>
-      <w:proofErr w:type="spellEnd"/>
       <w:r>
         <w:rPr>
           <w:rFonts w:ascii="Verdana" w:hAnsi="Verdana" w:cs="Verdana"/>
@@ -4624,9 +4520,29 @@
           <w:sz w:val="16"/>
           <w:szCs w:val="16"/>
         </w:rPr>
-        <w:t>&amp;</w:t>
-      </w:r>
-      <w:proofErr w:type="spellStart"/>
+        <w:t>&amp;quot;</w:t>
+      </w:r>
+      <w:r>
+        <w:rPr>
+          <w:rFonts w:ascii="Verdana" w:hAnsi="Verdana" w:cs="Verdana"/>
+          <w:color w:val="0000FF"/>
+          <w:kern w:val="0"/>
+          <w:sz w:val="16"/>
+          <w:szCs w:val="16"/>
+        </w:rPr>
+        <w:t xml:space="preserve">Data </w:t>
+      </w:r>
+      <w:r>
+        <w:rPr>
+          <w:rFonts w:ascii="Verdana" w:hAnsi="Verdana" w:cs="Verdana"/>
+          <w:color w:val="0000FF"/>
+          <w:kern w:val="0"/>
+          <w:sz w:val="16"/>
+          <w:szCs w:val="16"/>
+        </w:rPr>
+        <w:lastRenderedPageBreak/>
+        <w:t>Source=.;Initial Catalog=AdventureWorks;Integrated Security=True;MultipleActiveResultSets=True</w:t>
+      </w:r>
       <w:r>
         <w:rPr>
           <w:rFonts w:ascii="Verdana" w:hAnsi="Verdana" w:cs="Verdana"/>
@@ -4635,9 +4551,27 @@
           <w:sz w:val="16"/>
           <w:szCs w:val="16"/>
         </w:rPr>
-        <w:t>quot</w:t>
-      </w:r>
-      <w:proofErr w:type="gramStart"/>
+        <w:t>&amp;quot;</w:t>
+      </w:r>
+      <w:r>
+        <w:rPr>
+          <w:rFonts w:ascii="Verdana" w:hAnsi="Verdana" w:cs="Verdana"/>
+          <w:kern w:val="0"/>
+          <w:sz w:val="16"/>
+          <w:szCs w:val="16"/>
+        </w:rPr>
+        <w:t>"</w:t>
+      </w:r>
+      <w:r>
+        <w:rPr>
+          <w:rFonts w:ascii="Verdana" w:hAnsi="Verdana" w:cs="Verdana"/>
+          <w:color w:val="0000FF"/>
+          <w:kern w:val="0"/>
+          <w:sz w:val="16"/>
+          <w:szCs w:val="16"/>
+        </w:rPr>
+        <w:t xml:space="preserve"> </w:t>
+      </w:r>
       <w:r>
         <w:rPr>
           <w:rFonts w:ascii="Verdana" w:hAnsi="Verdana" w:cs="Verdana"/>
@@ -4646,7 +4580,7 @@
           <w:sz w:val="16"/>
           <w:szCs w:val="16"/>
         </w:rPr>
-        <w:t>;</w:t>
+        <w:t>providerName</w:t>
       </w:r>
       <w:r>
         <w:rPr>
@@ -4656,10 +4590,17 @@
           <w:sz w:val="16"/>
           <w:szCs w:val="16"/>
         </w:rPr>
-        <w:t>Data</w:t>
-      </w:r>
-      <w:proofErr w:type="spellEnd"/>
-      <w:proofErr w:type="gramEnd"/>
+        <w:t>=</w:t>
+      </w:r>
+      <w:r>
+        <w:rPr>
+          <w:rFonts w:ascii="Verdana" w:hAnsi="Verdana" w:cs="Verdana"/>
+          <w:kern w:val="0"/>
+          <w:sz w:val="16"/>
+          <w:szCs w:val="16"/>
+        </w:rPr>
+        <w:t>"</w:t>
+      </w:r>
       <w:r>
         <w:rPr>
           <w:rFonts w:ascii="Verdana" w:hAnsi="Verdana" w:cs="Verdana"/>
@@ -4668,179 +4609,8 @@
           <w:sz w:val="16"/>
           <w:szCs w:val="16"/>
         </w:rPr>
-        <w:t xml:space="preserve"> </w:t>
-      </w:r>
-      <w:r>
-        <w:rPr>
-          <w:rFonts w:ascii="Verdana" w:hAnsi="Verdana" w:cs="Verdana"/>
-          <w:color w:val="0000FF"/>
-          <w:kern w:val="0"/>
-          <w:sz w:val="16"/>
-          <w:szCs w:val="16"/>
-        </w:rPr>
-        <w:lastRenderedPageBreak/>
-        <w:t>Source=.;I</w:t>
-      </w:r>
-      <w:proofErr w:type="gramStart"/>
-      <w:r>
-        <w:rPr>
-          <w:rFonts w:ascii="Verdana" w:hAnsi="Verdana" w:cs="Verdana"/>
-          <w:color w:val="0000FF"/>
-          <w:kern w:val="0"/>
-          <w:sz w:val="16"/>
-          <w:szCs w:val="16"/>
-        </w:rPr>
-        <w:t>nitial</w:t>
-      </w:r>
-      <w:proofErr w:type="gramEnd"/>
-      <w:r>
-        <w:rPr>
-          <w:rFonts w:ascii="Verdana" w:hAnsi="Verdana" w:cs="Verdana"/>
-          <w:color w:val="0000FF"/>
-          <w:kern w:val="0"/>
-          <w:sz w:val="16"/>
-          <w:szCs w:val="16"/>
-        </w:rPr>
-        <w:t xml:space="preserve"> Catalog=</w:t>
-      </w:r>
-      <w:proofErr w:type="spellStart"/>
-      <w:r>
-        <w:rPr>
-          <w:rFonts w:ascii="Verdana" w:hAnsi="Verdana" w:cs="Verdana"/>
-          <w:color w:val="0000FF"/>
-          <w:kern w:val="0"/>
-          <w:sz w:val="16"/>
-          <w:szCs w:val="16"/>
-        </w:rPr>
-        <w:t>AdventureWorks;Integrated</w:t>
-      </w:r>
-      <w:proofErr w:type="spellEnd"/>
-      <w:r>
-        <w:rPr>
-          <w:rFonts w:ascii="Verdana" w:hAnsi="Verdana" w:cs="Verdana"/>
-          <w:color w:val="0000FF"/>
-          <w:kern w:val="0"/>
-          <w:sz w:val="16"/>
-          <w:szCs w:val="16"/>
-        </w:rPr>
-        <w:t xml:space="preserve"> Security=</w:t>
-      </w:r>
-      <w:proofErr w:type="spellStart"/>
-      <w:r>
-        <w:rPr>
-          <w:rFonts w:ascii="Verdana" w:hAnsi="Verdana" w:cs="Verdana"/>
-          <w:color w:val="0000FF"/>
-          <w:kern w:val="0"/>
-          <w:sz w:val="16"/>
-          <w:szCs w:val="16"/>
-        </w:rPr>
-        <w:t>True;MultipleActiveResultSets</w:t>
-      </w:r>
-      <w:proofErr w:type="spellEnd"/>
-      <w:r>
-        <w:rPr>
-          <w:rFonts w:ascii="Verdana" w:hAnsi="Verdana" w:cs="Verdana"/>
-          <w:color w:val="0000FF"/>
-          <w:kern w:val="0"/>
-          <w:sz w:val="16"/>
-          <w:szCs w:val="16"/>
-        </w:rPr>
-        <w:t>=</w:t>
-      </w:r>
-      <w:proofErr w:type="spellStart"/>
-      <w:r>
-        <w:rPr>
-          <w:rFonts w:ascii="Verdana" w:hAnsi="Verdana" w:cs="Verdana"/>
-          <w:color w:val="0000FF"/>
-          <w:kern w:val="0"/>
-          <w:sz w:val="16"/>
-          <w:szCs w:val="16"/>
-        </w:rPr>
-        <w:t>True</w:t>
-      </w:r>
-      <w:r>
-        <w:rPr>
-          <w:rFonts w:ascii="Verdana" w:hAnsi="Verdana" w:cs="Verdana"/>
-          <w:color w:val="FF0000"/>
-          <w:kern w:val="0"/>
-          <w:sz w:val="16"/>
-          <w:szCs w:val="16"/>
-        </w:rPr>
-        <w:t>&amp;quot</w:t>
-      </w:r>
-      <w:proofErr w:type="spellEnd"/>
-      <w:r>
-        <w:rPr>
-          <w:rFonts w:ascii="Verdana" w:hAnsi="Verdana" w:cs="Verdana"/>
-          <w:color w:val="FF0000"/>
-          <w:kern w:val="0"/>
-          <w:sz w:val="16"/>
-          <w:szCs w:val="16"/>
-        </w:rPr>
-        <w:t>;</w:t>
-      </w:r>
-      <w:r>
-        <w:rPr>
-          <w:rFonts w:ascii="Verdana" w:hAnsi="Verdana" w:cs="Verdana"/>
-          <w:kern w:val="0"/>
-          <w:sz w:val="16"/>
-          <w:szCs w:val="16"/>
-        </w:rPr>
-        <w:t>"</w:t>
-      </w:r>
-      <w:r>
-        <w:rPr>
-          <w:rFonts w:ascii="Verdana" w:hAnsi="Verdana" w:cs="Verdana"/>
-          <w:color w:val="0000FF"/>
-          <w:kern w:val="0"/>
-          <w:sz w:val="16"/>
-          <w:szCs w:val="16"/>
-        </w:rPr>
-        <w:t xml:space="preserve"> </w:t>
-      </w:r>
-      <w:proofErr w:type="spellStart"/>
-      <w:r>
-        <w:rPr>
-          <w:rFonts w:ascii="Verdana" w:hAnsi="Verdana" w:cs="Verdana"/>
-          <w:color w:val="FF0000"/>
-          <w:kern w:val="0"/>
-          <w:sz w:val="16"/>
-          <w:szCs w:val="16"/>
-        </w:rPr>
-        <w:t>providerName</w:t>
-      </w:r>
-      <w:proofErr w:type="spellEnd"/>
-      <w:r>
-        <w:rPr>
-          <w:rFonts w:ascii="Verdana" w:hAnsi="Verdana" w:cs="Verdana"/>
-          <w:color w:val="0000FF"/>
-          <w:kern w:val="0"/>
-          <w:sz w:val="16"/>
-          <w:szCs w:val="16"/>
-        </w:rPr>
-        <w:t>=</w:t>
-      </w:r>
-      <w:r>
-        <w:rPr>
-          <w:rFonts w:ascii="Verdana" w:hAnsi="Verdana" w:cs="Verdana"/>
-          <w:kern w:val="0"/>
-          <w:sz w:val="16"/>
-          <w:szCs w:val="16"/>
-        </w:rPr>
-        <w:t>"</w:t>
-      </w:r>
-      <w:proofErr w:type="spellStart"/>
-      <w:r>
-        <w:rPr>
-          <w:rFonts w:ascii="Verdana" w:hAnsi="Verdana" w:cs="Verdana"/>
-          <w:color w:val="0000FF"/>
-          <w:kern w:val="0"/>
-          <w:sz w:val="16"/>
-          <w:szCs w:val="16"/>
-        </w:rPr>
         <w:t>System.Data.EntityClient</w:t>
       </w:r>
-      <w:proofErr w:type="spellEnd"/>
       <w:r>
         <w:rPr>
           <w:rFonts w:ascii="Verdana" w:hAnsi="Verdana" w:cs="Verdana"/>
@@ -4886,7 +4656,6 @@
         </w:rPr>
         <w:t xml:space="preserve">  &lt;/</w:t>
       </w:r>
-      <w:proofErr w:type="spellStart"/>
       <w:r>
         <w:rPr>
           <w:rFonts w:ascii="Verdana" w:hAnsi="Verdana" w:cs="Verdana"/>
@@ -4897,7 +4666,6 @@
         </w:rPr>
         <w:t>connectionStrings</w:t>
       </w:r>
-      <w:proofErr w:type="spellEnd"/>
       <w:r>
         <w:rPr>
           <w:rFonts w:ascii="Verdana" w:hAnsi="Verdana" w:cs="Verdana"/>
@@ -4929,11 +4697,9 @@
       <w:r>
         <w:t xml:space="preserve"> (snapshot from </w:t>
       </w:r>
-      <w:proofErr w:type="spellStart"/>
       <w:r>
         <w:t>AdventureWorks.edmx</w:t>
       </w:r>
-      <w:proofErr w:type="spellEnd"/>
       <w:r>
         <w:t>)</w:t>
       </w:r>
@@ -4962,7 +4728,7 @@
                     <pic:cNvPicPr/>
                   </pic:nvPicPr>
                   <pic:blipFill>
-                    <a:blip r:embed="rId14"/>
+                    <a:blip r:embed="rId13"/>
                     <a:stretch>
                       <a:fillRect/>
                     </a:stretch>
@@ -4992,7 +4758,7 @@
       <w:pPr>
         <w:pStyle w:val="3"/>
       </w:pPr>
-      <w:bookmarkStart w:id="16" w:name="_Toc307844704"/>
+      <w:bookmarkStart w:id="17" w:name="_Toc307844704"/>
       <w:r>
         <w:lastRenderedPageBreak/>
         <w:t>Repository Class D</w:t>
@@ -5000,7 +4766,7 @@
       <w:r>
         <w:t>iagram</w:t>
       </w:r>
-      <w:bookmarkEnd w:id="16"/>
+      <w:bookmarkEnd w:id="17"/>
     </w:p>
     <w:p>
       <w:r>
@@ -5023,7 +4789,7 @@
                     <pic:cNvPicPr/>
                   </pic:nvPicPr>
                   <pic:blipFill>
-                    <a:blip r:embed="rId15"/>
+                    <a:blip r:embed="rId14"/>
                     <a:stretch>
                       <a:fillRect/>
                     </a:stretch>
@@ -5049,11 +4815,11 @@
       <w:pPr>
         <w:pStyle w:val="2"/>
       </w:pPr>
-      <w:bookmarkStart w:id="17" w:name="_Toc307844705"/>
+      <w:bookmarkStart w:id="18" w:name="_Toc307844705"/>
       <w:r>
         <w:t>Business layer</w:t>
       </w:r>
-      <w:bookmarkEnd w:id="17"/>
+      <w:bookmarkEnd w:id="18"/>
     </w:p>
     <w:p>
       <w:pPr>
@@ -5130,6 +4896,153 @@
             <wp:extent cx="5274310" cy="3200086"/>
             <wp:effectExtent l="0" t="0" r="0" b="0"/>
             <wp:docPr id="5" name="Picture 5"/>
+            <wp:cNvGraphicFramePr>
+              <a:graphicFrameLocks xmlns:a="http://schemas.openxmlformats.org/drawingml/2006/main" noChangeAspect="1"/>
+            </wp:cNvGraphicFramePr>
+            <a:graphic xmlns:a="http://schemas.openxmlformats.org/drawingml/2006/main">
+              <a:graphicData uri="http://schemas.openxmlformats.org/drawingml/2006/picture">
+                <pic:pic xmlns:pic="http://schemas.openxmlformats.org/drawingml/2006/picture">
+                  <pic:nvPicPr>
+                    <pic:cNvPr id="0" name=""/>
+                    <pic:cNvPicPr/>
+                  </pic:nvPicPr>
+                  <pic:blipFill>
+                    <a:blip r:embed="rId15"/>
+                    <a:stretch>
+                      <a:fillRect/>
+                    </a:stretch>
+                  </pic:blipFill>
+                  <pic:spPr>
+                    <a:xfrm>
+                      <a:off x="0" y="0"/>
+                      <a:ext cx="5274310" cy="3200086"/>
+                    </a:xfrm>
+                    <a:prstGeom prst="rect">
+                      <a:avLst/>
+                    </a:prstGeom>
+                  </pic:spPr>
+                </pic:pic>
+              </a:graphicData>
+            </a:graphic>
+          </wp:inline>
+        </w:drawing>
+      </w:r>
+    </w:p>
+    <w:p>
+      <w:pPr>
+        <w:pStyle w:val="2"/>
+      </w:pPr>
+      <w:bookmarkStart w:id="19" w:name="_Toc307844706"/>
+      <w:r>
+        <w:t>Service layer</w:t>
+      </w:r>
+      <w:bookmarkEnd w:id="19"/>
+    </w:p>
+    <w:p>
+      <w:r>
+        <w:t xml:space="preserve">   It is implemented by WCF 4 service. It is include data contract interface and service implement. </w:t>
+      </w:r>
+      <w:r>
+        <w:t xml:space="preserve">The WCF Service Layer receives messages from the PL. It interprets the message, unpacks the Data Transfer Objects, and orchestrates and coordinates the interaction between Business Objects and Data Access Objects. </w:t>
+      </w:r>
+    </w:p>
+    <w:p>
+      <w:pPr>
+        <w:ind w:firstLineChars="150" w:firstLine="315"/>
+        <w:rPr>
+          <w:rFonts w:ascii="Arial" w:hAnsi="Arial" w:cs="Arial"/>
+        </w:rPr>
+      </w:pPr>
+      <w:r>
+        <w:t xml:space="preserve">We will expose </w:t>
+      </w:r>
+      <w:r>
+        <w:t xml:space="preserve">the </w:t>
+      </w:r>
+      <w:r>
+        <w:t>OData API</w:t>
+      </w:r>
+      <w:r>
+        <w:t xml:space="preserve"> structure</w:t>
+      </w:r>
+      <w:r>
+        <w:t xml:space="preserve"> in the future.</w:t>
+      </w:r>
+    </w:p>
+    <w:p>
+      <w:pPr>
+        <w:pStyle w:val="3"/>
+      </w:pPr>
+      <w:bookmarkStart w:id="20" w:name="_Toc307844707"/>
+      <w:r>
+        <w:t>REST</w:t>
+      </w:r>
+      <w:r>
+        <w:t xml:space="preserve">ful </w:t>
+      </w:r>
+      <w:r>
+        <w:t>Service</w:t>
+      </w:r>
+      <w:bookmarkEnd w:id="20"/>
+    </w:p>
+    <w:p>
+      <w:r>
+        <w:t xml:space="preserve">  It is implemented REST </w:t>
+      </w:r>
+      <w:r>
+        <w:t>S</w:t>
+      </w:r>
+      <w:r>
+        <w:t>ervice by WCF 4</w:t>
+      </w:r>
+      <w:r>
+        <w:t xml:space="preserve"> Web API</w:t>
+      </w:r>
+      <w:r>
+        <w:t xml:space="preserve"> and Asp.net Web API</w:t>
+      </w:r>
+      <w:r>
+        <w:br/>
+      </w:r>
+    </w:p>
+    <w:p>
+      <w:r>
+        <w:t>WCF Web API history</w:t>
+      </w:r>
+    </w:p>
+    <w:p>
+      <w:r>
+        <w:t xml:space="preserve">   For several years now the WCF team has been working on adding support for REST. This resulted in several flavors of REST support in WCF: WCF Web HTTP, WCF REST Starter Kit, and then finally WCF Web API. In parallel the ASP.NET MVC team shipped support for building basic web APIs by returning JSON data from a controller. Having multiple ways to do REST at Microsoft was confusing and forced our customers to choose between two partial solutions. So, several months ago the WCF and ASP.NET teams were merged together and tasked with creating a single integrated web API framework. The result is ASP.NET Web API.</w:t>
+      </w:r>
+      <w:r>
+        <w:br/>
+      </w:r>
+    </w:p>
+    <w:p>
+      <w:r>
+        <w:t xml:space="preserve">  </w:t>
+      </w:r>
+      <w:r>
+        <w:t>Here is a simply CRUD method in it.</w:t>
+      </w:r>
+      <w:r>
+        <w:t xml:space="preserve"> The </w:t>
+      </w:r>
+      <w:r>
+        <w:t>Class diagram like this:</w:t>
+      </w:r>
+    </w:p>
+    <w:p>
+      <w:r>
+        <w:rPr>
+          <w:noProof/>
+        </w:rPr>
+        <w:lastRenderedPageBreak/>
+        <w:drawing>
+          <wp:inline distT="0" distB="0" distL="0" distR="0">
+            <wp:extent cx="3228572" cy="4342857"/>
+            <wp:effectExtent l="0" t="0" r="0" b="635"/>
+            <wp:docPr id="4" name="Picture 4"/>
             <wp:cNvGraphicFramePr>
               <a:graphicFrameLocks xmlns:a="http://schemas.openxmlformats.org/drawingml/2006/main" noChangeAspect="1"/>
             </wp:cNvGraphicFramePr>
@@ -5149,163 +5062,6 @@
                   <pic:spPr>
                     <a:xfrm>
                       <a:off x="0" y="0"/>
-                      <a:ext cx="5274310" cy="3200086"/>
-                    </a:xfrm>
-                    <a:prstGeom prst="rect">
-                      <a:avLst/>
-                    </a:prstGeom>
-                  </pic:spPr>
-                </pic:pic>
-              </a:graphicData>
-            </a:graphic>
-          </wp:inline>
-        </w:drawing>
-      </w:r>
-    </w:p>
-    <w:p>
-      <w:pPr>
-        <w:pStyle w:val="2"/>
-      </w:pPr>
-      <w:bookmarkStart w:id="18" w:name="_Toc307844706"/>
-      <w:r>
-        <w:t>Service layer</w:t>
-      </w:r>
-      <w:bookmarkEnd w:id="18"/>
-    </w:p>
-    <w:p>
-      <w:r>
-        <w:t xml:space="preserve">   It is implemented by WCF 4 service. It is include data contract interface and service implement. </w:t>
-      </w:r>
-      <w:r>
-        <w:t xml:space="preserve">The WCF Service Layer receives messages from the PL. It interprets the message, unpacks the Data Transfer Objects, and orchestrates and coordinates the interaction between Business Objects and Data Access Objects. </w:t>
-      </w:r>
-    </w:p>
-    <w:p>
-      <w:pPr>
-        <w:ind w:firstLineChars="150" w:firstLine="315"/>
-        <w:rPr>
-          <w:rFonts w:ascii="Arial" w:hAnsi="Arial" w:cs="Arial"/>
-        </w:rPr>
-      </w:pPr>
-      <w:r>
-        <w:t xml:space="preserve">We will expose </w:t>
-      </w:r>
-      <w:r>
-        <w:t xml:space="preserve">the </w:t>
-      </w:r>
-      <w:proofErr w:type="spellStart"/>
-      <w:r>
-        <w:t>OData</w:t>
-      </w:r>
-      <w:proofErr w:type="spellEnd"/>
-      <w:r>
-        <w:t xml:space="preserve"> API</w:t>
-      </w:r>
-      <w:r>
-        <w:t xml:space="preserve"> structure</w:t>
-      </w:r>
-      <w:r>
-        <w:t xml:space="preserve"> in the future.</w:t>
-      </w:r>
-    </w:p>
-    <w:p>
-      <w:pPr>
-        <w:pStyle w:val="3"/>
-      </w:pPr>
-      <w:bookmarkStart w:id="19" w:name="_Toc307844707"/>
-      <w:proofErr w:type="spellStart"/>
-      <w:r>
-        <w:t>REST</w:t>
-      </w:r>
-      <w:r>
-        <w:t>ful</w:t>
-      </w:r>
-      <w:proofErr w:type="spellEnd"/>
-      <w:r>
-        <w:t xml:space="preserve"> </w:t>
-      </w:r>
-      <w:r>
-        <w:t>Service</w:t>
-      </w:r>
-      <w:bookmarkEnd w:id="19"/>
-    </w:p>
-    <w:p>
-      <w:r>
-        <w:t xml:space="preserve">  It is implemented REST </w:t>
-      </w:r>
-      <w:r>
-        <w:t>S</w:t>
-      </w:r>
-      <w:r>
-        <w:t>ervice by WCF 4</w:t>
-      </w:r>
-      <w:r>
-        <w:t xml:space="preserve"> Web API</w:t>
-      </w:r>
-      <w:r>
-        <w:t xml:space="preserve"> and Asp.net Web API</w:t>
-      </w:r>
-      <w:r>
-        <w:br/>
-      </w:r>
-    </w:p>
-    <w:p>
-      <w:r>
-        <w:t>WCF Web API history</w:t>
-      </w:r>
-    </w:p>
-    <w:p>
-      <w:r>
-        <w:t xml:space="preserve">   For several years now the WCF team has been working on adding support for REST. This resulted in several flavors of REST support in WCF: WCF Web HTTP, WCF REST Starter Kit, and then finally WCF Web API. In parallel the ASP.NET MVC team shipped support for building basic web APIs by returning JSON data from a controller. Having multiple ways to do REST at Microsoft was confusing and forced our customers to choose between two partial solutions. So, several months ago the WCF and ASP.NET teams were merged together and tasked with creating a single integrated web API framework. The result is ASP.NET Web API.</w:t>
-      </w:r>
-      <w:r>
-        <w:br/>
-      </w:r>
-    </w:p>
-    <w:p>
-      <w:r>
-        <w:t xml:space="preserve">  </w:t>
-      </w:r>
-      <w:r>
-        <w:t>Here is a simply CRUD method in it.</w:t>
-      </w:r>
-      <w:r>
-        <w:t xml:space="preserve"> The </w:t>
-      </w:r>
-      <w:r>
-        <w:t>Class diagram like this:</w:t>
-      </w:r>
-    </w:p>
-    <w:p>
-      <w:r>
-        <w:rPr>
-          <w:noProof/>
-        </w:rPr>
-        <w:lastRenderedPageBreak/>
-        <w:drawing>
-          <wp:inline distT="0" distB="0" distL="0" distR="0">
-            <wp:extent cx="3228572" cy="4342857"/>
-            <wp:effectExtent l="0" t="0" r="0" b="635"/>
-            <wp:docPr id="4" name="Picture 4"/>
-            <wp:cNvGraphicFramePr>
-              <a:graphicFrameLocks xmlns:a="http://schemas.openxmlformats.org/drawingml/2006/main" noChangeAspect="1"/>
-            </wp:cNvGraphicFramePr>
-            <a:graphic xmlns:a="http://schemas.openxmlformats.org/drawingml/2006/main">
-              <a:graphicData uri="http://schemas.openxmlformats.org/drawingml/2006/picture">
-                <pic:pic xmlns:pic="http://schemas.openxmlformats.org/drawingml/2006/picture">
-                  <pic:nvPicPr>
-                    <pic:cNvPr id="0" name=""/>
-                    <pic:cNvPicPr/>
-                  </pic:nvPicPr>
-                  <pic:blipFill>
-                    <a:blip r:embed="rId17"/>
-                    <a:stretch>
-                      <a:fillRect/>
-                    </a:stretch>
-                  </pic:blipFill>
-                  <pic:spPr>
-                    <a:xfrm>
-                      <a:off x="0" y="0"/>
                       <a:ext cx="3228572" cy="4342857"/>
                     </a:xfrm>
                     <a:prstGeom prst="rect">
@@ -5333,7 +5089,7 @@
           <w:szCs w:val="17"/>
         </w:rPr>
       </w:pPr>
-      <w:hyperlink r:id="rId18" w:history="1">
+      <w:hyperlink r:id="rId17" w:history="1">
         <w:r>
           <w:rPr>
             <w:rStyle w:val="a7"/>
@@ -5384,7 +5140,6 @@
         </w:rPr>
         <w:t>&lt;</w:t>
       </w:r>
-      <w:proofErr w:type="spellStart"/>
       <w:r>
         <w:rPr>
           <w:rFonts w:ascii="Verdana" w:hAnsi="Verdana" w:cs="Verdana"/>
@@ -5403,7 +5158,6 @@
         </w:rPr>
         <w:t>includeExceptionDetailInFaults</w:t>
       </w:r>
-      <w:proofErr w:type="spellEnd"/>
       <w:r>
         <w:rPr>
           <w:rFonts w:ascii="Verdana" w:hAnsi="Verdana" w:cs="Verdana"/>
@@ -5479,11 +5233,9 @@
       </w:pPr>
     </w:p>
     <w:p>
-      <w:proofErr w:type="gramStart"/>
       <w:r>
         <w:t>following</w:t>
       </w:r>
-      <w:proofErr w:type="gramEnd"/>
       <w:r>
         <w:t xml:space="preserve"> snapshot</w:t>
       </w:r>
@@ -5515,7 +5267,7 @@
                     <pic:cNvPicPr/>
                   </pic:nvPicPr>
                   <pic:blipFill>
-                    <a:blip r:embed="rId19"/>
+                    <a:blip r:embed="rId18"/>
                     <a:stretch>
                       <a:fillRect/>
                     </a:stretch>
@@ -5649,19 +5401,8 @@
           <w:sz w:val="17"/>
           <w:szCs w:val="17"/>
         </w:rPr>
-        <w:t>Host: localhost</w:t>
-      </w:r>
-      <w:proofErr w:type="gramStart"/>
-      <w:r>
-        <w:rPr>
-          <w:rFonts w:ascii="Lucida Console" w:hAnsi="Lucida Console" w:cs="Lucida Console"/>
-          <w:kern w:val="0"/>
-          <w:sz w:val="17"/>
-          <w:szCs w:val="17"/>
-        </w:rPr>
-        <w:t>:20333</w:t>
-      </w:r>
-      <w:proofErr w:type="gramEnd"/>
+        <w:t>Host: localhost:20333</w:t>
+      </w:r>
     </w:p>
     <w:p>
       <w:pPr>
@@ -5788,27 +5529,7 @@
           <w:sz w:val="17"/>
           <w:szCs w:val="17"/>
         </w:rPr>
-        <w:t>X-</w:t>
-      </w:r>
-      <w:proofErr w:type="spellStart"/>
-      <w:r>
-        <w:rPr>
-          <w:rFonts w:ascii="Lucida Console" w:hAnsi="Lucida Console" w:cs="Lucida Console"/>
-          <w:kern w:val="0"/>
-          <w:sz w:val="17"/>
-          <w:szCs w:val="17"/>
-        </w:rPr>
-        <w:t>AspNet</w:t>
-      </w:r>
-      <w:proofErr w:type="spellEnd"/>
-      <w:r>
-        <w:rPr>
-          <w:rFonts w:ascii="Lucida Console" w:hAnsi="Lucida Console" w:cs="Lucida Console"/>
-          <w:kern w:val="0"/>
-          <w:sz w:val="17"/>
-          <w:szCs w:val="17"/>
-        </w:rPr>
-        <w:t>-Version: 4.0.30319</w:t>
+        <w:t>X-AspNet-Version: 4.0.30319</w:t>
       </w:r>
     </w:p>
     <w:p>
@@ -5943,47 +5664,7 @@
           <w:sz w:val="17"/>
           <w:szCs w:val="17"/>
         </w:rPr>
-        <w:t xml:space="preserve">&lt;Employee </w:t>
-      </w:r>
-      <w:proofErr w:type="spellStart"/>
-      <w:r>
-        <w:rPr>
-          <w:rFonts w:ascii="Lucida Console" w:hAnsi="Lucida Console" w:cs="Lucida Console"/>
-          <w:kern w:val="0"/>
-          <w:sz w:val="17"/>
-          <w:szCs w:val="17"/>
-        </w:rPr>
-        <w:t>xmlns</w:t>
-      </w:r>
-      <w:proofErr w:type="spellEnd"/>
-      <w:r>
-        <w:rPr>
-          <w:rFonts w:ascii="Lucida Console" w:hAnsi="Lucida Console" w:cs="Lucida Console"/>
-          <w:kern w:val="0"/>
-          <w:sz w:val="17"/>
-          <w:szCs w:val="17"/>
-        </w:rPr>
-        <w:t>="http://schemas.datacontract.org/2004/07/</w:t>
-      </w:r>
-      <w:proofErr w:type="spellStart"/>
-      <w:r>
-        <w:rPr>
-          <w:rFonts w:ascii="Lucida Console" w:hAnsi="Lucida Console" w:cs="Lucida Console"/>
-          <w:kern w:val="0"/>
-          <w:sz w:val="17"/>
-          <w:szCs w:val="17"/>
-        </w:rPr>
-        <w:t>BusinessEntiies</w:t>
-      </w:r>
-      <w:proofErr w:type="spellEnd"/>
-      <w:r>
-        <w:rPr>
-          <w:rFonts w:ascii="Lucida Console" w:hAnsi="Lucida Console" w:cs="Lucida Console"/>
-          <w:kern w:val="0"/>
-          <w:sz w:val="17"/>
-          <w:szCs w:val="17"/>
-        </w:rPr>
-        <w:t>" xmlns:i="http://www.w3.org/2001/XMLSchema-instance"&gt;&lt;BirthDate&gt;1972-05-15T00:00:00&lt;/BirthDate&gt;&lt;ContactID&gt;1209&lt;/ContactID&gt;&lt;CurrentFlag&gt;true&lt;/CurrentFlag&gt;&lt;EmployeeID&gt;1&lt;/EmployeeID&gt;&lt;Gender&gt;M&lt;/Gender&gt;&lt;HireDate&gt;1996-07-31T00:00:00&lt;/HireDate&gt;&lt;LoginID&gt;adventure-works\guy1&lt;/LoginID&gt;&lt;ManagerID&gt;16&lt;/ManagerID&gt;&lt;MaritalStatus&gt;M&lt;/MaritalStatus&gt;&lt;ModifiedDate&gt;2004-07-31T00:00:00&lt;/ModifiedDate&gt;&lt;NationalIDNumber&gt;14417807&lt;/NationalIDNumber&gt;&lt;SalariedFlag&gt;false&lt;/SalariedFlag&gt;&lt;SickLeaveHours&gt;30&lt;/SickLeaveHours&gt;&lt;Title&gt;Production Technician - WC60&lt;/Title&gt;&lt;VacationHours&gt;21&lt;/VacationHours&gt;&lt;rowguid&gt;aae1d04a-c237-4974-b4d5-935247737718&lt;/rowguid&gt;&lt;/Employee&gt;</w:t>
+        <w:t>&lt;Employee xmlns="http://schemas.datacontract.org/2004/07/BusinessEntiies" xmlns:i="http://www.w3.org/2001/XMLSchema-instance"&gt;&lt;BirthDate&gt;1972-05-15T00:00:00&lt;/BirthDate&gt;&lt;ContactID&gt;1209&lt;/ContactID&gt;&lt;CurrentFlag&gt;true&lt;/CurrentFlag&gt;&lt;EmployeeID&gt;1&lt;/EmployeeID&gt;&lt;Gender&gt;M&lt;/Gender&gt;&lt;HireDate&gt;1996-07-31T00:00:00&lt;/HireDate&gt;&lt;LoginID&gt;adventure-works\guy1&lt;/LoginID&gt;&lt;ManagerID&gt;16&lt;/ManagerID&gt;&lt;MaritalStatus&gt;M&lt;/MaritalStatus&gt;&lt;ModifiedDate&gt;2004-07-31T00:00:00&lt;/ModifiedDate&gt;&lt;NationalIDNumber&gt;14417807&lt;/NationalIDNumber&gt;&lt;SalariedFlag&gt;false&lt;/SalariedFlag&gt;&lt;SickLeaveHours&gt;30&lt;/SickLeaveHours&gt;&lt;Title&gt;Production Technician - WC60&lt;/Title&gt;&lt;VacationHours&gt;21&lt;/VacationHours&gt;&lt;rowguid&gt;aae1d04a-c237-4974-b4d5-935247737718&lt;/rowguid&gt;&lt;/Employee&gt;</w:t>
       </w:r>
     </w:p>
     <w:p/>
@@ -6094,19 +5775,8 @@
           <w:sz w:val="17"/>
           <w:szCs w:val="17"/>
         </w:rPr>
-        <w:t>Host: localhost</w:t>
-      </w:r>
-      <w:proofErr w:type="gramStart"/>
-      <w:r>
-        <w:rPr>
-          <w:rFonts w:ascii="Lucida Console" w:hAnsi="Lucida Console" w:cs="Lucida Console"/>
-          <w:kern w:val="0"/>
-          <w:sz w:val="17"/>
-          <w:szCs w:val="17"/>
-        </w:rPr>
-        <w:t>:20333</w:t>
-      </w:r>
-      <w:proofErr w:type="gramEnd"/>
+        <w:t>Host: localhost:20333</w:t>
+      </w:r>
     </w:p>
     <w:p>
       <w:pPr>
@@ -6168,87 +5838,7 @@
           <w:sz w:val="17"/>
           <w:szCs w:val="17"/>
         </w:rPr>
-        <w:t xml:space="preserve">&lt;Employee </w:t>
-      </w:r>
-      <w:proofErr w:type="spellStart"/>
-      <w:r>
-        <w:rPr>
-          <w:rFonts w:ascii="Lucida Console" w:hAnsi="Lucida Console" w:cs="Lucida Console"/>
-          <w:kern w:val="0"/>
-          <w:sz w:val="17"/>
-          <w:szCs w:val="17"/>
-        </w:rPr>
-        <w:t>xmlns</w:t>
-      </w:r>
-      <w:proofErr w:type="spellEnd"/>
-      <w:r>
-        <w:rPr>
-          <w:rFonts w:ascii="Lucida Console" w:hAnsi="Lucida Console" w:cs="Lucida Console"/>
-          <w:kern w:val="0"/>
-          <w:sz w:val="17"/>
-          <w:szCs w:val="17"/>
-        </w:rPr>
-        <w:t>="http://schemas.datacontract.org/2004/07/</w:t>
-      </w:r>
-      <w:proofErr w:type="spellStart"/>
-      <w:r>
-        <w:rPr>
-          <w:rFonts w:ascii="Lucida Console" w:hAnsi="Lucida Console" w:cs="Lucida Console"/>
-          <w:kern w:val="0"/>
-          <w:sz w:val="17"/>
-          <w:szCs w:val="17"/>
-        </w:rPr>
-        <w:t>BusinessEntiies</w:t>
-      </w:r>
-      <w:proofErr w:type="spellEnd"/>
-      <w:r>
-        <w:rPr>
-          <w:rFonts w:ascii="Lucida Console" w:hAnsi="Lucida Console" w:cs="Lucida Console"/>
-          <w:kern w:val="0"/>
-          <w:sz w:val="17"/>
-          <w:szCs w:val="17"/>
-        </w:rPr>
-        <w:t>" xmlns:i="http://www.w3.org/2001/XMLSchema-instance"&gt;&lt;BirthDate&gt;1972-05-15&lt;/BirthDate&gt;&lt;ContactID&gt;1209&lt;/ContactID&gt;&lt;CurrentFlag&gt;true&lt;/CurrentFlag&gt;&lt;Gender&gt;M&lt;/Gender&gt;&lt;HireDate&gt;1996-07-31T00:00:00&lt;/HireDate&gt;&lt;LoginID&gt;adventure-works \guy12&lt;/LoginID&gt;&lt;ManagerID&gt;16&lt;/ManagerID&gt;&lt;MaritalStatus&gt;M&lt;/MaritalStatus&gt;&lt;ModifiedDate&gt;2004-07-31&lt;/ModifiedDate&gt;&lt;NationalIDNumber&gt;14409807&lt;/NationalIDNumber&gt;&lt;SalariedFlag&gt;false&lt;/SalariedFlag&gt;&lt;SickLeaveHours&gt;30&lt;/SickLeaveHours&gt;&lt;Title&gt;Production Technician -  WC60&lt;/Title&gt;&lt;</w:t>
-      </w:r>
-      <w:proofErr w:type="spellStart"/>
-      <w:r>
-        <w:rPr>
-          <w:rFonts w:ascii="Lucida Console" w:hAnsi="Lucida Console" w:cs="Lucida Console"/>
-          <w:kern w:val="0"/>
-          <w:sz w:val="17"/>
-          <w:szCs w:val="17"/>
-        </w:rPr>
-        <w:t>VacationHours</w:t>
-      </w:r>
-      <w:proofErr w:type="spellEnd"/>
-      <w:r>
-        <w:rPr>
-          <w:rFonts w:ascii="Lucida Console" w:hAnsi="Lucida Console" w:cs="Lucida Console"/>
-          <w:kern w:val="0"/>
-          <w:sz w:val="17"/>
-          <w:szCs w:val="17"/>
-        </w:rPr>
-        <w:t>&gt;21&lt;/</w:t>
-      </w:r>
-      <w:proofErr w:type="spellStart"/>
-      <w:r>
-        <w:rPr>
-          <w:rFonts w:ascii="Lucida Console" w:hAnsi="Lucida Console" w:cs="Lucida Console"/>
-          <w:kern w:val="0"/>
-          <w:sz w:val="17"/>
-          <w:szCs w:val="17"/>
-        </w:rPr>
-        <w:t>VacationHours</w:t>
-      </w:r>
-      <w:proofErr w:type="spellEnd"/>
-      <w:r>
-        <w:rPr>
-          <w:rFonts w:ascii="Lucida Console" w:hAnsi="Lucida Console" w:cs="Lucida Console"/>
-          <w:kern w:val="0"/>
-          <w:sz w:val="17"/>
-          <w:szCs w:val="17"/>
-        </w:rPr>
-        <w:t>&gt;&lt;/Employee&gt;</w:t>
+        <w:t>&lt;Employee xmlns="http://schemas.datacontract.org/2004/07/BusinessEntiies" xmlns:i="http://www.w3.org/2001/XMLSchema-instance"&gt;&lt;BirthDate&gt;1972-05-15&lt;/BirthDate&gt;&lt;ContactID&gt;1209&lt;/ContactID&gt;&lt;CurrentFlag&gt;true&lt;/CurrentFlag&gt;&lt;Gender&gt;M&lt;/Gender&gt;&lt;HireDate&gt;1996-07-31T00:00:00&lt;/HireDate&gt;&lt;LoginID&gt;adventure-works \guy12&lt;/LoginID&gt;&lt;ManagerID&gt;16&lt;/ManagerID&gt;&lt;MaritalStatus&gt;M&lt;/MaritalStatus&gt;&lt;ModifiedDate&gt;2004-07-31&lt;/ModifiedDate&gt;&lt;NationalIDNumber&gt;14409807&lt;/NationalIDNumber&gt;&lt;SalariedFlag&gt;false&lt;/SalariedFlag&gt;&lt;SickLeaveHours&gt;30&lt;/SickLeaveHours&gt;&lt;Title&gt;Production Technician -  WC60&lt;/Title&gt;&lt;VacationHours&gt;21&lt;/VacationHours&gt;&lt;/Employee&gt;</w:t>
       </w:r>
     </w:p>
     <w:p/>
@@ -6351,27 +5941,7 @@
           <w:sz w:val="17"/>
           <w:szCs w:val="17"/>
         </w:rPr>
-        <w:t>X-</w:t>
-      </w:r>
-      <w:proofErr w:type="spellStart"/>
-      <w:r>
-        <w:rPr>
-          <w:rFonts w:ascii="Lucida Console" w:hAnsi="Lucida Console" w:cs="Lucida Console"/>
-          <w:kern w:val="0"/>
-          <w:sz w:val="17"/>
-          <w:szCs w:val="17"/>
-        </w:rPr>
-        <w:t>AspNet</w:t>
-      </w:r>
-      <w:proofErr w:type="spellEnd"/>
-      <w:r>
-        <w:rPr>
-          <w:rFonts w:ascii="Lucida Console" w:hAnsi="Lucida Console" w:cs="Lucida Console"/>
-          <w:kern w:val="0"/>
-          <w:sz w:val="17"/>
-          <w:szCs w:val="17"/>
-        </w:rPr>
-        <w:t>-Version: 4.0.30319</w:t>
+        <w:t>X-AspNet-Version: 4.0.30319</w:t>
       </w:r>
     </w:p>
     <w:p>
@@ -6501,29 +6071,7 @@
           <w:sz w:val="17"/>
           <w:szCs w:val="17"/>
         </w:rPr>
-        <w:t>&lt;</w:t>
-      </w:r>
-      <w:proofErr w:type="spellStart"/>
-      <w:proofErr w:type="gramStart"/>
-      <w:r>
-        <w:rPr>
-          <w:rFonts w:ascii="Lucida Console" w:hAnsi="Lucida Console" w:cs="Lucida Console"/>
-          <w:kern w:val="0"/>
-          <w:sz w:val="17"/>
-          <w:szCs w:val="17"/>
-        </w:rPr>
-        <w:t>boolean</w:t>
-      </w:r>
-      <w:proofErr w:type="spellEnd"/>
-      <w:proofErr w:type="gramEnd"/>
-      <w:r>
-        <w:rPr>
-          <w:rFonts w:ascii="Lucida Console" w:hAnsi="Lucida Console" w:cs="Lucida Console"/>
-          <w:kern w:val="0"/>
-          <w:sz w:val="17"/>
-          <w:szCs w:val="17"/>
-        </w:rPr>
-        <w:t xml:space="preserve"> xmlns="http://schemas.microsoft.com/2003/10/Serialization/"&gt;true&lt;/boolean&gt;</w:t>
+        <w:t>&lt;boolean xmlns="http://schemas.microsoft.com/2003/10/Serialization/"&gt;true&lt;/boolean&gt;</w:t>
       </w:r>
     </w:p>
     <w:p>
@@ -6649,19 +6197,8 @@
           <w:sz w:val="17"/>
           <w:szCs w:val="17"/>
         </w:rPr>
-        <w:t>Host: localhost</w:t>
-      </w:r>
-      <w:proofErr w:type="gramStart"/>
-      <w:r>
-        <w:rPr>
-          <w:rFonts w:ascii="Lucida Console" w:hAnsi="Lucida Console" w:cs="Lucida Console"/>
-          <w:kern w:val="0"/>
-          <w:sz w:val="17"/>
-          <w:szCs w:val="17"/>
-        </w:rPr>
-        <w:t>:20333</w:t>
-      </w:r>
-      <w:proofErr w:type="gramEnd"/>
+        <w:t>Host: localhost:20333</w:t>
+      </w:r>
     </w:p>
     <w:p>
       <w:pPr>
@@ -6723,47 +6260,7 @@
           <w:sz w:val="17"/>
           <w:szCs w:val="17"/>
         </w:rPr>
-        <w:t xml:space="preserve">&lt;Employee </w:t>
-      </w:r>
-      <w:proofErr w:type="spellStart"/>
-      <w:r>
-        <w:rPr>
-          <w:rFonts w:ascii="Lucida Console" w:hAnsi="Lucida Console" w:cs="Lucida Console"/>
-          <w:kern w:val="0"/>
-          <w:sz w:val="17"/>
-          <w:szCs w:val="17"/>
-        </w:rPr>
-        <w:t>xmlns</w:t>
-      </w:r>
-      <w:proofErr w:type="spellEnd"/>
-      <w:r>
-        <w:rPr>
-          <w:rFonts w:ascii="Lucida Console" w:hAnsi="Lucida Console" w:cs="Lucida Console"/>
-          <w:kern w:val="0"/>
-          <w:sz w:val="17"/>
-          <w:szCs w:val="17"/>
-        </w:rPr>
-        <w:t>="http://schemas.datacontract.org/2004/07/</w:t>
-      </w:r>
-      <w:proofErr w:type="spellStart"/>
-      <w:r>
-        <w:rPr>
-          <w:rFonts w:ascii="Lucida Console" w:hAnsi="Lucida Console" w:cs="Lucida Console"/>
-          <w:kern w:val="0"/>
-          <w:sz w:val="17"/>
-          <w:szCs w:val="17"/>
-        </w:rPr>
-        <w:t>BusinessEntiies</w:t>
-      </w:r>
-      <w:proofErr w:type="spellEnd"/>
-      <w:r>
-        <w:rPr>
-          <w:rFonts w:ascii="Lucida Console" w:hAnsi="Lucida Console" w:cs="Lucida Console"/>
-          <w:kern w:val="0"/>
-          <w:sz w:val="17"/>
-          <w:szCs w:val="17"/>
-        </w:rPr>
-        <w:t>" xmlns:i="http://www.w3.org/2001/XMLSchema-instance"&gt;&lt;BirthDate&gt;1972-05-15&lt;/BirthDate&gt;&lt;ContactID&gt;1209&lt;/ContactID&gt;&lt;CurrentFlag&gt;true&lt;/CurrentFlag&gt;&lt;EmployeeID&gt;565&lt;/EmployeeID&gt;&lt;Gender&gt;M&lt;/Gender&gt;&lt;HireDate&gt;1996-07-31T00:00:00&lt;/HireDate&gt;&lt;LoginID&gt;adventure-works \guy12&lt;/LoginID&gt;&lt;ManagerID&gt;16&lt;/ManagerID&gt;&lt;MaritalStatus&gt;M&lt;/MaritalStatus&gt;&lt;ModifiedDate&gt;2010-06-01&lt;/ModifiedDate&gt;&lt;NationalIDNumber&gt;14409807&lt;/NationalIDNumber&gt;&lt;SalariedFlag&gt;false&lt;/SalariedFlag&gt;&lt;SickLeaveHours&gt;30&lt;/SickLeaveHours&gt;&lt;Title&gt;Slayer&lt;/Title&gt;&lt;VacationHours&gt;21&lt;/VacationHours&gt;&lt;/Employee&gt;</w:t>
+        <w:t>&lt;Employee xmlns="http://schemas.datacontract.org/2004/07/BusinessEntiies" xmlns:i="http://www.w3.org/2001/XMLSchema-instance"&gt;&lt;BirthDate&gt;1972-05-15&lt;/BirthDate&gt;&lt;ContactID&gt;1209&lt;/ContactID&gt;&lt;CurrentFlag&gt;true&lt;/CurrentFlag&gt;&lt;EmployeeID&gt;565&lt;/EmployeeID&gt;&lt;Gender&gt;M&lt;/Gender&gt;&lt;HireDate&gt;1996-07-31T00:00:00&lt;/HireDate&gt;&lt;LoginID&gt;adventure-works \guy12&lt;/LoginID&gt;&lt;ManagerID&gt;16&lt;/ManagerID&gt;&lt;MaritalStatus&gt;M&lt;/MaritalStatus&gt;&lt;ModifiedDate&gt;2010-06-01&lt;/ModifiedDate&gt;&lt;NationalIDNumber&gt;14409807&lt;/NationalIDNumber&gt;&lt;SalariedFlag&gt;false&lt;/SalariedFlag&gt;&lt;SickLeaveHours&gt;30&lt;/SickLeaveHours&gt;&lt;Title&gt;Slayer&lt;/Title&gt;&lt;VacationHours&gt;21&lt;/VacationHours&gt;&lt;/Employee&gt;</w:t>
       </w:r>
     </w:p>
     <w:p/>
@@ -6879,27 +6376,7 @@
           <w:sz w:val="17"/>
           <w:szCs w:val="17"/>
         </w:rPr>
-        <w:t>X-</w:t>
-      </w:r>
-      <w:proofErr w:type="spellStart"/>
-      <w:r>
-        <w:rPr>
-          <w:rFonts w:ascii="Lucida Console" w:hAnsi="Lucida Console" w:cs="Lucida Console"/>
-          <w:kern w:val="0"/>
-          <w:sz w:val="17"/>
-          <w:szCs w:val="17"/>
-        </w:rPr>
-        <w:t>AspNet</w:t>
-      </w:r>
-      <w:proofErr w:type="spellEnd"/>
-      <w:r>
-        <w:rPr>
-          <w:rFonts w:ascii="Lucida Console" w:hAnsi="Lucida Console" w:cs="Lucida Console"/>
-          <w:kern w:val="0"/>
-          <w:sz w:val="17"/>
-          <w:szCs w:val="17"/>
-        </w:rPr>
-        <w:t>-Version: 4.0.30319</w:t>
+        <w:t>X-AspNet-Version: 4.0.30319</w:t>
       </w:r>
     </w:p>
     <w:p>
@@ -7031,29 +6508,7 @@
           <w:sz w:val="17"/>
           <w:szCs w:val="17"/>
         </w:rPr>
-        <w:t>&lt;</w:t>
-      </w:r>
-      <w:proofErr w:type="spellStart"/>
-      <w:proofErr w:type="gramStart"/>
-      <w:r>
-        <w:rPr>
-          <w:rFonts w:ascii="Lucida Console" w:hAnsi="Lucida Console" w:cs="Lucida Console"/>
-          <w:kern w:val="0"/>
-          <w:sz w:val="17"/>
-          <w:szCs w:val="17"/>
-        </w:rPr>
-        <w:t>boolean</w:t>
-      </w:r>
-      <w:proofErr w:type="spellEnd"/>
-      <w:proofErr w:type="gramEnd"/>
-      <w:r>
-        <w:rPr>
-          <w:rFonts w:ascii="Lucida Console" w:hAnsi="Lucida Console" w:cs="Lucida Console"/>
-          <w:kern w:val="0"/>
-          <w:sz w:val="17"/>
-          <w:szCs w:val="17"/>
-        </w:rPr>
-        <w:t xml:space="preserve"> xmlns="http://schemas.microsoft.com/2003/10/Serialization/"&gt;true&lt;/boolean&gt;</w:t>
+        <w:t>&lt;boolean xmlns="http://schemas.microsoft.com/2003/10/Serialization/"&gt;true&lt;/boolean&gt;</w:t>
       </w:r>
     </w:p>
     <w:p>
@@ -7187,19 +6642,8 @@
           <w:sz w:val="17"/>
           <w:szCs w:val="17"/>
         </w:rPr>
-        <w:t>Host: localhost</w:t>
-      </w:r>
-      <w:proofErr w:type="gramStart"/>
-      <w:r>
-        <w:rPr>
-          <w:rFonts w:ascii="Lucida Console" w:hAnsi="Lucida Console" w:cs="Lucida Console"/>
-          <w:kern w:val="0"/>
-          <w:sz w:val="17"/>
-          <w:szCs w:val="17"/>
-        </w:rPr>
-        <w:t>:20333</w:t>
-      </w:r>
-      <w:proofErr w:type="gramEnd"/>
+        <w:t>Host: localhost:20333</w:t>
+      </w:r>
     </w:p>
     <w:p>
       <w:pPr>
@@ -7342,27 +6786,7 @@
           <w:sz w:val="17"/>
           <w:szCs w:val="17"/>
         </w:rPr>
-        <w:t>X-</w:t>
-      </w:r>
-      <w:proofErr w:type="spellStart"/>
-      <w:r>
-        <w:rPr>
-          <w:rFonts w:ascii="Lucida Console" w:hAnsi="Lucida Console" w:cs="Lucida Console"/>
-          <w:kern w:val="0"/>
-          <w:sz w:val="17"/>
-          <w:szCs w:val="17"/>
-        </w:rPr>
-        <w:t>AspNet</w:t>
-      </w:r>
-      <w:proofErr w:type="spellEnd"/>
-      <w:r>
-        <w:rPr>
-          <w:rFonts w:ascii="Lucida Console" w:hAnsi="Lucida Console" w:cs="Lucida Console"/>
-          <w:kern w:val="0"/>
-          <w:sz w:val="17"/>
-          <w:szCs w:val="17"/>
-        </w:rPr>
-        <w:t>-Version: 4.0.30319</w:t>
+        <w:t>X-AspNet-Version: 4.0.30319</w:t>
       </w:r>
     </w:p>
     <w:p>
@@ -7497,29 +6921,7 @@
           <w:sz w:val="17"/>
           <w:szCs w:val="17"/>
         </w:rPr>
-        <w:t>&lt;</w:t>
-      </w:r>
-      <w:proofErr w:type="spellStart"/>
-      <w:proofErr w:type="gramStart"/>
-      <w:r>
-        <w:rPr>
-          <w:rFonts w:ascii="Lucida Console" w:hAnsi="Lucida Console" w:cs="Lucida Console"/>
-          <w:kern w:val="0"/>
-          <w:sz w:val="17"/>
-          <w:szCs w:val="17"/>
-        </w:rPr>
-        <w:t>boolean</w:t>
-      </w:r>
-      <w:proofErr w:type="spellEnd"/>
-      <w:proofErr w:type="gramEnd"/>
-      <w:r>
-        <w:rPr>
-          <w:rFonts w:ascii="Lucida Console" w:hAnsi="Lucida Console" w:cs="Lucida Console"/>
-          <w:kern w:val="0"/>
-          <w:sz w:val="17"/>
-          <w:szCs w:val="17"/>
-        </w:rPr>
-        <w:t xml:space="preserve"> xmlns="http://schemas.microsoft.com/2003/10/Serialization/"&gt;true&lt;/boolean&gt;</w:t>
+        <w:t>&lt;boolean xmlns="http://schemas.microsoft.com/2003/10/Serialization/"&gt;true&lt;/boolean&gt;</w:t>
       </w:r>
     </w:p>
     <w:p>
@@ -7537,11 +6939,11 @@
       <w:pPr>
         <w:pStyle w:val="2"/>
       </w:pPr>
-      <w:bookmarkStart w:id="20" w:name="_Toc307844708"/>
+      <w:bookmarkStart w:id="21" w:name="_Toc307844708"/>
       <w:r>
         <w:t>Presentation layer</w:t>
       </w:r>
-      <w:bookmarkEnd w:id="20"/>
+      <w:bookmarkEnd w:id="21"/>
     </w:p>
     <w:p>
       <w:pPr>
@@ -7618,14 +7020,14 @@
           <w:sz w:val="28"/>
         </w:rPr>
       </w:pPr>
-      <w:bookmarkStart w:id="21" w:name="_Toc307844709"/>
+      <w:bookmarkStart w:id="22" w:name="_Toc307844709"/>
       <w:r>
         <w:rPr>
           <w:sz w:val="28"/>
         </w:rPr>
         <w:t>Asp.net MVC Application</w:t>
       </w:r>
-      <w:bookmarkEnd w:id="21"/>
+      <w:bookmarkEnd w:id="22"/>
     </w:p>
     <w:p>
       <w:r>
@@ -7635,15 +7037,7 @@
         <w:t xml:space="preserve">Razor provides a great new view-engine option that is streamlined </w:t>
       </w:r>
       <w:r>
-        <w:t xml:space="preserve">for code-focused </w:t>
-      </w:r>
-      <w:proofErr w:type="spellStart"/>
-      <w:r>
-        <w:t>templating</w:t>
-      </w:r>
-      <w:proofErr w:type="spellEnd"/>
-      <w:r>
-        <w:t>. It</w:t>
+        <w:t>for code-focused templating. It</w:t>
       </w:r>
       <w:r>
         <w:rPr>
@@ -7663,14 +7057,14 @@
           <w:sz w:val="28"/>
         </w:rPr>
       </w:pPr>
-      <w:bookmarkStart w:id="22" w:name="_Toc307844710"/>
+      <w:bookmarkStart w:id="23" w:name="_Toc307844710"/>
       <w:r>
         <w:rPr>
           <w:sz w:val="28"/>
         </w:rPr>
         <w:t>Asp.net Web Form Application</w:t>
       </w:r>
-      <w:bookmarkEnd w:id="22"/>
+      <w:bookmarkEnd w:id="23"/>
     </w:p>
     <w:p>
       <w:r>
@@ -7693,11 +7087,11 @@
       <w:pPr>
         <w:pStyle w:val="2"/>
       </w:pPr>
-      <w:bookmarkStart w:id="23" w:name="_Toc307844711"/>
+      <w:bookmarkStart w:id="24" w:name="_Toc307844711"/>
       <w:r>
         <w:t>Cross cutting</w:t>
       </w:r>
-      <w:bookmarkEnd w:id="23"/>
+      <w:bookmarkEnd w:id="24"/>
     </w:p>
     <w:p>
       <w:r>
@@ -7712,7 +7106,7 @@
       <w:pPr>
         <w:pStyle w:val="2"/>
       </w:pPr>
-      <w:bookmarkStart w:id="24" w:name="_Toc307844712"/>
+      <w:bookmarkStart w:id="25" w:name="_Toc307844712"/>
       <w:r>
         <w:t xml:space="preserve">Common and </w:t>
       </w:r>
@@ -7722,7 +7116,7 @@
       <w:r>
         <w:t>tility</w:t>
       </w:r>
-      <w:bookmarkEnd w:id="24"/>
+      <w:bookmarkEnd w:id="25"/>
     </w:p>
     <w:p>
       <w:r>
@@ -7745,14 +7139,14 @@
       <w:pPr>
         <w:pStyle w:val="2"/>
       </w:pPr>
-      <w:bookmarkStart w:id="25" w:name="_Toc307844713"/>
+      <w:bookmarkStart w:id="26" w:name="_Toc307844713"/>
       <w:r>
         <w:t xml:space="preserve">Unit </w:t>
       </w:r>
       <w:r>
         <w:t>Test</w:t>
       </w:r>
-      <w:bookmarkEnd w:id="25"/>
+      <w:bookmarkEnd w:id="26"/>
     </w:p>
     <w:p>
       <w:r>
@@ -7779,63 +7173,56 @@
       <w:r>
         <w:t xml:space="preserve">the </w:t>
       </w:r>
-      <w:proofErr w:type="spellStart"/>
       <w:r>
         <w:t>J</w:t>
       </w:r>
       <w:r>
-        <w:t>etbrains</w:t>
-      </w:r>
-      <w:proofErr w:type="spellEnd"/>
+        <w:t xml:space="preserve">etbrains </w:t>
+      </w:r>
+      <w:r>
+        <w:t>ReSharp</w:t>
+      </w:r>
+      <w:r>
+        <w:t>r</w:t>
+      </w:r>
       <w:r>
         <w:t xml:space="preserve"> </w:t>
       </w:r>
-      <w:proofErr w:type="spellStart"/>
-      <w:r>
-        <w:t>ReSharp</w:t>
-      </w:r>
-      <w:r>
-        <w:t>r</w:t>
-      </w:r>
-      <w:proofErr w:type="spellEnd"/>
+      <w:r>
+        <w:t>plug</w:t>
+      </w:r>
+      <w:r>
+        <w:t>-in working on it</w:t>
+      </w:r>
       <w:r>
         <w:t xml:space="preserve"> </w:t>
       </w:r>
       <w:r>
-        <w:t>plug</w:t>
-      </w:r>
-      <w:r>
-        <w:t>-in working on it</w:t>
-      </w:r>
+        <w:t>conveniently</w:t>
+      </w:r>
+      <w:r>
+        <w:t xml:space="preserve">. </w:t>
+      </w:r>
+    </w:p>
+    <w:p>
       <w:r>
         <w:t xml:space="preserve"> </w:t>
       </w:r>
       <w:r>
-        <w:t>conveniently</w:t>
-      </w:r>
-      <w:r>
-        <w:t xml:space="preserve">. </w:t>
-      </w:r>
-    </w:p>
-    <w:p>
-      <w:r>
         <w:t xml:space="preserve"> </w:t>
       </w:r>
       <w:r>
+        <w:t xml:space="preserve">Because application block work with plug mode of framework, please verify assemblies have reside against bin folder that test case of unit test work well. </w:t>
+      </w:r>
+      <w:r>
         <w:t xml:space="preserve"> </w:t>
       </w:r>
-      <w:r>
-        <w:t xml:space="preserve">Because application block work with plug mode of framework, please verify assemblies have reside against bin folder that test case of unit test work well. </w:t>
-      </w:r>
-      <w:r>
-        <w:t xml:space="preserve"> </w:t>
-      </w:r>
     </w:p>
     <w:p>
       <w:pPr>
         <w:pStyle w:val="3"/>
       </w:pPr>
-      <w:bookmarkStart w:id="26" w:name="_Toc307844714"/>
+      <w:bookmarkStart w:id="27" w:name="_Toc307844714"/>
       <w:r>
         <w:t>For Asp.net</w:t>
       </w:r>
@@ -7845,7 +7232,7 @@
       <w:r>
         <w:t xml:space="preserve"> application</w:t>
       </w:r>
-      <w:bookmarkEnd w:id="26"/>
+      <w:bookmarkEnd w:id="27"/>
     </w:p>
     <w:p>
       <w:r>
@@ -7871,12 +7258,12 @@
       <w:pPr>
         <w:pStyle w:val="3"/>
       </w:pPr>
-      <w:bookmarkStart w:id="27" w:name="_Toc307844715"/>
+      <w:bookmarkStart w:id="28" w:name="_Toc307844715"/>
       <w:r>
         <w:lastRenderedPageBreak/>
         <w:t>For components</w:t>
       </w:r>
-      <w:bookmarkEnd w:id="27"/>
+      <w:bookmarkEnd w:id="28"/>
       <w:r>
         <w:t xml:space="preserve"> </w:t>
       </w:r>
@@ -7896,11 +7283,11 @@
       <w:pPr>
         <w:pStyle w:val="2"/>
       </w:pPr>
-      <w:bookmarkStart w:id="28" w:name="_Toc307844716"/>
+      <w:bookmarkStart w:id="29" w:name="_Toc307844716"/>
       <w:r>
         <w:t>Code generation</w:t>
       </w:r>
-      <w:bookmarkEnd w:id="28"/>
+      <w:bookmarkEnd w:id="29"/>
       <w:r>
         <w:t xml:space="preserve"> </w:t>
       </w:r>
@@ -7909,7 +7296,7 @@
       <w:pPr>
         <w:pStyle w:val="3"/>
       </w:pPr>
-      <w:bookmarkStart w:id="29" w:name="_Toc307844717"/>
+      <w:bookmarkStart w:id="30" w:name="_Toc307844717"/>
       <w:r>
         <w:rPr>
           <w:rFonts w:hint="eastAsia"/>
@@ -7931,7 +7318,7 @@
       <w:r>
         <w:t>template</w:t>
       </w:r>
-      <w:bookmarkEnd w:id="29"/>
+      <w:bookmarkEnd w:id="30"/>
     </w:p>
     <w:p>
       <w:r>
@@ -7949,11 +7336,11 @@
       <w:pPr>
         <w:pStyle w:val="1"/>
       </w:pPr>
-      <w:bookmarkStart w:id="30" w:name="_Toc307844718"/>
+      <w:bookmarkStart w:id="31" w:name="_Toc307844718"/>
       <w:r>
         <w:t>Deployment</w:t>
       </w:r>
-      <w:bookmarkEnd w:id="30"/>
+      <w:bookmarkEnd w:id="31"/>
     </w:p>
     <w:p>
       <w:r>
@@ -8006,44 +7393,12 @@
     </w:p>
     <w:p>
       <w:r>
-        <w:t xml:space="preserve">Usage: </w:t>
-      </w:r>
-      <w:proofErr w:type="spellStart"/>
-      <w:r>
-        <w:t>cmdbuild</w:t>
-      </w:r>
-      <w:proofErr w:type="spellEnd"/>
-      <w:r>
-        <w:t xml:space="preserve"> [debug | </w:t>
-      </w:r>
-      <w:proofErr w:type="gramStart"/>
-      <w:r>
-        <w:t>release ]</w:t>
-      </w:r>
-      <w:proofErr w:type="gramEnd"/>
-      <w:r>
-        <w:t xml:space="preserve"> [</w:t>
-      </w:r>
-      <w:proofErr w:type="spellStart"/>
-      <w:r>
-        <w:t>output_path</w:t>
-      </w:r>
-      <w:proofErr w:type="spellEnd"/>
-      <w:r>
-        <w:t>]</w:t>
-      </w:r>
-    </w:p>
-    <w:p>
-      <w:r>
-        <w:t xml:space="preserve">Example: </w:t>
-      </w:r>
-      <w:proofErr w:type="spellStart"/>
-      <w:r>
-        <w:t>cmdbuild</w:t>
-      </w:r>
-      <w:proofErr w:type="spellEnd"/>
-      <w:r>
-        <w:t xml:space="preserve"> debug c:\Ironframework-debug-build</w:t>
+        <w:t>Usage: cmdbuild [debug | release ] [output_path]</w:t>
+      </w:r>
+    </w:p>
+    <w:p>
+      <w:r>
+        <w:t>Example: cmdbuild debug c:\Ironframework-debug-build</w:t>
       </w:r>
     </w:p>
     <w:p/>
@@ -8051,27 +7406,27 @@
       <w:pPr>
         <w:pStyle w:val="1"/>
       </w:pPr>
-      <w:bookmarkStart w:id="31" w:name="_Toc273011235"/>
-      <w:bookmarkStart w:id="32" w:name="_Toc277515391"/>
-      <w:bookmarkStart w:id="33" w:name="_Toc307844719"/>
+      <w:bookmarkStart w:id="32" w:name="_Toc273011235"/>
+      <w:bookmarkStart w:id="33" w:name="_Toc277515391"/>
+      <w:bookmarkStart w:id="34" w:name="_Toc307844719"/>
       <w:r>
         <w:t>System Quality Attributes</w:t>
       </w:r>
-      <w:bookmarkEnd w:id="31"/>
       <w:bookmarkEnd w:id="32"/>
       <w:bookmarkEnd w:id="33"/>
+      <w:bookmarkEnd w:id="34"/>
     </w:p>
     <w:p>
       <w:pPr>
         <w:pStyle w:val="2"/>
       </w:pPr>
-      <w:bookmarkStart w:id="34" w:name="_Toc277515393"/>
-      <w:bookmarkStart w:id="35" w:name="_Toc307844720"/>
+      <w:bookmarkStart w:id="35" w:name="_Toc277515393"/>
+      <w:bookmarkStart w:id="36" w:name="_Toc307844720"/>
       <w:r>
         <w:t>Reusability</w:t>
       </w:r>
-      <w:bookmarkEnd w:id="34"/>
       <w:bookmarkEnd w:id="35"/>
+      <w:bookmarkEnd w:id="36"/>
     </w:p>
     <w:p>
       <w:r>
@@ -8082,12 +7437,12 @@
       <w:pPr>
         <w:pStyle w:val="2"/>
       </w:pPr>
-      <w:bookmarkStart w:id="36" w:name="_Toc307844721"/>
+      <w:bookmarkStart w:id="37" w:name="_Toc307844721"/>
       <w:r>
         <w:lastRenderedPageBreak/>
         <w:t>Testability</w:t>
       </w:r>
-      <w:bookmarkEnd w:id="36"/>
+      <w:bookmarkEnd w:id="37"/>
     </w:p>
     <w:p>
       <w:r>
@@ -8098,13 +7453,13 @@
       <w:pPr>
         <w:pStyle w:val="2"/>
       </w:pPr>
-      <w:bookmarkStart w:id="37" w:name="_Toc277515395"/>
-      <w:bookmarkStart w:id="38" w:name="_Toc307844722"/>
+      <w:bookmarkStart w:id="38" w:name="_Toc277515395"/>
+      <w:bookmarkStart w:id="39" w:name="_Toc307844722"/>
       <w:r>
         <w:t>Scalability</w:t>
       </w:r>
-      <w:bookmarkEnd w:id="37"/>
       <w:bookmarkEnd w:id="38"/>
+      <w:bookmarkEnd w:id="39"/>
     </w:p>
     <w:p>
       <w:r>
@@ -8115,21 +7470,21 @@
       <w:pPr>
         <w:pStyle w:val="2"/>
       </w:pPr>
-      <w:bookmarkStart w:id="39" w:name="_Toc277515396"/>
-      <w:bookmarkStart w:id="40" w:name="_Toc307844723"/>
+      <w:bookmarkStart w:id="40" w:name="_Toc277515396"/>
+      <w:bookmarkStart w:id="41" w:name="_Toc307844723"/>
       <w:r>
         <w:t>Maintainability</w:t>
       </w:r>
-      <w:bookmarkEnd w:id="39"/>
       <w:bookmarkEnd w:id="40"/>
+      <w:bookmarkEnd w:id="41"/>
     </w:p>
     <w:p>
       <w:r>
         <w:t>Maintainability is important and the systems would lend itself to easy maintenance including feature additions and bug fixes due to the clear separation of the components into layers.</w:t>
       </w:r>
-      <w:bookmarkStart w:id="41" w:name="_Toc240789618"/>
-      <w:bookmarkStart w:id="42" w:name="_Toc258526415"/>
-      <w:bookmarkStart w:id="43" w:name="_Toc277515397"/>
+      <w:bookmarkStart w:id="42" w:name="_Toc240789618"/>
+      <w:bookmarkStart w:id="43" w:name="_Toc258526415"/>
+      <w:bookmarkStart w:id="44" w:name="_Toc277515397"/>
     </w:p>
     <w:p/>
     <w:p/>
@@ -8176,7 +7531,7 @@
       <w:r>
         <w:t xml:space="preserve">  </w:t>
       </w:r>
-      <w:hyperlink r:id="rId20" w:history="1">
+      <w:hyperlink r:id="rId19" w:history="1">
         <w:r>
           <w:rPr>
             <w:rStyle w:val="a7"/>
@@ -8192,7 +7547,7 @@
       <w:r>
         <w:t xml:space="preserve">  </w:t>
       </w:r>
-      <w:hyperlink r:id="rId21" w:history="1">
+      <w:hyperlink r:id="rId20" w:history="1">
         <w:r>
           <w:rPr>
             <w:rStyle w:val="a7"/>
@@ -8208,7 +7563,7 @@
       <w:r>
         <w:t xml:space="preserve">  </w:t>
       </w:r>
-      <w:hyperlink r:id="rId22" w:history="1">
+      <w:hyperlink r:id="rId21" w:history="1">
         <w:r>
           <w:rPr>
             <w:rStyle w:val="a7"/>
@@ -8230,7 +7585,7 @@
       <w:r>
         <w:t xml:space="preserve">  </w:t>
       </w:r>
-      <w:hyperlink r:id="rId23" w:history="1">
+      <w:hyperlink r:id="rId22" w:history="1">
         <w:r>
           <w:rPr>
             <w:rStyle w:val="a7"/>
@@ -8250,7 +7605,7 @@
           <w:szCs w:val="24"/>
         </w:rPr>
       </w:pPr>
-      <w:bookmarkStart w:id="44" w:name="_Toc307844724"/>
+      <w:bookmarkStart w:id="45" w:name="_Toc307844724"/>
       <w:r>
         <w:rPr>
           <w:sz w:val="24"/>
@@ -8258,10 +7613,10 @@
         </w:rPr>
         <w:t>Glossary/Terms</w:t>
       </w:r>
-      <w:bookmarkEnd w:id="41"/>
       <w:bookmarkEnd w:id="42"/>
       <w:bookmarkEnd w:id="43"/>
       <w:bookmarkEnd w:id="44"/>
+      <w:bookmarkEnd w:id="45"/>
     </w:p>
     <w:tbl>
       <w:tblPr>
@@ -8519,7 +7874,7 @@
             <w:pPr>
               <w:pStyle w:val="TableCell"/>
               <w:rPr>
-                <w:rFonts w:eastAsiaTheme="minorEastAsia" w:cstheme="minorHAnsi" w:hint="eastAsia"/>
+                <w:rFonts w:eastAsiaTheme="minorEastAsia" w:cstheme="minorHAnsi"/>
                 <w:sz w:val="20"/>
                 <w:szCs w:val="20"/>
                 <w:lang w:eastAsia="zh-CN"/>
@@ -8544,7 +7899,7 @@
             <w:pPr>
               <w:pStyle w:val="TableCell"/>
               <w:rPr>
-                <w:rFonts w:eastAsiaTheme="minorEastAsia" w:cstheme="minorHAnsi" w:hint="eastAsia"/>
+                <w:rFonts w:eastAsiaTheme="minorEastAsia" w:cstheme="minorHAnsi"/>
                 <w:sz w:val="20"/>
                 <w:szCs w:val="20"/>
                 <w:lang w:eastAsia="zh-CN"/>
@@ -11468,7 +10823,7 @@
 </file>
 
 <file path=customXml/itemProps2.xml><?xml version="1.0" encoding="utf-8"?>
-<ds:datastoreItem xmlns:ds="http://schemas.openxmlformats.org/officeDocument/2006/customXml" ds:itemID="{EC708C14-D2A4-477A-A065-9D162A0FDE25}">
+<ds:datastoreItem xmlns:ds="http://schemas.openxmlformats.org/officeDocument/2006/customXml" ds:itemID="{D04EEEA2-AF51-45BB-B457-1791573A6A6C}">
   <ds:schemaRefs>
     <ds:schemaRef ds:uri="http://schemas.openxmlformats.org/officeDocument/2006/bibliography"/>
   </ds:schemaRefs>

</xml_diff>

<commit_message>
Fixed bug for EF dbcontext with Unity lifetime
Fixed bug for EF dbcontext with Unity lifetime
</commit_message>
<xml_diff>
--- a/source/Documents/Iron Framework developer guide.docx
+++ b/source/Documents/Iron Framework developer guide.docx
@@ -1,6 +1,6 @@
 
 <file path=word/document.xml><?xml version="1.0" encoding="utf-8"?>
-<w:document xmlns:wpc="http://schemas.microsoft.com/office/word/2010/wordprocessingCanvas" xmlns:mc="http://schemas.openxmlformats.org/markup-compatibility/2006" xmlns:o="urn:schemas-microsoft-com:office:office" xmlns:r="http://schemas.openxmlformats.org/officeDocument/2006/relationships" xmlns:m="http://schemas.openxmlformats.org/officeDocument/2006/math" xmlns:v="urn:schemas-microsoft-com:vml" xmlns:wp14="http://schemas.microsoft.com/office/word/2010/wordprocessingDrawing" xmlns:wp="http://schemas.openxmlformats.org/drawingml/2006/wordprocessingDrawing" xmlns:w10="urn:schemas-microsoft-com:office:word" xmlns:w="http://schemas.openxmlformats.org/wordprocessingml/2006/main" xmlns:w14="http://schemas.microsoft.com/office/word/2010/wordml" xmlns:wpg="http://schemas.microsoft.com/office/word/2010/wordprocessingGroup" xmlns:wpi="http://schemas.microsoft.com/office/word/2010/wordprocessingInk" xmlns:wne="http://schemas.microsoft.com/office/word/2006/wordml" xmlns:wps="http://schemas.microsoft.com/office/word/2010/wordprocessingShape" mc:Ignorable="w14 wp14">
+<w:document xmlns:wpc="http://schemas.microsoft.com/office/word/2010/wordprocessingCanvas" xmlns:mc="http://schemas.openxmlformats.org/markup-compatibility/2006" xmlns:o="urn:schemas-microsoft-com:office:office" xmlns:r="http://schemas.openxmlformats.org/officeDocument/2006/relationships" xmlns:m="http://schemas.openxmlformats.org/officeDocument/2006/math" xmlns:v="urn:schemas-microsoft-com:vml" xmlns:wp14="http://schemas.microsoft.com/office/word/2010/wordprocessingDrawing" xmlns:wp="http://schemas.openxmlformats.org/drawingml/2006/wordprocessingDrawing" xmlns:w10="urn:schemas-microsoft-com:office:word" xmlns:w="http://schemas.openxmlformats.org/wordprocessingml/2006/main" xmlns:w14="http://schemas.microsoft.com/office/word/2010/wordml" xmlns:w15="http://schemas.microsoft.com/office/word/2012/wordml" xmlns:wpg="http://schemas.microsoft.com/office/word/2010/wordprocessingGroup" xmlns:wpi="http://schemas.microsoft.com/office/word/2010/wordprocessingInk" xmlns:wne="http://schemas.microsoft.com/office/word/2006/wordml" xmlns:wps="http://schemas.microsoft.com/office/word/2010/wordprocessingShape" mc:Ignorable="w14 w15 wp14">
   <w:body>
     <w:sdt>
       <w:sdtPr>
@@ -2780,7 +2780,14 @@
           <w:rFonts w:cstheme="minorHAnsi" w:hint="eastAsia"/>
           <w:lang w:val="en-GB"/>
         </w:rPr>
-        <w:t>/2012</w:t>
+        <w:t>/201</w:t>
+      </w:r>
+      <w:r>
+        <w:rPr>
+          <w:rFonts w:cstheme="minorHAnsi"/>
+          <w:lang w:val="en-GB"/>
+        </w:rPr>
+        <w:t>3</w:t>
       </w:r>
     </w:p>
     <w:p>
@@ -2810,6 +2817,15 @@
           <w:rFonts w:cstheme="minorHAnsi"/>
           <w:lang w:val="en-GB"/>
         </w:rPr>
+        <w:t>/2013</w:t>
+      </w:r>
+      <w:bookmarkStart w:id="5" w:name="_GoBack"/>
+      <w:bookmarkEnd w:id="5"/>
+      <w:r>
+        <w:rPr>
+          <w:rFonts w:cstheme="minorHAnsi"/>
+          <w:lang w:val="en-GB"/>
+        </w:rPr>
         <w:t xml:space="preserve"> (option)</w:t>
       </w:r>
     </w:p>
@@ -3002,9 +3018,6 @@
           <w:numId w:val="6"/>
         </w:numPr>
         <w:ind w:firstLineChars="0"/>
-        <w:rPr>
-          <w:rFonts w:hint="eastAsia"/>
-        </w:rPr>
       </w:pPr>
       <w:r>
         <w:t xml:space="preserve">ASP.NET MVC RTM </w:t>
@@ -3060,28 +3073,28 @@
       <w:pPr>
         <w:pStyle w:val="1"/>
       </w:pPr>
-      <w:bookmarkStart w:id="5" w:name="_Toc272865552"/>
-      <w:bookmarkStart w:id="6" w:name="_Toc277515350"/>
-      <w:bookmarkStart w:id="7" w:name="_Toc307844697"/>
+      <w:bookmarkStart w:id="6" w:name="_Toc272865552"/>
+      <w:bookmarkStart w:id="7" w:name="_Toc277515350"/>
+      <w:bookmarkStart w:id="8" w:name="_Toc307844697"/>
       <w:r>
         <w:lastRenderedPageBreak/>
         <w:t>Design Goals and Non-Goals</w:t>
       </w:r>
-      <w:bookmarkEnd w:id="5"/>
       <w:bookmarkEnd w:id="6"/>
       <w:bookmarkEnd w:id="7"/>
+      <w:bookmarkEnd w:id="8"/>
     </w:p>
     <w:p>
       <w:pPr>
         <w:pStyle w:val="2"/>
       </w:pPr>
-      <w:bookmarkStart w:id="8" w:name="_Toc277515352"/>
-      <w:bookmarkStart w:id="9" w:name="_Toc307844698"/>
+      <w:bookmarkStart w:id="9" w:name="_Toc277515352"/>
+      <w:bookmarkStart w:id="10" w:name="_Toc307844698"/>
       <w:r>
         <w:t>Goals</w:t>
       </w:r>
-      <w:bookmarkEnd w:id="8"/>
       <w:bookmarkEnd w:id="9"/>
+      <w:bookmarkEnd w:id="10"/>
     </w:p>
     <w:p>
       <w:r>
@@ -3131,13 +3144,13 @@
       <w:pPr>
         <w:pStyle w:val="2"/>
       </w:pPr>
-      <w:bookmarkStart w:id="10" w:name="_Toc277515353"/>
-      <w:bookmarkStart w:id="11" w:name="_Toc307844699"/>
+      <w:bookmarkStart w:id="11" w:name="_Toc277515353"/>
+      <w:bookmarkStart w:id="12" w:name="_Toc307844699"/>
       <w:r>
         <w:t>Non-Goals</w:t>
       </w:r>
-      <w:bookmarkEnd w:id="10"/>
       <w:bookmarkEnd w:id="11"/>
+      <w:bookmarkEnd w:id="12"/>
     </w:p>
     <w:p>
       <w:r>
@@ -3163,21 +3176,21 @@
       <w:pPr>
         <w:pStyle w:val="1"/>
       </w:pPr>
-      <w:bookmarkStart w:id="12" w:name="_Toc307844700"/>
+      <w:bookmarkStart w:id="13" w:name="_Toc307844700"/>
       <w:r>
         <w:t>Architecture</w:t>
       </w:r>
-      <w:bookmarkEnd w:id="12"/>
+      <w:bookmarkEnd w:id="13"/>
     </w:p>
     <w:p>
       <w:pPr>
         <w:pStyle w:val="2"/>
       </w:pPr>
-      <w:bookmarkStart w:id="13" w:name="_Toc307844701"/>
+      <w:bookmarkStart w:id="14" w:name="_Toc307844701"/>
       <w:r>
         <w:t>Design Principles</w:t>
       </w:r>
-      <w:bookmarkEnd w:id="13"/>
+      <w:bookmarkEnd w:id="14"/>
       <w:r>
         <w:t xml:space="preserve"> </w:t>
       </w:r>
@@ -3550,14 +3563,14 @@
       <w:pPr>
         <w:pStyle w:val="2"/>
       </w:pPr>
-      <w:bookmarkStart w:id="14" w:name="_Toc307844702"/>
+      <w:bookmarkStart w:id="15" w:name="_Toc307844702"/>
       <w:r>
         <w:t xml:space="preserve">Architectural </w:t>
       </w:r>
       <w:r>
         <w:t>diagram</w:t>
       </w:r>
-      <w:bookmarkEnd w:id="14"/>
+      <w:bookmarkEnd w:id="15"/>
     </w:p>
     <w:p>
       <w:pPr>
@@ -3589,7 +3602,7 @@
                     <pic:cNvPicPr/>
                   </pic:nvPicPr>
                   <pic:blipFill>
-                    <a:blip r:embed="rId10"/>
+                    <a:blip r:embed="rId9"/>
                     <a:stretch>
                       <a:fillRect/>
                     </a:stretch>
@@ -3632,10 +3645,10 @@
             <v:path o:extrusionok="f" gradientshapeok="t" o:connecttype="rect"/>
             <o:lock v:ext="edit" aspectratio="t"/>
           </v:shapetype>
-          <v:shape id="_x0000_i1025" type="#_x0000_t75" style="width:426.1pt;height:441.15pt" o:ole="">
-            <v:imagedata r:id="rId11" o:title=""/>
+          <v:shape id="_x0000_i1025" type="#_x0000_t75" style="width:425.25pt;height:441pt" o:ole="">
+            <v:imagedata r:id="rId10" o:title=""/>
           </v:shape>
-          <o:OLEObject Type="Embed" ProgID="Visio.Drawing.11" ShapeID="_x0000_i1025" DrawAspect="Content" ObjectID="_1462126930" r:id="rId12"/>
+          <o:OLEObject Type="Embed" ProgID="Visio.Drawing.11" ShapeID="_x0000_i1025" DrawAspect="Content" ObjectID="_1469174697" r:id="rId11"/>
         </w:object>
       </w:r>
     </w:p>
@@ -4110,8 +4123,6 @@
         </w:rPr>
         <w:t xml:space="preserve"> container</w:t>
       </w:r>
-      <w:bookmarkStart w:id="15" w:name="_GoBack"/>
-      <w:bookmarkEnd w:id="15"/>
     </w:p>
     <w:p>
       <w:pPr>
@@ -4728,7 +4739,7 @@
                     <pic:cNvPicPr/>
                   </pic:nvPicPr>
                   <pic:blipFill>
-                    <a:blip r:embed="rId13"/>
+                    <a:blip r:embed="rId12"/>
                     <a:stretch>
                       <a:fillRect/>
                     </a:stretch>
@@ -4789,7 +4800,7 @@
                     <pic:cNvPicPr/>
                   </pic:nvPicPr>
                   <pic:blipFill>
-                    <a:blip r:embed="rId14"/>
+                    <a:blip r:embed="rId13"/>
                     <a:stretch>
                       <a:fillRect/>
                     </a:stretch>
@@ -4896,6 +4907,153 @@
             <wp:extent cx="5274310" cy="3200086"/>
             <wp:effectExtent l="0" t="0" r="0" b="0"/>
             <wp:docPr id="5" name="Picture 5"/>
+            <wp:cNvGraphicFramePr>
+              <a:graphicFrameLocks xmlns:a="http://schemas.openxmlformats.org/drawingml/2006/main" noChangeAspect="1"/>
+            </wp:cNvGraphicFramePr>
+            <a:graphic xmlns:a="http://schemas.openxmlformats.org/drawingml/2006/main">
+              <a:graphicData uri="http://schemas.openxmlformats.org/drawingml/2006/picture">
+                <pic:pic xmlns:pic="http://schemas.openxmlformats.org/drawingml/2006/picture">
+                  <pic:nvPicPr>
+                    <pic:cNvPr id="0" name=""/>
+                    <pic:cNvPicPr/>
+                  </pic:nvPicPr>
+                  <pic:blipFill>
+                    <a:blip r:embed="rId14"/>
+                    <a:stretch>
+                      <a:fillRect/>
+                    </a:stretch>
+                  </pic:blipFill>
+                  <pic:spPr>
+                    <a:xfrm>
+                      <a:off x="0" y="0"/>
+                      <a:ext cx="5274310" cy="3200086"/>
+                    </a:xfrm>
+                    <a:prstGeom prst="rect">
+                      <a:avLst/>
+                    </a:prstGeom>
+                  </pic:spPr>
+                </pic:pic>
+              </a:graphicData>
+            </a:graphic>
+          </wp:inline>
+        </w:drawing>
+      </w:r>
+    </w:p>
+    <w:p>
+      <w:pPr>
+        <w:pStyle w:val="2"/>
+      </w:pPr>
+      <w:bookmarkStart w:id="19" w:name="_Toc307844706"/>
+      <w:r>
+        <w:t>Service layer</w:t>
+      </w:r>
+      <w:bookmarkEnd w:id="19"/>
+    </w:p>
+    <w:p>
+      <w:r>
+        <w:t xml:space="preserve">   It is implemented by WCF 4 service. It is include data contract interface and service implement. </w:t>
+      </w:r>
+      <w:r>
+        <w:t xml:space="preserve">The WCF Service Layer receives messages from the PL. It interprets the message, unpacks the Data Transfer Objects, and orchestrates and coordinates the interaction between Business Objects and Data Access Objects. </w:t>
+      </w:r>
+    </w:p>
+    <w:p>
+      <w:pPr>
+        <w:ind w:firstLineChars="150" w:firstLine="315"/>
+        <w:rPr>
+          <w:rFonts w:ascii="Arial" w:hAnsi="Arial" w:cs="Arial"/>
+        </w:rPr>
+      </w:pPr>
+      <w:r>
+        <w:t xml:space="preserve">We will expose </w:t>
+      </w:r>
+      <w:r>
+        <w:t xml:space="preserve">the </w:t>
+      </w:r>
+      <w:r>
+        <w:t>OData API</w:t>
+      </w:r>
+      <w:r>
+        <w:t xml:space="preserve"> structure</w:t>
+      </w:r>
+      <w:r>
+        <w:t xml:space="preserve"> in the future.</w:t>
+      </w:r>
+    </w:p>
+    <w:p>
+      <w:pPr>
+        <w:pStyle w:val="3"/>
+      </w:pPr>
+      <w:bookmarkStart w:id="20" w:name="_Toc307844707"/>
+      <w:r>
+        <w:t>REST</w:t>
+      </w:r>
+      <w:r>
+        <w:t xml:space="preserve">ful </w:t>
+      </w:r>
+      <w:r>
+        <w:t>Service</w:t>
+      </w:r>
+      <w:bookmarkEnd w:id="20"/>
+    </w:p>
+    <w:p>
+      <w:r>
+        <w:t xml:space="preserve">  It is implemented REST </w:t>
+      </w:r>
+      <w:r>
+        <w:t>S</w:t>
+      </w:r>
+      <w:r>
+        <w:t>ervice by WCF 4</w:t>
+      </w:r>
+      <w:r>
+        <w:t xml:space="preserve"> Web API</w:t>
+      </w:r>
+      <w:r>
+        <w:t xml:space="preserve"> and Asp.net Web API</w:t>
+      </w:r>
+      <w:r>
+        <w:br/>
+      </w:r>
+    </w:p>
+    <w:p>
+      <w:r>
+        <w:t>WCF Web API history</w:t>
+      </w:r>
+    </w:p>
+    <w:p>
+      <w:r>
+        <w:t xml:space="preserve">   For several years now the WCF team has been working on adding support for REST. This resulted in several flavors of REST support in WCF: WCF Web HTTP, WCF REST Starter Kit, and then finally WCF Web API. In parallel the ASP.NET MVC team shipped support for building basic web APIs by returning JSON data from a controller. Having multiple ways to do REST at Microsoft was confusing and forced our customers to choose between two partial solutions. So, several months ago the WCF and ASP.NET teams were merged together and tasked with creating a single integrated web API framework. The result is ASP.NET Web API.</w:t>
+      </w:r>
+      <w:r>
+        <w:br/>
+      </w:r>
+    </w:p>
+    <w:p>
+      <w:r>
+        <w:t xml:space="preserve">  </w:t>
+      </w:r>
+      <w:r>
+        <w:t>Here is a simply CRUD method in it.</w:t>
+      </w:r>
+      <w:r>
+        <w:t xml:space="preserve"> The </w:t>
+      </w:r>
+      <w:r>
+        <w:t>Class diagram like this:</w:t>
+      </w:r>
+    </w:p>
+    <w:p>
+      <w:r>
+        <w:rPr>
+          <w:noProof/>
+        </w:rPr>
+        <w:lastRenderedPageBreak/>
+        <w:drawing>
+          <wp:inline distT="0" distB="0" distL="0" distR="0">
+            <wp:extent cx="3228572" cy="4342857"/>
+            <wp:effectExtent l="0" t="0" r="0" b="635"/>
+            <wp:docPr id="4" name="Picture 4"/>
             <wp:cNvGraphicFramePr>
               <a:graphicFrameLocks xmlns:a="http://schemas.openxmlformats.org/drawingml/2006/main" noChangeAspect="1"/>
             </wp:cNvGraphicFramePr>
@@ -4915,153 +5073,6 @@
                   <pic:spPr>
                     <a:xfrm>
                       <a:off x="0" y="0"/>
-                      <a:ext cx="5274310" cy="3200086"/>
-                    </a:xfrm>
-                    <a:prstGeom prst="rect">
-                      <a:avLst/>
-                    </a:prstGeom>
-                  </pic:spPr>
-                </pic:pic>
-              </a:graphicData>
-            </a:graphic>
-          </wp:inline>
-        </w:drawing>
-      </w:r>
-    </w:p>
-    <w:p>
-      <w:pPr>
-        <w:pStyle w:val="2"/>
-      </w:pPr>
-      <w:bookmarkStart w:id="19" w:name="_Toc307844706"/>
-      <w:r>
-        <w:t>Service layer</w:t>
-      </w:r>
-      <w:bookmarkEnd w:id="19"/>
-    </w:p>
-    <w:p>
-      <w:r>
-        <w:t xml:space="preserve">   It is implemented by WCF 4 service. It is include data contract interface and service implement. </w:t>
-      </w:r>
-      <w:r>
-        <w:t xml:space="preserve">The WCF Service Layer receives messages from the PL. It interprets the message, unpacks the Data Transfer Objects, and orchestrates and coordinates the interaction between Business Objects and Data Access Objects. </w:t>
-      </w:r>
-    </w:p>
-    <w:p>
-      <w:pPr>
-        <w:ind w:firstLineChars="150" w:firstLine="315"/>
-        <w:rPr>
-          <w:rFonts w:ascii="Arial" w:hAnsi="Arial" w:cs="Arial"/>
-        </w:rPr>
-      </w:pPr>
-      <w:r>
-        <w:t xml:space="preserve">We will expose </w:t>
-      </w:r>
-      <w:r>
-        <w:t xml:space="preserve">the </w:t>
-      </w:r>
-      <w:r>
-        <w:t>OData API</w:t>
-      </w:r>
-      <w:r>
-        <w:t xml:space="preserve"> structure</w:t>
-      </w:r>
-      <w:r>
-        <w:t xml:space="preserve"> in the future.</w:t>
-      </w:r>
-    </w:p>
-    <w:p>
-      <w:pPr>
-        <w:pStyle w:val="3"/>
-      </w:pPr>
-      <w:bookmarkStart w:id="20" w:name="_Toc307844707"/>
-      <w:r>
-        <w:t>REST</w:t>
-      </w:r>
-      <w:r>
-        <w:t xml:space="preserve">ful </w:t>
-      </w:r>
-      <w:r>
-        <w:t>Service</w:t>
-      </w:r>
-      <w:bookmarkEnd w:id="20"/>
-    </w:p>
-    <w:p>
-      <w:r>
-        <w:t xml:space="preserve">  It is implemented REST </w:t>
-      </w:r>
-      <w:r>
-        <w:t>S</w:t>
-      </w:r>
-      <w:r>
-        <w:t>ervice by WCF 4</w:t>
-      </w:r>
-      <w:r>
-        <w:t xml:space="preserve"> Web API</w:t>
-      </w:r>
-      <w:r>
-        <w:t xml:space="preserve"> and Asp.net Web API</w:t>
-      </w:r>
-      <w:r>
-        <w:br/>
-      </w:r>
-    </w:p>
-    <w:p>
-      <w:r>
-        <w:t>WCF Web API history</w:t>
-      </w:r>
-    </w:p>
-    <w:p>
-      <w:r>
-        <w:t xml:space="preserve">   For several years now the WCF team has been working on adding support for REST. This resulted in several flavors of REST support in WCF: WCF Web HTTP, WCF REST Starter Kit, and then finally WCF Web API. In parallel the ASP.NET MVC team shipped support for building basic web APIs by returning JSON data from a controller. Having multiple ways to do REST at Microsoft was confusing and forced our customers to choose between two partial solutions. So, several months ago the WCF and ASP.NET teams were merged together and tasked with creating a single integrated web API framework. The result is ASP.NET Web API.</w:t>
-      </w:r>
-      <w:r>
-        <w:br/>
-      </w:r>
-    </w:p>
-    <w:p>
-      <w:r>
-        <w:t xml:space="preserve">  </w:t>
-      </w:r>
-      <w:r>
-        <w:t>Here is a simply CRUD method in it.</w:t>
-      </w:r>
-      <w:r>
-        <w:t xml:space="preserve"> The </w:t>
-      </w:r>
-      <w:r>
-        <w:t>Class diagram like this:</w:t>
-      </w:r>
-    </w:p>
-    <w:p>
-      <w:r>
-        <w:rPr>
-          <w:noProof/>
-        </w:rPr>
-        <w:lastRenderedPageBreak/>
-        <w:drawing>
-          <wp:inline distT="0" distB="0" distL="0" distR="0">
-            <wp:extent cx="3228572" cy="4342857"/>
-            <wp:effectExtent l="0" t="0" r="0" b="635"/>
-            <wp:docPr id="4" name="Picture 4"/>
-            <wp:cNvGraphicFramePr>
-              <a:graphicFrameLocks xmlns:a="http://schemas.openxmlformats.org/drawingml/2006/main" noChangeAspect="1"/>
-            </wp:cNvGraphicFramePr>
-            <a:graphic xmlns:a="http://schemas.openxmlformats.org/drawingml/2006/main">
-              <a:graphicData uri="http://schemas.openxmlformats.org/drawingml/2006/picture">
-                <pic:pic xmlns:pic="http://schemas.openxmlformats.org/drawingml/2006/picture">
-                  <pic:nvPicPr>
-                    <pic:cNvPr id="0" name=""/>
-                    <pic:cNvPicPr/>
-                  </pic:nvPicPr>
-                  <pic:blipFill>
-                    <a:blip r:embed="rId16"/>
-                    <a:stretch>
-                      <a:fillRect/>
-                    </a:stretch>
-                  </pic:blipFill>
-                  <pic:spPr>
-                    <a:xfrm>
-                      <a:off x="0" y="0"/>
                       <a:ext cx="3228572" cy="4342857"/>
                     </a:xfrm>
                     <a:prstGeom prst="rect">
@@ -5089,7 +5100,7 @@
           <w:szCs w:val="17"/>
         </w:rPr>
       </w:pPr>
-      <w:hyperlink r:id="rId17" w:history="1">
+      <w:hyperlink r:id="rId16" w:history="1">
         <w:r>
           <w:rPr>
             <w:rStyle w:val="a7"/>
@@ -5267,7 +5278,7 @@
                     <pic:cNvPicPr/>
                   </pic:nvPicPr>
                   <pic:blipFill>
-                    <a:blip r:embed="rId18"/>
+                    <a:blip r:embed="rId17"/>
                     <a:stretch>
                       <a:fillRect/>
                     </a:stretch>
@@ -7037,7 +7048,13 @@
         <w:t xml:space="preserve">Razor provides a great new view-engine option that is streamlined </w:t>
       </w:r>
       <w:r>
-        <w:t>for code-focused templating. It</w:t>
+        <w:t xml:space="preserve">for code-focused </w:t>
+      </w:r>
+      <w:r>
+        <w:t>tempting</w:t>
+      </w:r>
+      <w:r>
+        <w:t>. It</w:t>
       </w:r>
       <w:r>
         <w:rPr>
@@ -7095,7 +7112,13 @@
     </w:p>
     <w:p>
       <w:r>
-        <w:t xml:space="preserve">     It is implemented by Enterprise library 5 and unity 2.0. We use unity implement interception and Dependency injection then block method to do something that we wanted.</w:t>
+        <w:t xml:space="preserve">     It is imp</w:t>
+      </w:r>
+      <w:r>
+        <w:t>lemented by Enterprise library and Unity</w:t>
+      </w:r>
+      <w:r>
+        <w:t>. We use unity implement interception and Dependency injection then block method to do something that we wanted.</w:t>
       </w:r>
       <w:r>
         <w:t xml:space="preserve"> </w:t>
@@ -7103,11 +7126,1428 @@
     </w:p>
     <w:p/>
     <w:p>
+      <w:r>
+        <w:t>Unity configuration</w:t>
+      </w:r>
+      <w:r>
+        <w:t xml:space="preserve">: </w:t>
+      </w:r>
+      <w:r>
+        <w:rPr>
+          <w:rFonts w:ascii="Verdana" w:hAnsi="Verdana" w:cs="Verdana"/>
+          <w:color w:val="A31515"/>
+          <w:kern w:val="0"/>
+          <w:sz w:val="20"/>
+          <w:szCs w:val="21"/>
+          <w:highlight w:val="white"/>
+        </w:rPr>
+        <w:t>constructor</w:t>
+      </w:r>
+      <w:r>
+        <w:t xml:space="preserve"> Parameters with </w:t>
+      </w:r>
+      <w:r>
+        <w:t>EF Db</w:t>
+      </w:r>
+      <w:r>
+        <w:t>C</w:t>
+      </w:r>
+      <w:r>
+        <w:t xml:space="preserve">ontext </w:t>
+      </w:r>
+      <w:r>
+        <w:t>I</w:t>
+      </w:r>
+      <w:r>
+        <w:t>njection and lifecycle time</w:t>
+      </w:r>
+    </w:p>
+    <w:p>
+      <w:pPr>
+        <w:autoSpaceDE w:val="0"/>
+        <w:autoSpaceDN w:val="0"/>
+        <w:adjustRightInd w:val="0"/>
+        <w:jc w:val="left"/>
+        <w:rPr>
+          <w:rFonts w:ascii="Verdana" w:hAnsi="Verdana" w:cs="Verdana"/>
+          <w:color w:val="000000"/>
+          <w:kern w:val="0"/>
+          <w:sz w:val="20"/>
+          <w:szCs w:val="21"/>
+          <w:highlight w:val="white"/>
+        </w:rPr>
+      </w:pPr>
+      <w:r>
+        <w:rPr>
+          <w:rFonts w:ascii="Verdana" w:hAnsi="Verdana" w:cs="Verdana"/>
+          <w:color w:val="0000FF"/>
+          <w:kern w:val="0"/>
+          <w:sz w:val="20"/>
+          <w:szCs w:val="21"/>
+          <w:highlight w:val="white"/>
+        </w:rPr>
+        <w:t xml:space="preserve">      &lt;</w:t>
+      </w:r>
+      <w:r>
+        <w:rPr>
+          <w:rFonts w:ascii="Verdana" w:hAnsi="Verdana" w:cs="Verdana"/>
+          <w:color w:val="A31515"/>
+          <w:kern w:val="0"/>
+          <w:sz w:val="20"/>
+          <w:szCs w:val="21"/>
+          <w:highlight w:val="white"/>
+        </w:rPr>
+        <w:t>register</w:t>
+      </w:r>
+      <w:r>
+        <w:rPr>
+          <w:rFonts w:ascii="Verdana" w:hAnsi="Verdana" w:cs="Verdana"/>
+          <w:color w:val="0000FF"/>
+          <w:kern w:val="0"/>
+          <w:sz w:val="20"/>
+          <w:szCs w:val="21"/>
+          <w:highlight w:val="white"/>
+        </w:rPr>
+        <w:t xml:space="preserve">  </w:t>
+      </w:r>
+      <w:r>
+        <w:rPr>
+          <w:rFonts w:ascii="Verdana" w:hAnsi="Verdana" w:cs="Verdana"/>
+          <w:color w:val="FF0000"/>
+          <w:kern w:val="0"/>
+          <w:sz w:val="20"/>
+          <w:szCs w:val="21"/>
+          <w:highlight w:val="white"/>
+        </w:rPr>
+        <w:t>type</w:t>
+      </w:r>
+      <w:r>
+        <w:rPr>
+          <w:rFonts w:ascii="Verdana" w:hAnsi="Verdana" w:cs="Verdana"/>
+          <w:color w:val="0000FF"/>
+          <w:kern w:val="0"/>
+          <w:sz w:val="20"/>
+          <w:szCs w:val="21"/>
+          <w:highlight w:val="white"/>
+        </w:rPr>
+        <w:t>=</w:t>
+      </w:r>
+      <w:r>
+        <w:rPr>
+          <w:rFonts w:ascii="Verdana" w:hAnsi="Verdana" w:cs="Verdana"/>
+          <w:color w:val="000000"/>
+          <w:kern w:val="0"/>
+          <w:sz w:val="20"/>
+          <w:szCs w:val="21"/>
+          <w:highlight w:val="white"/>
+        </w:rPr>
+        <w:t>"</w:t>
+      </w:r>
+      <w:r>
+        <w:rPr>
+          <w:rFonts w:ascii="Verdana" w:hAnsi="Verdana" w:cs="Verdana"/>
+          <w:color w:val="0000FF"/>
+          <w:kern w:val="0"/>
+          <w:sz w:val="20"/>
+          <w:szCs w:val="21"/>
+          <w:highlight w:val="white"/>
+        </w:rPr>
+        <w:t>IEmployeeBusinessObject</w:t>
+      </w:r>
+      <w:r>
+        <w:rPr>
+          <w:rFonts w:ascii="Verdana" w:hAnsi="Verdana" w:cs="Verdana"/>
+          <w:color w:val="000000"/>
+          <w:kern w:val="0"/>
+          <w:sz w:val="20"/>
+          <w:szCs w:val="21"/>
+          <w:highlight w:val="white"/>
+        </w:rPr>
+        <w:t>"</w:t>
+      </w:r>
+      <w:r>
+        <w:rPr>
+          <w:rFonts w:ascii="Verdana" w:hAnsi="Verdana" w:cs="Verdana"/>
+          <w:color w:val="0000FF"/>
+          <w:kern w:val="0"/>
+          <w:sz w:val="20"/>
+          <w:szCs w:val="21"/>
+          <w:highlight w:val="white"/>
+        </w:rPr>
+        <w:t xml:space="preserve"> </w:t>
+      </w:r>
+      <w:r>
+        <w:rPr>
+          <w:rFonts w:ascii="Verdana" w:hAnsi="Verdana" w:cs="Verdana"/>
+          <w:color w:val="FF0000"/>
+          <w:kern w:val="0"/>
+          <w:sz w:val="20"/>
+          <w:szCs w:val="21"/>
+          <w:highlight w:val="white"/>
+        </w:rPr>
+        <w:t>mapTo</w:t>
+      </w:r>
+      <w:r>
+        <w:rPr>
+          <w:rFonts w:ascii="Verdana" w:hAnsi="Verdana" w:cs="Verdana"/>
+          <w:color w:val="0000FF"/>
+          <w:kern w:val="0"/>
+          <w:sz w:val="20"/>
+          <w:szCs w:val="21"/>
+          <w:highlight w:val="white"/>
+        </w:rPr>
+        <w:t>=</w:t>
+      </w:r>
+      <w:r>
+        <w:rPr>
+          <w:rFonts w:ascii="Verdana" w:hAnsi="Verdana" w:cs="Verdana"/>
+          <w:color w:val="000000"/>
+          <w:kern w:val="0"/>
+          <w:sz w:val="20"/>
+          <w:szCs w:val="21"/>
+          <w:highlight w:val="white"/>
+        </w:rPr>
+        <w:t>"</w:t>
+      </w:r>
+      <w:r>
+        <w:rPr>
+          <w:rFonts w:ascii="Verdana" w:hAnsi="Verdana" w:cs="Verdana"/>
+          <w:color w:val="0000FF"/>
+          <w:kern w:val="0"/>
+          <w:sz w:val="20"/>
+          <w:szCs w:val="21"/>
+          <w:highlight w:val="white"/>
+        </w:rPr>
+        <w:t>EmployeeBusinessObject</w:t>
+      </w:r>
+      <w:r>
+        <w:rPr>
+          <w:rFonts w:ascii="Verdana" w:hAnsi="Verdana" w:cs="Verdana"/>
+          <w:color w:val="000000"/>
+          <w:kern w:val="0"/>
+          <w:sz w:val="20"/>
+          <w:szCs w:val="21"/>
+          <w:highlight w:val="white"/>
+        </w:rPr>
+        <w:t>"</w:t>
+      </w:r>
+      <w:r>
+        <w:rPr>
+          <w:rFonts w:ascii="Verdana" w:hAnsi="Verdana" w:cs="Verdana"/>
+          <w:color w:val="0000FF"/>
+          <w:kern w:val="0"/>
+          <w:sz w:val="20"/>
+          <w:szCs w:val="21"/>
+          <w:highlight w:val="white"/>
+        </w:rPr>
+        <w:t xml:space="preserve">   </w:t>
+      </w:r>
+      <w:r>
+        <w:rPr>
+          <w:rFonts w:ascii="Verdana" w:hAnsi="Verdana" w:cs="Verdana"/>
+          <w:color w:val="FF0000"/>
+          <w:kern w:val="0"/>
+          <w:sz w:val="20"/>
+          <w:szCs w:val="21"/>
+          <w:highlight w:val="white"/>
+        </w:rPr>
+        <w:t>name</w:t>
+      </w:r>
+      <w:r>
+        <w:rPr>
+          <w:rFonts w:ascii="Verdana" w:hAnsi="Verdana" w:cs="Verdana"/>
+          <w:color w:val="0000FF"/>
+          <w:kern w:val="0"/>
+          <w:sz w:val="20"/>
+          <w:szCs w:val="21"/>
+          <w:highlight w:val="white"/>
+        </w:rPr>
+        <w:t>=</w:t>
+      </w:r>
+      <w:r>
+        <w:rPr>
+          <w:rFonts w:ascii="Verdana" w:hAnsi="Verdana" w:cs="Verdana"/>
+          <w:color w:val="000000"/>
+          <w:kern w:val="0"/>
+          <w:sz w:val="20"/>
+          <w:szCs w:val="21"/>
+          <w:highlight w:val="white"/>
+        </w:rPr>
+        <w:t>"</w:t>
+      </w:r>
+      <w:r>
+        <w:rPr>
+          <w:rFonts w:ascii="Verdana" w:hAnsi="Verdana" w:cs="Verdana"/>
+          <w:color w:val="0000FF"/>
+          <w:kern w:val="0"/>
+          <w:sz w:val="20"/>
+          <w:szCs w:val="21"/>
+          <w:highlight w:val="white"/>
+        </w:rPr>
+        <w:t>NoOLazyloadedAndProxyCreated</w:t>
+      </w:r>
+      <w:r>
+        <w:rPr>
+          <w:rFonts w:ascii="Verdana" w:hAnsi="Verdana" w:cs="Verdana"/>
+          <w:color w:val="000000"/>
+          <w:kern w:val="0"/>
+          <w:sz w:val="20"/>
+          <w:szCs w:val="21"/>
+          <w:highlight w:val="white"/>
+        </w:rPr>
+        <w:t>"</w:t>
+      </w:r>
+      <w:r>
+        <w:rPr>
+          <w:rFonts w:ascii="Verdana" w:hAnsi="Verdana" w:cs="Verdana"/>
+          <w:color w:val="0000FF"/>
+          <w:kern w:val="0"/>
+          <w:sz w:val="20"/>
+          <w:szCs w:val="21"/>
+          <w:highlight w:val="white"/>
+        </w:rPr>
+        <w:t>&gt;</w:t>
+      </w:r>
+    </w:p>
+    <w:p>
+      <w:pPr>
+        <w:autoSpaceDE w:val="0"/>
+        <w:autoSpaceDN w:val="0"/>
+        <w:adjustRightInd w:val="0"/>
+        <w:jc w:val="left"/>
+        <w:rPr>
+          <w:rFonts w:ascii="Verdana" w:hAnsi="Verdana" w:cs="Verdana"/>
+          <w:color w:val="000000"/>
+          <w:kern w:val="0"/>
+          <w:sz w:val="20"/>
+          <w:szCs w:val="21"/>
+          <w:highlight w:val="white"/>
+        </w:rPr>
+      </w:pPr>
+      <w:r>
+        <w:rPr>
+          <w:rFonts w:ascii="Verdana" w:hAnsi="Verdana" w:cs="Verdana"/>
+          <w:color w:val="0000FF"/>
+          <w:kern w:val="0"/>
+          <w:sz w:val="20"/>
+          <w:szCs w:val="21"/>
+          <w:highlight w:val="white"/>
+        </w:rPr>
+        <w:t xml:space="preserve">        &lt;!--</w:t>
+      </w:r>
+      <w:r>
+        <w:rPr>
+          <w:rFonts w:ascii="Verdana" w:hAnsi="Verdana" w:cs="Verdana"/>
+          <w:color w:val="008000"/>
+          <w:kern w:val="0"/>
+          <w:sz w:val="20"/>
+          <w:szCs w:val="21"/>
+          <w:highlight w:val="white"/>
+        </w:rPr>
+        <w:t>&lt;lifetime type="singleton" /&gt;</w:t>
+      </w:r>
+      <w:r>
+        <w:rPr>
+          <w:rFonts w:ascii="Verdana" w:hAnsi="Verdana" w:cs="Verdana"/>
+          <w:color w:val="0000FF"/>
+          <w:kern w:val="0"/>
+          <w:sz w:val="20"/>
+          <w:szCs w:val="21"/>
+          <w:highlight w:val="white"/>
+        </w:rPr>
+        <w:t>--&gt;</w:t>
+      </w:r>
+    </w:p>
+    <w:p>
+      <w:pPr>
+        <w:autoSpaceDE w:val="0"/>
+        <w:autoSpaceDN w:val="0"/>
+        <w:adjustRightInd w:val="0"/>
+        <w:jc w:val="left"/>
+        <w:rPr>
+          <w:rFonts w:ascii="Verdana" w:hAnsi="Verdana" w:cs="Verdana"/>
+          <w:color w:val="000000"/>
+          <w:kern w:val="0"/>
+          <w:sz w:val="20"/>
+          <w:szCs w:val="21"/>
+          <w:highlight w:val="white"/>
+        </w:rPr>
+      </w:pPr>
+      <w:r>
+        <w:rPr>
+          <w:rFonts w:ascii="Verdana" w:hAnsi="Verdana" w:cs="Verdana"/>
+          <w:color w:val="0000FF"/>
+          <w:kern w:val="0"/>
+          <w:sz w:val="20"/>
+          <w:szCs w:val="21"/>
+          <w:highlight w:val="white"/>
+        </w:rPr>
+        <w:t xml:space="preserve">        &lt;</w:t>
+      </w:r>
+      <w:r>
+        <w:rPr>
+          <w:rFonts w:ascii="Verdana" w:hAnsi="Verdana" w:cs="Verdana"/>
+          <w:color w:val="A31515"/>
+          <w:kern w:val="0"/>
+          <w:sz w:val="20"/>
+          <w:szCs w:val="21"/>
+          <w:highlight w:val="white"/>
+        </w:rPr>
+        <w:t>constructor</w:t>
+      </w:r>
+      <w:r>
+        <w:rPr>
+          <w:rFonts w:ascii="Verdana" w:hAnsi="Verdana" w:cs="Verdana"/>
+          <w:color w:val="0000FF"/>
+          <w:kern w:val="0"/>
+          <w:sz w:val="20"/>
+          <w:szCs w:val="21"/>
+          <w:highlight w:val="white"/>
+        </w:rPr>
+        <w:t>&gt;</w:t>
+      </w:r>
+    </w:p>
+    <w:p>
+      <w:pPr>
+        <w:autoSpaceDE w:val="0"/>
+        <w:autoSpaceDN w:val="0"/>
+        <w:adjustRightInd w:val="0"/>
+        <w:jc w:val="left"/>
+        <w:rPr>
+          <w:rFonts w:ascii="Verdana" w:hAnsi="Verdana" w:cs="Verdana"/>
+          <w:color w:val="000000"/>
+          <w:kern w:val="0"/>
+          <w:sz w:val="20"/>
+          <w:szCs w:val="21"/>
+          <w:highlight w:val="white"/>
+        </w:rPr>
+      </w:pPr>
+      <w:r>
+        <w:rPr>
+          <w:rFonts w:ascii="Verdana" w:hAnsi="Verdana" w:cs="Verdana"/>
+          <w:color w:val="0000FF"/>
+          <w:kern w:val="0"/>
+          <w:sz w:val="20"/>
+          <w:szCs w:val="21"/>
+          <w:highlight w:val="white"/>
+        </w:rPr>
+        <w:t xml:space="preserve">          &lt;</w:t>
+      </w:r>
+      <w:r>
+        <w:rPr>
+          <w:rFonts w:ascii="Verdana" w:hAnsi="Verdana" w:cs="Verdana"/>
+          <w:color w:val="A31515"/>
+          <w:kern w:val="0"/>
+          <w:sz w:val="20"/>
+          <w:szCs w:val="21"/>
+          <w:highlight w:val="white"/>
+        </w:rPr>
+        <w:t>param</w:t>
+      </w:r>
+      <w:r>
+        <w:rPr>
+          <w:rFonts w:ascii="Verdana" w:hAnsi="Verdana" w:cs="Verdana"/>
+          <w:color w:val="0000FF"/>
+          <w:kern w:val="0"/>
+          <w:sz w:val="20"/>
+          <w:szCs w:val="21"/>
+          <w:highlight w:val="white"/>
+        </w:rPr>
+        <w:t xml:space="preserve"> </w:t>
+      </w:r>
+      <w:r>
+        <w:rPr>
+          <w:rFonts w:ascii="Verdana" w:hAnsi="Verdana" w:cs="Verdana"/>
+          <w:color w:val="FF0000"/>
+          <w:kern w:val="0"/>
+          <w:sz w:val="20"/>
+          <w:szCs w:val="21"/>
+          <w:highlight w:val="white"/>
+        </w:rPr>
+        <w:t>name</w:t>
+      </w:r>
+      <w:r>
+        <w:rPr>
+          <w:rFonts w:ascii="Verdana" w:hAnsi="Verdana" w:cs="Verdana"/>
+          <w:color w:val="0000FF"/>
+          <w:kern w:val="0"/>
+          <w:sz w:val="20"/>
+          <w:szCs w:val="21"/>
+          <w:highlight w:val="white"/>
+        </w:rPr>
+        <w:t>=</w:t>
+      </w:r>
+      <w:r>
+        <w:rPr>
+          <w:rFonts w:ascii="Verdana" w:hAnsi="Verdana" w:cs="Verdana"/>
+          <w:color w:val="000000"/>
+          <w:kern w:val="0"/>
+          <w:sz w:val="20"/>
+          <w:szCs w:val="21"/>
+          <w:highlight w:val="white"/>
+        </w:rPr>
+        <w:t>"</w:t>
+      </w:r>
+      <w:r>
+        <w:rPr>
+          <w:rFonts w:ascii="Verdana" w:hAnsi="Verdana" w:cs="Verdana"/>
+          <w:color w:val="0000FF"/>
+          <w:kern w:val="0"/>
+          <w:sz w:val="20"/>
+          <w:szCs w:val="21"/>
+          <w:highlight w:val="white"/>
+        </w:rPr>
+        <w:t>lazyloaded</w:t>
+      </w:r>
+      <w:r>
+        <w:rPr>
+          <w:rFonts w:ascii="Verdana" w:hAnsi="Verdana" w:cs="Verdana"/>
+          <w:color w:val="000000"/>
+          <w:kern w:val="0"/>
+          <w:sz w:val="20"/>
+          <w:szCs w:val="21"/>
+          <w:highlight w:val="white"/>
+        </w:rPr>
+        <w:t>"</w:t>
+      </w:r>
+      <w:r>
+        <w:rPr>
+          <w:rFonts w:ascii="Verdana" w:hAnsi="Verdana" w:cs="Verdana"/>
+          <w:color w:val="0000FF"/>
+          <w:kern w:val="0"/>
+          <w:sz w:val="20"/>
+          <w:szCs w:val="21"/>
+          <w:highlight w:val="white"/>
+        </w:rPr>
+        <w:t xml:space="preserve"> </w:t>
+      </w:r>
+      <w:r>
+        <w:rPr>
+          <w:rFonts w:ascii="Verdana" w:hAnsi="Verdana" w:cs="Verdana"/>
+          <w:color w:val="FF0000"/>
+          <w:kern w:val="0"/>
+          <w:sz w:val="20"/>
+          <w:szCs w:val="21"/>
+          <w:highlight w:val="white"/>
+        </w:rPr>
+        <w:t>value</w:t>
+      </w:r>
+      <w:r>
+        <w:rPr>
+          <w:rFonts w:ascii="Verdana" w:hAnsi="Verdana" w:cs="Verdana"/>
+          <w:color w:val="0000FF"/>
+          <w:kern w:val="0"/>
+          <w:sz w:val="20"/>
+          <w:szCs w:val="21"/>
+          <w:highlight w:val="white"/>
+        </w:rPr>
+        <w:t>=</w:t>
+      </w:r>
+      <w:r>
+        <w:rPr>
+          <w:rFonts w:ascii="Verdana" w:hAnsi="Verdana" w:cs="Verdana"/>
+          <w:color w:val="000000"/>
+          <w:kern w:val="0"/>
+          <w:sz w:val="20"/>
+          <w:szCs w:val="21"/>
+          <w:highlight w:val="white"/>
+        </w:rPr>
+        <w:t>"</w:t>
+      </w:r>
+      <w:r>
+        <w:rPr>
+          <w:rFonts w:ascii="Verdana" w:hAnsi="Verdana" w:cs="Verdana"/>
+          <w:color w:val="0000FF"/>
+          <w:kern w:val="0"/>
+          <w:sz w:val="20"/>
+          <w:szCs w:val="21"/>
+          <w:highlight w:val="white"/>
+        </w:rPr>
+        <w:t>false</w:t>
+      </w:r>
+      <w:r>
+        <w:rPr>
+          <w:rFonts w:ascii="Verdana" w:hAnsi="Verdana" w:cs="Verdana"/>
+          <w:color w:val="000000"/>
+          <w:kern w:val="0"/>
+          <w:sz w:val="20"/>
+          <w:szCs w:val="21"/>
+          <w:highlight w:val="white"/>
+        </w:rPr>
+        <w:t>"</w:t>
+      </w:r>
+      <w:r>
+        <w:rPr>
+          <w:rFonts w:ascii="Verdana" w:hAnsi="Verdana" w:cs="Verdana"/>
+          <w:color w:val="0000FF"/>
+          <w:kern w:val="0"/>
+          <w:sz w:val="20"/>
+          <w:szCs w:val="21"/>
+          <w:highlight w:val="white"/>
+        </w:rPr>
+        <w:t>/&gt;</w:t>
+      </w:r>
+    </w:p>
+    <w:p>
+      <w:pPr>
+        <w:autoSpaceDE w:val="0"/>
+        <w:autoSpaceDN w:val="0"/>
+        <w:adjustRightInd w:val="0"/>
+        <w:jc w:val="left"/>
+        <w:rPr>
+          <w:rFonts w:ascii="Verdana" w:hAnsi="Verdana" w:cs="Verdana"/>
+          <w:color w:val="000000"/>
+          <w:kern w:val="0"/>
+          <w:sz w:val="20"/>
+          <w:szCs w:val="21"/>
+          <w:highlight w:val="white"/>
+        </w:rPr>
+      </w:pPr>
+      <w:r>
+        <w:rPr>
+          <w:rFonts w:ascii="Verdana" w:hAnsi="Verdana" w:cs="Verdana"/>
+          <w:color w:val="0000FF"/>
+          <w:kern w:val="0"/>
+          <w:sz w:val="20"/>
+          <w:szCs w:val="21"/>
+          <w:highlight w:val="white"/>
+        </w:rPr>
+        <w:t xml:space="preserve">          &lt;</w:t>
+      </w:r>
+      <w:r>
+        <w:rPr>
+          <w:rFonts w:ascii="Verdana" w:hAnsi="Verdana" w:cs="Verdana"/>
+          <w:color w:val="A31515"/>
+          <w:kern w:val="0"/>
+          <w:sz w:val="20"/>
+          <w:szCs w:val="21"/>
+          <w:highlight w:val="white"/>
+        </w:rPr>
+        <w:t>param</w:t>
+      </w:r>
+      <w:r>
+        <w:rPr>
+          <w:rFonts w:ascii="Verdana" w:hAnsi="Verdana" w:cs="Verdana"/>
+          <w:color w:val="0000FF"/>
+          <w:kern w:val="0"/>
+          <w:sz w:val="20"/>
+          <w:szCs w:val="21"/>
+          <w:highlight w:val="white"/>
+        </w:rPr>
+        <w:t xml:space="preserve"> </w:t>
+      </w:r>
+      <w:r>
+        <w:rPr>
+          <w:rFonts w:ascii="Verdana" w:hAnsi="Verdana" w:cs="Verdana"/>
+          <w:color w:val="FF0000"/>
+          <w:kern w:val="0"/>
+          <w:sz w:val="20"/>
+          <w:szCs w:val="21"/>
+          <w:highlight w:val="white"/>
+        </w:rPr>
+        <w:t>name</w:t>
+      </w:r>
+      <w:r>
+        <w:rPr>
+          <w:rFonts w:ascii="Verdana" w:hAnsi="Verdana" w:cs="Verdana"/>
+          <w:color w:val="0000FF"/>
+          <w:kern w:val="0"/>
+          <w:sz w:val="20"/>
+          <w:szCs w:val="21"/>
+          <w:highlight w:val="white"/>
+        </w:rPr>
+        <w:t>=</w:t>
+      </w:r>
+      <w:r>
+        <w:rPr>
+          <w:rFonts w:ascii="Verdana" w:hAnsi="Verdana" w:cs="Verdana"/>
+          <w:color w:val="000000"/>
+          <w:kern w:val="0"/>
+          <w:sz w:val="20"/>
+          <w:szCs w:val="21"/>
+          <w:highlight w:val="white"/>
+        </w:rPr>
+        <w:t>"</w:t>
+      </w:r>
+      <w:r>
+        <w:rPr>
+          <w:rFonts w:ascii="Verdana" w:hAnsi="Verdana" w:cs="Verdana"/>
+          <w:color w:val="0000FF"/>
+          <w:kern w:val="0"/>
+          <w:sz w:val="20"/>
+          <w:szCs w:val="21"/>
+          <w:highlight w:val="white"/>
+        </w:rPr>
+        <w:t>proxycreated</w:t>
+      </w:r>
+      <w:r>
+        <w:rPr>
+          <w:rFonts w:ascii="Verdana" w:hAnsi="Verdana" w:cs="Verdana"/>
+          <w:color w:val="000000"/>
+          <w:kern w:val="0"/>
+          <w:sz w:val="20"/>
+          <w:szCs w:val="21"/>
+          <w:highlight w:val="white"/>
+        </w:rPr>
+        <w:t>"</w:t>
+      </w:r>
+      <w:r>
+        <w:rPr>
+          <w:rFonts w:ascii="Verdana" w:hAnsi="Verdana" w:cs="Verdana"/>
+          <w:color w:val="0000FF"/>
+          <w:kern w:val="0"/>
+          <w:sz w:val="20"/>
+          <w:szCs w:val="21"/>
+          <w:highlight w:val="white"/>
+        </w:rPr>
+        <w:t xml:space="preserve"> </w:t>
+      </w:r>
+      <w:r>
+        <w:rPr>
+          <w:rFonts w:ascii="Verdana" w:hAnsi="Verdana" w:cs="Verdana"/>
+          <w:color w:val="FF0000"/>
+          <w:kern w:val="0"/>
+          <w:sz w:val="20"/>
+          <w:szCs w:val="21"/>
+          <w:highlight w:val="white"/>
+        </w:rPr>
+        <w:t>value</w:t>
+      </w:r>
+      <w:r>
+        <w:rPr>
+          <w:rFonts w:ascii="Verdana" w:hAnsi="Verdana" w:cs="Verdana"/>
+          <w:color w:val="0000FF"/>
+          <w:kern w:val="0"/>
+          <w:sz w:val="20"/>
+          <w:szCs w:val="21"/>
+          <w:highlight w:val="white"/>
+        </w:rPr>
+        <w:t>=</w:t>
+      </w:r>
+      <w:r>
+        <w:rPr>
+          <w:rFonts w:ascii="Verdana" w:hAnsi="Verdana" w:cs="Verdana"/>
+          <w:color w:val="000000"/>
+          <w:kern w:val="0"/>
+          <w:sz w:val="20"/>
+          <w:szCs w:val="21"/>
+          <w:highlight w:val="white"/>
+        </w:rPr>
+        <w:t>"</w:t>
+      </w:r>
+      <w:r>
+        <w:rPr>
+          <w:rFonts w:ascii="Verdana" w:hAnsi="Verdana" w:cs="Verdana"/>
+          <w:color w:val="0000FF"/>
+          <w:kern w:val="0"/>
+          <w:sz w:val="20"/>
+          <w:szCs w:val="21"/>
+          <w:highlight w:val="white"/>
+        </w:rPr>
+        <w:t>false</w:t>
+      </w:r>
+      <w:r>
+        <w:rPr>
+          <w:rFonts w:ascii="Verdana" w:hAnsi="Verdana" w:cs="Verdana"/>
+          <w:color w:val="000000"/>
+          <w:kern w:val="0"/>
+          <w:sz w:val="20"/>
+          <w:szCs w:val="21"/>
+          <w:highlight w:val="white"/>
+        </w:rPr>
+        <w:t>"</w:t>
+      </w:r>
+      <w:r>
+        <w:rPr>
+          <w:rFonts w:ascii="Verdana" w:hAnsi="Verdana" w:cs="Verdana"/>
+          <w:color w:val="0000FF"/>
+          <w:kern w:val="0"/>
+          <w:sz w:val="20"/>
+          <w:szCs w:val="21"/>
+          <w:highlight w:val="white"/>
+        </w:rPr>
+        <w:t>/&gt;</w:t>
+      </w:r>
+    </w:p>
+    <w:p>
+      <w:pPr>
+        <w:autoSpaceDE w:val="0"/>
+        <w:autoSpaceDN w:val="0"/>
+        <w:adjustRightInd w:val="0"/>
+        <w:jc w:val="left"/>
+        <w:rPr>
+          <w:rFonts w:ascii="Verdana" w:hAnsi="Verdana" w:cs="Verdana"/>
+          <w:color w:val="000000"/>
+          <w:kern w:val="0"/>
+          <w:sz w:val="20"/>
+          <w:szCs w:val="21"/>
+          <w:highlight w:val="white"/>
+        </w:rPr>
+      </w:pPr>
+      <w:r>
+        <w:rPr>
+          <w:rFonts w:ascii="Verdana" w:hAnsi="Verdana" w:cs="Verdana"/>
+          <w:color w:val="0000FF"/>
+          <w:kern w:val="0"/>
+          <w:sz w:val="20"/>
+          <w:szCs w:val="21"/>
+          <w:highlight w:val="white"/>
+        </w:rPr>
+        <w:t xml:space="preserve">        &lt;/</w:t>
+      </w:r>
+      <w:r>
+        <w:rPr>
+          <w:rFonts w:ascii="Verdana" w:hAnsi="Verdana" w:cs="Verdana"/>
+          <w:color w:val="A31515"/>
+          <w:kern w:val="0"/>
+          <w:sz w:val="20"/>
+          <w:szCs w:val="21"/>
+          <w:highlight w:val="white"/>
+        </w:rPr>
+        <w:t>constructor</w:t>
+      </w:r>
+      <w:r>
+        <w:rPr>
+          <w:rFonts w:ascii="Verdana" w:hAnsi="Verdana" w:cs="Verdana"/>
+          <w:color w:val="0000FF"/>
+          <w:kern w:val="0"/>
+          <w:sz w:val="20"/>
+          <w:szCs w:val="21"/>
+          <w:highlight w:val="white"/>
+        </w:rPr>
+        <w:t>&gt;</w:t>
+      </w:r>
+    </w:p>
+    <w:p>
+      <w:pPr>
+        <w:autoSpaceDE w:val="0"/>
+        <w:autoSpaceDN w:val="0"/>
+        <w:adjustRightInd w:val="0"/>
+        <w:jc w:val="left"/>
+        <w:rPr>
+          <w:rFonts w:ascii="Verdana" w:hAnsi="Verdana" w:cs="Verdana"/>
+          <w:color w:val="000000"/>
+          <w:kern w:val="0"/>
+          <w:sz w:val="20"/>
+          <w:szCs w:val="21"/>
+          <w:highlight w:val="white"/>
+        </w:rPr>
+      </w:pPr>
+      <w:r>
+        <w:rPr>
+          <w:rFonts w:ascii="Verdana" w:hAnsi="Verdana" w:cs="Verdana"/>
+          <w:color w:val="0000FF"/>
+          <w:kern w:val="0"/>
+          <w:sz w:val="20"/>
+          <w:szCs w:val="21"/>
+          <w:highlight w:val="white"/>
+        </w:rPr>
+        <w:t xml:space="preserve">        &lt;</w:t>
+      </w:r>
+      <w:r>
+        <w:rPr>
+          <w:rFonts w:ascii="Verdana" w:hAnsi="Verdana" w:cs="Verdana"/>
+          <w:color w:val="A31515"/>
+          <w:kern w:val="0"/>
+          <w:sz w:val="20"/>
+          <w:szCs w:val="21"/>
+          <w:highlight w:val="white"/>
+        </w:rPr>
+        <w:t>interceptor</w:t>
+      </w:r>
+      <w:r>
+        <w:rPr>
+          <w:rFonts w:ascii="Verdana" w:hAnsi="Verdana" w:cs="Verdana"/>
+          <w:color w:val="0000FF"/>
+          <w:kern w:val="0"/>
+          <w:sz w:val="20"/>
+          <w:szCs w:val="21"/>
+          <w:highlight w:val="white"/>
+        </w:rPr>
+        <w:t xml:space="preserve"> </w:t>
+      </w:r>
+      <w:r>
+        <w:rPr>
+          <w:rFonts w:ascii="Verdana" w:hAnsi="Verdana" w:cs="Verdana"/>
+          <w:color w:val="FF0000"/>
+          <w:kern w:val="0"/>
+          <w:sz w:val="20"/>
+          <w:szCs w:val="21"/>
+          <w:highlight w:val="white"/>
+        </w:rPr>
+        <w:t>type</w:t>
+      </w:r>
+      <w:r>
+        <w:rPr>
+          <w:rFonts w:ascii="Verdana" w:hAnsi="Verdana" w:cs="Verdana"/>
+          <w:color w:val="0000FF"/>
+          <w:kern w:val="0"/>
+          <w:sz w:val="20"/>
+          <w:szCs w:val="21"/>
+          <w:highlight w:val="white"/>
+        </w:rPr>
+        <w:t>=</w:t>
+      </w:r>
+      <w:r>
+        <w:rPr>
+          <w:rFonts w:ascii="Verdana" w:hAnsi="Verdana" w:cs="Verdana"/>
+          <w:color w:val="000000"/>
+          <w:kern w:val="0"/>
+          <w:sz w:val="20"/>
+          <w:szCs w:val="21"/>
+          <w:highlight w:val="white"/>
+        </w:rPr>
+        <w:t>"</w:t>
+      </w:r>
+      <w:r>
+        <w:rPr>
+          <w:rFonts w:ascii="Verdana" w:hAnsi="Verdana" w:cs="Verdana"/>
+          <w:color w:val="0000FF"/>
+          <w:kern w:val="0"/>
+          <w:sz w:val="20"/>
+          <w:szCs w:val="21"/>
+          <w:highlight w:val="white"/>
+        </w:rPr>
+        <w:t>TransparentProxyInterceptor</w:t>
+      </w:r>
+      <w:r>
+        <w:rPr>
+          <w:rFonts w:ascii="Verdana" w:hAnsi="Verdana" w:cs="Verdana"/>
+          <w:color w:val="000000"/>
+          <w:kern w:val="0"/>
+          <w:sz w:val="20"/>
+          <w:szCs w:val="21"/>
+          <w:highlight w:val="white"/>
+        </w:rPr>
+        <w:t>"</w:t>
+      </w:r>
+      <w:r>
+        <w:rPr>
+          <w:rFonts w:ascii="Verdana" w:hAnsi="Verdana" w:cs="Verdana"/>
+          <w:color w:val="0000FF"/>
+          <w:kern w:val="0"/>
+          <w:sz w:val="20"/>
+          <w:szCs w:val="21"/>
+          <w:highlight w:val="white"/>
+        </w:rPr>
+        <w:t xml:space="preserve"> /&gt;</w:t>
+      </w:r>
+    </w:p>
+    <w:p>
+      <w:pPr>
+        <w:autoSpaceDE w:val="0"/>
+        <w:autoSpaceDN w:val="0"/>
+        <w:adjustRightInd w:val="0"/>
+        <w:jc w:val="left"/>
+        <w:rPr>
+          <w:rFonts w:ascii="Verdana" w:hAnsi="Verdana" w:cs="Verdana"/>
+          <w:color w:val="000000"/>
+          <w:kern w:val="0"/>
+          <w:sz w:val="20"/>
+          <w:szCs w:val="21"/>
+          <w:highlight w:val="white"/>
+        </w:rPr>
+      </w:pPr>
+      <w:r>
+        <w:rPr>
+          <w:rFonts w:ascii="Verdana" w:hAnsi="Verdana" w:cs="Verdana"/>
+          <w:color w:val="0000FF"/>
+          <w:kern w:val="0"/>
+          <w:sz w:val="20"/>
+          <w:szCs w:val="21"/>
+          <w:highlight w:val="white"/>
+        </w:rPr>
+        <w:t xml:space="preserve">        &lt;</w:t>
+      </w:r>
+      <w:r>
+        <w:rPr>
+          <w:rFonts w:ascii="Verdana" w:hAnsi="Verdana" w:cs="Verdana"/>
+          <w:color w:val="A31515"/>
+          <w:kern w:val="0"/>
+          <w:sz w:val="20"/>
+          <w:szCs w:val="21"/>
+          <w:highlight w:val="white"/>
+        </w:rPr>
+        <w:t>policyInjection</w:t>
+      </w:r>
+      <w:r>
+        <w:rPr>
+          <w:rFonts w:ascii="Verdana" w:hAnsi="Verdana" w:cs="Verdana"/>
+          <w:color w:val="0000FF"/>
+          <w:kern w:val="0"/>
+          <w:sz w:val="20"/>
+          <w:szCs w:val="21"/>
+          <w:highlight w:val="white"/>
+        </w:rPr>
+        <w:t xml:space="preserve"> /&gt;</w:t>
+      </w:r>
+    </w:p>
+    <w:p>
+      <w:pPr>
+        <w:rPr>
+          <w:sz w:val="20"/>
+        </w:rPr>
+      </w:pPr>
+      <w:r>
+        <w:rPr>
+          <w:rFonts w:ascii="Verdana" w:hAnsi="Verdana" w:cs="Verdana"/>
+          <w:color w:val="0000FF"/>
+          <w:kern w:val="0"/>
+          <w:sz w:val="20"/>
+          <w:szCs w:val="21"/>
+          <w:highlight w:val="white"/>
+        </w:rPr>
+        <w:t xml:space="preserve">      &lt;/</w:t>
+      </w:r>
+      <w:r>
+        <w:rPr>
+          <w:rFonts w:ascii="Verdana" w:hAnsi="Verdana" w:cs="Verdana"/>
+          <w:color w:val="A31515"/>
+          <w:kern w:val="0"/>
+          <w:sz w:val="20"/>
+          <w:szCs w:val="21"/>
+          <w:highlight w:val="white"/>
+        </w:rPr>
+        <w:t>register</w:t>
+      </w:r>
+      <w:r>
+        <w:rPr>
+          <w:rFonts w:ascii="Verdana" w:hAnsi="Verdana" w:cs="Verdana"/>
+          <w:color w:val="0000FF"/>
+          <w:kern w:val="0"/>
+          <w:sz w:val="20"/>
+          <w:szCs w:val="21"/>
+          <w:highlight w:val="white"/>
+        </w:rPr>
+        <w:t xml:space="preserve"> &gt;</w:t>
+      </w:r>
+    </w:p>
+    <w:p/>
+    <w:p>
+      <w:r>
+        <w:rPr>
+          <w:rFonts w:hint="eastAsia"/>
+        </w:rPr>
+        <w:t>Case1:</w:t>
+      </w:r>
+      <w:r>
+        <w:t xml:space="preserve"> Cross cutting with Validation, Logging, Caching</w:t>
+      </w:r>
+    </w:p>
+    <w:p>
+      <w:pPr>
+        <w:autoSpaceDE w:val="0"/>
+        <w:autoSpaceDN w:val="0"/>
+        <w:adjustRightInd w:val="0"/>
+        <w:jc w:val="left"/>
+        <w:rPr>
+          <w:rFonts w:ascii="Verdana" w:hAnsi="Verdana" w:cs="Verdana"/>
+          <w:color w:val="000000"/>
+          <w:kern w:val="0"/>
+          <w:sz w:val="18"/>
+          <w:szCs w:val="21"/>
+          <w:highlight w:val="white"/>
+        </w:rPr>
+      </w:pPr>
+      <w:r>
+        <w:rPr>
+          <w:rFonts w:ascii="Verdana" w:hAnsi="Verdana" w:cs="Verdana"/>
+          <w:color w:val="000000"/>
+          <w:kern w:val="0"/>
+          <w:sz w:val="18"/>
+          <w:szCs w:val="21"/>
+          <w:highlight w:val="white"/>
+        </w:rPr>
+        <w:t xml:space="preserve">        [</w:t>
+      </w:r>
+      <w:r>
+        <w:rPr>
+          <w:rFonts w:ascii="Verdana" w:hAnsi="Verdana" w:cs="Verdana"/>
+          <w:color w:val="2B91AF"/>
+          <w:kern w:val="0"/>
+          <w:sz w:val="18"/>
+          <w:szCs w:val="21"/>
+          <w:highlight w:val="white"/>
+        </w:rPr>
+        <w:t>ValidationCallHandler</w:t>
+      </w:r>
+      <w:r>
+        <w:rPr>
+          <w:rFonts w:ascii="Verdana" w:hAnsi="Verdana" w:cs="Verdana"/>
+          <w:color w:val="000000"/>
+          <w:kern w:val="0"/>
+          <w:sz w:val="18"/>
+          <w:szCs w:val="21"/>
+          <w:highlight w:val="white"/>
+        </w:rPr>
+        <w:t>]</w:t>
+      </w:r>
+    </w:p>
+    <w:p>
+      <w:pPr>
+        <w:autoSpaceDE w:val="0"/>
+        <w:autoSpaceDN w:val="0"/>
+        <w:adjustRightInd w:val="0"/>
+        <w:jc w:val="left"/>
+        <w:rPr>
+          <w:rFonts w:ascii="Verdana" w:hAnsi="Verdana" w:cs="Verdana"/>
+          <w:color w:val="000000"/>
+          <w:kern w:val="0"/>
+          <w:sz w:val="18"/>
+          <w:szCs w:val="21"/>
+          <w:highlight w:val="white"/>
+        </w:rPr>
+      </w:pPr>
+      <w:r>
+        <w:rPr>
+          <w:rFonts w:ascii="Verdana" w:hAnsi="Verdana" w:cs="Verdana"/>
+          <w:color w:val="000000"/>
+          <w:kern w:val="0"/>
+          <w:sz w:val="18"/>
+          <w:szCs w:val="21"/>
+          <w:highlight w:val="white"/>
+        </w:rPr>
+        <w:t xml:space="preserve">        [</w:t>
+      </w:r>
+      <w:r>
+        <w:rPr>
+          <w:rFonts w:ascii="Verdana" w:hAnsi="Verdana" w:cs="Verdana"/>
+          <w:color w:val="2B91AF"/>
+          <w:kern w:val="0"/>
+          <w:sz w:val="18"/>
+          <w:szCs w:val="21"/>
+          <w:highlight w:val="white"/>
+        </w:rPr>
+        <w:t>LogCallHandler</w:t>
+      </w:r>
+      <w:r>
+        <w:rPr>
+          <w:rFonts w:ascii="Verdana" w:hAnsi="Verdana" w:cs="Verdana"/>
+          <w:color w:val="000000"/>
+          <w:kern w:val="0"/>
+          <w:sz w:val="18"/>
+          <w:szCs w:val="21"/>
+          <w:highlight w:val="white"/>
+        </w:rPr>
+        <w:t xml:space="preserve">(BeforeMessage = </w:t>
+      </w:r>
+      <w:r>
+        <w:rPr>
+          <w:rFonts w:ascii="Verdana" w:hAnsi="Verdana" w:cs="Verdana"/>
+          <w:color w:val="A31515"/>
+          <w:kern w:val="0"/>
+          <w:sz w:val="18"/>
+          <w:szCs w:val="21"/>
+          <w:highlight w:val="white"/>
+        </w:rPr>
+        <w:t>"before GetEmployee"</w:t>
+      </w:r>
+      <w:r>
+        <w:rPr>
+          <w:rFonts w:ascii="Verdana" w:hAnsi="Verdana" w:cs="Verdana"/>
+          <w:color w:val="000000"/>
+          <w:kern w:val="0"/>
+          <w:sz w:val="18"/>
+          <w:szCs w:val="21"/>
+          <w:highlight w:val="white"/>
+        </w:rPr>
+        <w:t xml:space="preserve">, AfterMessage = </w:t>
+      </w:r>
+      <w:r>
+        <w:rPr>
+          <w:rFonts w:ascii="Verdana" w:hAnsi="Verdana" w:cs="Verdana"/>
+          <w:color w:val="A31515"/>
+          <w:kern w:val="0"/>
+          <w:sz w:val="18"/>
+          <w:szCs w:val="21"/>
+          <w:highlight w:val="white"/>
+        </w:rPr>
+        <w:t>"after GetEmployee"</w:t>
+      </w:r>
+      <w:r>
+        <w:rPr>
+          <w:rFonts w:ascii="Verdana" w:hAnsi="Verdana" w:cs="Verdana"/>
+          <w:color w:val="000000"/>
+          <w:kern w:val="0"/>
+          <w:sz w:val="18"/>
+          <w:szCs w:val="21"/>
+          <w:highlight w:val="white"/>
+        </w:rPr>
+        <w:t xml:space="preserve">, </w:t>
+      </w:r>
+    </w:p>
+    <w:p>
+      <w:pPr>
+        <w:autoSpaceDE w:val="0"/>
+        <w:autoSpaceDN w:val="0"/>
+        <w:adjustRightInd w:val="0"/>
+        <w:jc w:val="left"/>
+        <w:rPr>
+          <w:rFonts w:ascii="Verdana" w:hAnsi="Verdana" w:cs="Verdana"/>
+          <w:color w:val="000000"/>
+          <w:kern w:val="0"/>
+          <w:sz w:val="18"/>
+          <w:szCs w:val="21"/>
+          <w:highlight w:val="white"/>
+        </w:rPr>
+      </w:pPr>
+      <w:r>
+        <w:rPr>
+          <w:rFonts w:ascii="Verdana" w:hAnsi="Verdana" w:cs="Verdana"/>
+          <w:color w:val="000000"/>
+          <w:kern w:val="0"/>
+          <w:sz w:val="18"/>
+          <w:szCs w:val="21"/>
+          <w:highlight w:val="white"/>
+        </w:rPr>
+        <w:t xml:space="preserve">            IncludeCallStack = </w:t>
+      </w:r>
+      <w:r>
+        <w:rPr>
+          <w:rFonts w:ascii="Verdana" w:hAnsi="Verdana" w:cs="Verdana"/>
+          <w:color w:val="0000FF"/>
+          <w:kern w:val="0"/>
+          <w:sz w:val="18"/>
+          <w:szCs w:val="21"/>
+          <w:highlight w:val="white"/>
+        </w:rPr>
+        <w:t>true</w:t>
+      </w:r>
+      <w:r>
+        <w:rPr>
+          <w:rFonts w:ascii="Verdana" w:hAnsi="Verdana" w:cs="Verdana"/>
+          <w:color w:val="000000"/>
+          <w:kern w:val="0"/>
+          <w:sz w:val="18"/>
+          <w:szCs w:val="21"/>
+          <w:highlight w:val="white"/>
+        </w:rPr>
+        <w:t>)]</w:t>
+      </w:r>
+    </w:p>
+    <w:p>
+      <w:pPr>
+        <w:autoSpaceDE w:val="0"/>
+        <w:autoSpaceDN w:val="0"/>
+        <w:adjustRightInd w:val="0"/>
+        <w:jc w:val="left"/>
+        <w:rPr>
+          <w:rFonts w:ascii="Verdana" w:hAnsi="Verdana" w:cs="Verdana"/>
+          <w:color w:val="000000"/>
+          <w:kern w:val="0"/>
+          <w:sz w:val="18"/>
+          <w:szCs w:val="21"/>
+          <w:highlight w:val="white"/>
+        </w:rPr>
+      </w:pPr>
+      <w:r>
+        <w:rPr>
+          <w:rFonts w:ascii="Verdana" w:hAnsi="Verdana" w:cs="Verdana"/>
+          <w:color w:val="000000"/>
+          <w:kern w:val="0"/>
+          <w:sz w:val="18"/>
+          <w:szCs w:val="21"/>
+          <w:highlight w:val="white"/>
+        </w:rPr>
+        <w:t xml:space="preserve">        </w:t>
+      </w:r>
+      <w:r>
+        <w:rPr>
+          <w:rFonts w:ascii="Verdana" w:hAnsi="Verdana" w:cs="Verdana"/>
+          <w:color w:val="008000"/>
+          <w:kern w:val="0"/>
+          <w:sz w:val="18"/>
+          <w:szCs w:val="21"/>
+          <w:highlight w:val="white"/>
+        </w:rPr>
+        <w:t>//[CachingCallHandler(0, 10, 0, Order = 3)]</w:t>
+      </w:r>
+    </w:p>
+    <w:p>
+      <w:pPr>
+        <w:autoSpaceDE w:val="0"/>
+        <w:autoSpaceDN w:val="0"/>
+        <w:adjustRightInd w:val="0"/>
+        <w:jc w:val="left"/>
+        <w:rPr>
+          <w:rFonts w:ascii="Verdana" w:hAnsi="Verdana" w:cs="Verdana"/>
+          <w:color w:val="000000"/>
+          <w:kern w:val="0"/>
+          <w:sz w:val="18"/>
+          <w:szCs w:val="21"/>
+          <w:highlight w:val="white"/>
+        </w:rPr>
+      </w:pPr>
+      <w:r>
+        <w:rPr>
+          <w:rFonts w:ascii="Verdana" w:hAnsi="Verdana" w:cs="Verdana"/>
+          <w:color w:val="000000"/>
+          <w:kern w:val="0"/>
+          <w:sz w:val="18"/>
+          <w:szCs w:val="21"/>
+          <w:highlight w:val="white"/>
+        </w:rPr>
+        <w:t xml:space="preserve">        </w:t>
+      </w:r>
+      <w:r>
+        <w:rPr>
+          <w:rFonts w:ascii="Verdana" w:hAnsi="Verdana" w:cs="Verdana"/>
+          <w:color w:val="2B91AF"/>
+          <w:kern w:val="0"/>
+          <w:sz w:val="18"/>
+          <w:szCs w:val="21"/>
+          <w:highlight w:val="white"/>
+        </w:rPr>
+        <w:t>Employee</w:t>
+      </w:r>
+      <w:r>
+        <w:rPr>
+          <w:rFonts w:ascii="Verdana" w:hAnsi="Verdana" w:cs="Verdana"/>
+          <w:color w:val="000000"/>
+          <w:kern w:val="0"/>
+          <w:sz w:val="18"/>
+          <w:szCs w:val="21"/>
+          <w:highlight w:val="white"/>
+        </w:rPr>
+        <w:t xml:space="preserve"> GetEmployee(</w:t>
+      </w:r>
+    </w:p>
+    <w:p>
+      <w:pPr>
+        <w:rPr>
+          <w:sz w:val="18"/>
+        </w:rPr>
+      </w:pPr>
+      <w:r>
+        <w:rPr>
+          <w:rFonts w:ascii="Verdana" w:hAnsi="Verdana" w:cs="Verdana"/>
+          <w:color w:val="000000"/>
+          <w:kern w:val="0"/>
+          <w:sz w:val="18"/>
+          <w:szCs w:val="21"/>
+          <w:highlight w:val="white"/>
+        </w:rPr>
+        <w:t xml:space="preserve">            [</w:t>
+      </w:r>
+      <w:r>
+        <w:rPr>
+          <w:rFonts w:ascii="Verdana" w:hAnsi="Verdana" w:cs="Verdana"/>
+          <w:color w:val="2B91AF"/>
+          <w:kern w:val="0"/>
+          <w:sz w:val="18"/>
+          <w:szCs w:val="21"/>
+          <w:highlight w:val="white"/>
+        </w:rPr>
+        <w:t>RangeValidator</w:t>
+      </w:r>
+      <w:r>
+        <w:rPr>
+          <w:rFonts w:ascii="Verdana" w:hAnsi="Verdana" w:cs="Verdana"/>
+          <w:color w:val="000000"/>
+          <w:kern w:val="0"/>
+          <w:sz w:val="18"/>
+          <w:szCs w:val="21"/>
+          <w:highlight w:val="white"/>
+        </w:rPr>
+        <w:t xml:space="preserve">(1, </w:t>
+      </w:r>
+      <w:r>
+        <w:rPr>
+          <w:rFonts w:ascii="Verdana" w:hAnsi="Verdana" w:cs="Verdana"/>
+          <w:color w:val="2B91AF"/>
+          <w:kern w:val="0"/>
+          <w:sz w:val="18"/>
+          <w:szCs w:val="21"/>
+          <w:highlight w:val="white"/>
+        </w:rPr>
+        <w:t>RangeBoundaryType</w:t>
+      </w:r>
+      <w:r>
+        <w:rPr>
+          <w:rFonts w:ascii="Verdana" w:hAnsi="Verdana" w:cs="Verdana"/>
+          <w:color w:val="000000"/>
+          <w:kern w:val="0"/>
+          <w:sz w:val="18"/>
+          <w:szCs w:val="21"/>
+          <w:highlight w:val="white"/>
+        </w:rPr>
+        <w:t xml:space="preserve">.Inclusive, </w:t>
+      </w:r>
+      <w:r>
+        <w:rPr>
+          <w:rFonts w:ascii="Verdana" w:hAnsi="Verdana" w:cs="Verdana"/>
+          <w:color w:val="0000FF"/>
+          <w:kern w:val="0"/>
+          <w:sz w:val="18"/>
+          <w:szCs w:val="21"/>
+          <w:highlight w:val="white"/>
+        </w:rPr>
+        <w:t>int</w:t>
+      </w:r>
+      <w:r>
+        <w:rPr>
+          <w:rFonts w:ascii="Verdana" w:hAnsi="Verdana" w:cs="Verdana"/>
+          <w:color w:val="000000"/>
+          <w:kern w:val="0"/>
+          <w:sz w:val="18"/>
+          <w:szCs w:val="21"/>
+          <w:highlight w:val="white"/>
+        </w:rPr>
+        <w:t xml:space="preserve">.MaxValue, </w:t>
+      </w:r>
+      <w:r>
+        <w:rPr>
+          <w:rFonts w:ascii="Verdana" w:hAnsi="Verdana" w:cs="Verdana"/>
+          <w:color w:val="2B91AF"/>
+          <w:kern w:val="0"/>
+          <w:sz w:val="18"/>
+          <w:szCs w:val="21"/>
+          <w:highlight w:val="white"/>
+        </w:rPr>
+        <w:t>RangeBoundaryType</w:t>
+      </w:r>
+      <w:r>
+        <w:rPr>
+          <w:rFonts w:ascii="Verdana" w:hAnsi="Verdana" w:cs="Verdana"/>
+          <w:color w:val="000000"/>
+          <w:kern w:val="0"/>
+          <w:sz w:val="18"/>
+          <w:szCs w:val="21"/>
+          <w:highlight w:val="white"/>
+        </w:rPr>
+        <w:t xml:space="preserve">.Inclusive)] </w:t>
+      </w:r>
+      <w:r>
+        <w:rPr>
+          <w:rFonts w:ascii="Verdana" w:hAnsi="Verdana" w:cs="Verdana"/>
+          <w:color w:val="0000FF"/>
+          <w:kern w:val="0"/>
+          <w:sz w:val="18"/>
+          <w:szCs w:val="21"/>
+          <w:highlight w:val="white"/>
+        </w:rPr>
+        <w:t>int</w:t>
+      </w:r>
+      <w:r>
+        <w:rPr>
+          <w:rFonts w:ascii="Verdana" w:hAnsi="Verdana" w:cs="Verdana"/>
+          <w:color w:val="000000"/>
+          <w:kern w:val="0"/>
+          <w:sz w:val="18"/>
+          <w:szCs w:val="21"/>
+          <w:highlight w:val="white"/>
+        </w:rPr>
+        <w:t xml:space="preserve"> pid);</w:t>
+      </w:r>
+    </w:p>
+    <w:p/>
+    <w:p>
       <w:pPr>
         <w:pStyle w:val="2"/>
       </w:pPr>
       <w:bookmarkStart w:id="25" w:name="_Toc307844712"/>
       <w:r>
+        <w:lastRenderedPageBreak/>
         <w:t xml:space="preserve">Common and </w:t>
       </w:r>
       <w:r>
@@ -7260,7 +8700,6 @@
       </w:pPr>
       <w:bookmarkStart w:id="28" w:name="_Toc307844715"/>
       <w:r>
-        <w:lastRenderedPageBreak/>
         <w:t>For components</w:t>
       </w:r>
       <w:bookmarkEnd w:id="28"/>
@@ -7439,7 +8878,6 @@
       </w:pPr>
       <w:bookmarkStart w:id="37" w:name="_Toc307844721"/>
       <w:r>
-        <w:lastRenderedPageBreak/>
         <w:t>Testability</w:t>
       </w:r>
       <w:bookmarkEnd w:id="37"/>
@@ -7531,12 +8969,12 @@
       <w:r>
         <w:t xml:space="preserve">  </w:t>
       </w:r>
-      <w:hyperlink r:id="rId19" w:history="1">
+      <w:hyperlink r:id="rId18" w:history="1">
         <w:r>
           <w:rPr>
             <w:rStyle w:val="a7"/>
           </w:rPr>
-          <w:t>Asp.net MVC 3 RTM framework</w:t>
+          <w:t>Asp.net MVC RTM framework</w:t>
         </w:r>
       </w:hyperlink>
       <w:r>
@@ -7545,9 +8983,10 @@
     </w:p>
     <w:p>
       <w:r>
+        <w:lastRenderedPageBreak/>
         <w:t xml:space="preserve">  </w:t>
       </w:r>
-      <w:hyperlink r:id="rId20" w:history="1">
+      <w:hyperlink r:id="rId19" w:history="1">
         <w:r>
           <w:rPr>
             <w:rStyle w:val="a7"/>
@@ -7563,7 +9002,7 @@
       <w:r>
         <w:t xml:space="preserve">  </w:t>
       </w:r>
-      <w:hyperlink r:id="rId21" w:history="1">
+      <w:hyperlink r:id="rId20" w:history="1">
         <w:r>
           <w:rPr>
             <w:rStyle w:val="a7"/>
@@ -7578,24 +9017,21 @@
         </w:r>
       </w:hyperlink>
       <w:r>
-        <w:t xml:space="preserve"> 5</w:t>
+        <w:t xml:space="preserve"> </w:t>
       </w:r>
     </w:p>
     <w:p>
       <w:r>
         <w:t xml:space="preserve">  </w:t>
       </w:r>
-      <w:hyperlink r:id="rId22" w:history="1">
+      <w:hyperlink r:id="rId21" w:history="1">
         <w:r>
           <w:rPr>
             <w:rStyle w:val="a7"/>
           </w:rPr>
-          <w:t>Enterprise Library 5</w:t>
+          <w:t xml:space="preserve">Enterprise Library </w:t>
         </w:r>
       </w:hyperlink>
-      <w:r>
-        <w:t xml:space="preserve"> </w:t>
-      </w:r>
     </w:p>
     <w:p>
       <w:pPr>
@@ -7622,7 +9058,6 @@
       <w:tblPr>
         <w:tblW w:w="7836" w:type="dxa"/>
         <w:jc w:val="center"/>
-        <w:tblInd w:w="2082" w:type="dxa"/>
         <w:tblBorders>
           <w:top w:val="single" w:sz="4" w:space="0" w:color="auto"/>
           <w:left w:val="single" w:sz="4" w:space="0" w:color="auto"/>
@@ -8083,7 +9518,7 @@
 </file>
 
 <file path=word/endnotes.xml><?xml version="1.0" encoding="utf-8"?>
-<w:endnotes xmlns:wpc="http://schemas.microsoft.com/office/word/2010/wordprocessingCanvas" xmlns:mc="http://schemas.openxmlformats.org/markup-compatibility/2006" xmlns:o="urn:schemas-microsoft-com:office:office" xmlns:r="http://schemas.openxmlformats.org/officeDocument/2006/relationships" xmlns:m="http://schemas.openxmlformats.org/officeDocument/2006/math" xmlns:v="urn:schemas-microsoft-com:vml" xmlns:wp14="http://schemas.microsoft.com/office/word/2010/wordprocessingDrawing" xmlns:wp="http://schemas.openxmlformats.org/drawingml/2006/wordprocessingDrawing" xmlns:w10="urn:schemas-microsoft-com:office:word" xmlns:w="http://schemas.openxmlformats.org/wordprocessingml/2006/main" xmlns:w14="http://schemas.microsoft.com/office/word/2010/wordml" xmlns:wpg="http://schemas.microsoft.com/office/word/2010/wordprocessingGroup" xmlns:wpi="http://schemas.microsoft.com/office/word/2010/wordprocessingInk" xmlns:wne="http://schemas.microsoft.com/office/word/2006/wordml" xmlns:wps="http://schemas.microsoft.com/office/word/2010/wordprocessingShape" mc:Ignorable="w14 wp14">
+<w:endnotes xmlns:wpc="http://schemas.microsoft.com/office/word/2010/wordprocessingCanvas" xmlns:mc="http://schemas.openxmlformats.org/markup-compatibility/2006" xmlns:o="urn:schemas-microsoft-com:office:office" xmlns:r="http://schemas.openxmlformats.org/officeDocument/2006/relationships" xmlns:m="http://schemas.openxmlformats.org/officeDocument/2006/math" xmlns:v="urn:schemas-microsoft-com:vml" xmlns:wp14="http://schemas.microsoft.com/office/word/2010/wordprocessingDrawing" xmlns:wp="http://schemas.openxmlformats.org/drawingml/2006/wordprocessingDrawing" xmlns:w10="urn:schemas-microsoft-com:office:word" xmlns:w="http://schemas.openxmlformats.org/wordprocessingml/2006/main" xmlns:w14="http://schemas.microsoft.com/office/word/2010/wordml" xmlns:w15="http://schemas.microsoft.com/office/word/2012/wordml" xmlns:wpg="http://schemas.microsoft.com/office/word/2010/wordprocessingGroup" xmlns:wpi="http://schemas.microsoft.com/office/word/2010/wordprocessingInk" xmlns:wne="http://schemas.microsoft.com/office/word/2006/wordml" xmlns:wps="http://schemas.microsoft.com/office/word/2010/wordprocessingShape" mc:Ignorable="w14 w15 wp14">
   <w:endnote w:type="separator" w:id="-1">
     <w:p>
       <w:r>
@@ -8102,7 +9537,7 @@
 </file>
 
 <file path=word/footnotes.xml><?xml version="1.0" encoding="utf-8"?>
-<w:footnotes xmlns:wpc="http://schemas.microsoft.com/office/word/2010/wordprocessingCanvas" xmlns:mc="http://schemas.openxmlformats.org/markup-compatibility/2006" xmlns:o="urn:schemas-microsoft-com:office:office" xmlns:r="http://schemas.openxmlformats.org/officeDocument/2006/relationships" xmlns:m="http://schemas.openxmlformats.org/officeDocument/2006/math" xmlns:v="urn:schemas-microsoft-com:vml" xmlns:wp14="http://schemas.microsoft.com/office/word/2010/wordprocessingDrawing" xmlns:wp="http://schemas.openxmlformats.org/drawingml/2006/wordprocessingDrawing" xmlns:w10="urn:schemas-microsoft-com:office:word" xmlns:w="http://schemas.openxmlformats.org/wordprocessingml/2006/main" xmlns:w14="http://schemas.microsoft.com/office/word/2010/wordml" xmlns:wpg="http://schemas.microsoft.com/office/word/2010/wordprocessingGroup" xmlns:wpi="http://schemas.microsoft.com/office/word/2010/wordprocessingInk" xmlns:wne="http://schemas.microsoft.com/office/word/2006/wordml" xmlns:wps="http://schemas.microsoft.com/office/word/2010/wordprocessingShape" mc:Ignorable="w14 wp14">
+<w:footnotes xmlns:wpc="http://schemas.microsoft.com/office/word/2010/wordprocessingCanvas" xmlns:mc="http://schemas.openxmlformats.org/markup-compatibility/2006" xmlns:o="urn:schemas-microsoft-com:office:office" xmlns:r="http://schemas.openxmlformats.org/officeDocument/2006/relationships" xmlns:m="http://schemas.openxmlformats.org/officeDocument/2006/math" xmlns:v="urn:schemas-microsoft-com:vml" xmlns:wp14="http://schemas.microsoft.com/office/word/2010/wordprocessingDrawing" xmlns:wp="http://schemas.openxmlformats.org/drawingml/2006/wordprocessingDrawing" xmlns:w10="urn:schemas-microsoft-com:office:word" xmlns:w="http://schemas.openxmlformats.org/wordprocessingml/2006/main" xmlns:w14="http://schemas.microsoft.com/office/word/2010/wordml" xmlns:w15="http://schemas.microsoft.com/office/word/2012/wordml" xmlns:wpg="http://schemas.microsoft.com/office/word/2010/wordprocessingGroup" xmlns:wpi="http://schemas.microsoft.com/office/word/2010/wordprocessingInk" xmlns:wne="http://schemas.microsoft.com/office/word/2006/wordml" xmlns:wps="http://schemas.microsoft.com/office/word/2010/wordprocessingShape" mc:Ignorable="w14 w15 wp14">
   <w:footnote w:type="separator" w:id="-1">
     <w:p>
       <w:r>
@@ -8121,7 +9556,7 @@
 </file>
 
 <file path=word/numbering.xml><?xml version="1.0" encoding="utf-8"?>
-<w:numbering xmlns:wpc="http://schemas.microsoft.com/office/word/2010/wordprocessingCanvas" xmlns:mc="http://schemas.openxmlformats.org/markup-compatibility/2006" xmlns:o="urn:schemas-microsoft-com:office:office" xmlns:r="http://schemas.openxmlformats.org/officeDocument/2006/relationships" xmlns:m="http://schemas.openxmlformats.org/officeDocument/2006/math" xmlns:v="urn:schemas-microsoft-com:vml" xmlns:wp14="http://schemas.microsoft.com/office/word/2010/wordprocessingDrawing" xmlns:wp="http://schemas.openxmlformats.org/drawingml/2006/wordprocessingDrawing" xmlns:w10="urn:schemas-microsoft-com:office:word" xmlns:w="http://schemas.openxmlformats.org/wordprocessingml/2006/main" xmlns:w14="http://schemas.microsoft.com/office/word/2010/wordml" xmlns:wpg="http://schemas.microsoft.com/office/word/2010/wordprocessingGroup" xmlns:wpi="http://schemas.microsoft.com/office/word/2010/wordprocessingInk" xmlns:wne="http://schemas.microsoft.com/office/word/2006/wordml" xmlns:wps="http://schemas.microsoft.com/office/word/2010/wordprocessingShape" mc:Ignorable="w14 wp14">
+<w:numbering xmlns:wpc="http://schemas.microsoft.com/office/word/2010/wordprocessingCanvas" xmlns:mc="http://schemas.openxmlformats.org/markup-compatibility/2006" xmlns:o="urn:schemas-microsoft-com:office:office" xmlns:r="http://schemas.openxmlformats.org/officeDocument/2006/relationships" xmlns:m="http://schemas.openxmlformats.org/officeDocument/2006/math" xmlns:v="urn:schemas-microsoft-com:vml" xmlns:wp14="http://schemas.microsoft.com/office/word/2010/wordprocessingDrawing" xmlns:wp="http://schemas.openxmlformats.org/drawingml/2006/wordprocessingDrawing" xmlns:w10="urn:schemas-microsoft-com:office:word" xmlns:w="http://schemas.openxmlformats.org/wordprocessingml/2006/main" xmlns:w14="http://schemas.microsoft.com/office/word/2010/wordml" xmlns:w15="http://schemas.microsoft.com/office/word/2012/wordml" xmlns:wpg="http://schemas.microsoft.com/office/word/2010/wordprocessingGroup" xmlns:wpi="http://schemas.microsoft.com/office/word/2010/wordprocessingInk" xmlns:wne="http://schemas.microsoft.com/office/word/2006/wordml" xmlns:wps="http://schemas.microsoft.com/office/word/2010/wordprocessingShape" mc:Ignorable="w14 w15 wp14">
   <w:abstractNum w:abstractNumId="0">
     <w:nsid w:val="002D6542"/>
     <w:multiLevelType w:val="hybridMultilevel"/>
@@ -9481,7 +10916,7 @@
 </file>
 
 <file path=word/styles.xml><?xml version="1.0" encoding="utf-8"?>
-<w:styles xmlns:mc="http://schemas.openxmlformats.org/markup-compatibility/2006" xmlns:r="http://schemas.openxmlformats.org/officeDocument/2006/relationships" xmlns:w="http://schemas.openxmlformats.org/wordprocessingml/2006/main" xmlns:w14="http://schemas.microsoft.com/office/word/2010/wordml" mc:Ignorable="w14">
+<w:styles xmlns:mc="http://schemas.openxmlformats.org/markup-compatibility/2006" xmlns:r="http://schemas.openxmlformats.org/officeDocument/2006/relationships" xmlns:w="http://schemas.openxmlformats.org/wordprocessingml/2006/main" xmlns:w14="http://schemas.microsoft.com/office/word/2010/wordml" xmlns:w15="http://schemas.microsoft.com/office/word/2012/wordml" mc:Ignorable="w14 w15">
   <w:docDefaults>
     <w:rPrDefault>
       <w:rPr>
@@ -9494,144 +10929,378 @@
     </w:rPrDefault>
     <w:pPrDefault/>
   </w:docDefaults>
-  <w:latentStyles w:defLockedState="0" w:defUIPriority="99" w:defSemiHidden="1" w:defUnhideWhenUsed="1" w:defQFormat="0" w:count="267">
-    <w:lsdException w:name="Normal" w:semiHidden="0" w:uiPriority="0" w:unhideWhenUsed="0" w:qFormat="1"/>
-    <w:lsdException w:name="heading 1" w:semiHidden="0" w:uiPriority="9" w:unhideWhenUsed="0" w:qFormat="1"/>
-    <w:lsdException w:name="heading 2" w:uiPriority="9" w:qFormat="1"/>
-    <w:lsdException w:name="heading 3" w:uiPriority="9" w:qFormat="1"/>
-    <w:lsdException w:name="heading 4" w:uiPriority="9" w:qFormat="1"/>
-    <w:lsdException w:name="heading 5" w:uiPriority="9" w:qFormat="1"/>
-    <w:lsdException w:name="heading 6" w:uiPriority="9" w:qFormat="1"/>
-    <w:lsdException w:name="heading 7" w:uiPriority="9" w:qFormat="1"/>
-    <w:lsdException w:name="heading 8" w:uiPriority="9" w:qFormat="1"/>
-    <w:lsdException w:name="heading 9" w:uiPriority="9" w:qFormat="1"/>
-    <w:lsdException w:name="toc 1" w:uiPriority="39"/>
-    <w:lsdException w:name="toc 2" w:uiPriority="39"/>
-    <w:lsdException w:name="toc 3" w:uiPriority="39"/>
-    <w:lsdException w:name="toc 4" w:uiPriority="39"/>
-    <w:lsdException w:name="toc 5" w:uiPriority="39"/>
-    <w:lsdException w:name="toc 6" w:uiPriority="39"/>
-    <w:lsdException w:name="toc 7" w:uiPriority="39"/>
-    <w:lsdException w:name="toc 8" w:uiPriority="39"/>
-    <w:lsdException w:name="toc 9" w:uiPriority="39"/>
-    <w:lsdException w:name="caption" w:uiPriority="35" w:qFormat="1"/>
-    <w:lsdException w:name="Title" w:semiHidden="0" w:uiPriority="10" w:unhideWhenUsed="0" w:qFormat="1"/>
-    <w:lsdException w:name="Default Paragraph Font" w:uiPriority="1"/>
-    <w:lsdException w:name="Subtitle" w:semiHidden="0" w:uiPriority="11" w:unhideWhenUsed="0" w:qFormat="1"/>
-    <w:lsdException w:name="Strong" w:semiHidden="0" w:uiPriority="22" w:unhideWhenUsed="0" w:qFormat="1"/>
-    <w:lsdException w:name="Emphasis" w:semiHidden="0" w:uiPriority="20" w:unhideWhenUsed="0" w:qFormat="1"/>
-    <w:lsdException w:name="Table Grid" w:semiHidden="0" w:uiPriority="59" w:unhideWhenUsed="0"/>
-    <w:lsdException w:name="Placeholder Text" w:unhideWhenUsed="0"/>
-    <w:lsdException w:name="No Spacing" w:semiHidden="0" w:uiPriority="1" w:unhideWhenUsed="0" w:qFormat="1"/>
-    <w:lsdException w:name="Light Shading" w:semiHidden="0" w:uiPriority="60" w:unhideWhenUsed="0"/>
-    <w:lsdException w:name="Light List" w:semiHidden="0" w:uiPriority="61" w:unhideWhenUsed="0"/>
-    <w:lsdException w:name="Light Grid" w:semiHidden="0" w:uiPriority="62" w:unhideWhenUsed="0"/>
-    <w:lsdException w:name="Medium Shading 1" w:semiHidden="0" w:uiPriority="63" w:unhideWhenUsed="0"/>
-    <w:lsdException w:name="Medium Shading 2" w:semiHidden="0" w:uiPriority="64" w:unhideWhenUsed="0"/>
-    <w:lsdException w:name="Medium List 1" w:semiHidden="0" w:uiPriority="65" w:unhideWhenUsed="0"/>
-    <w:lsdException w:name="Medium List 2" w:semiHidden="0" w:uiPriority="66" w:unhideWhenUsed="0"/>
-    <w:lsdException w:name="Medium Grid 1" w:semiHidden="0" w:uiPriority="67" w:unhideWhenUsed="0"/>
-    <w:lsdException w:name="Medium Grid 2" w:semiHidden="0" w:uiPriority="68" w:unhideWhenUsed="0"/>
-    <w:lsdException w:name="Medium Grid 3" w:semiHidden="0" w:uiPriority="69" w:unhideWhenUsed="0"/>
-    <w:lsdException w:name="Dark List" w:semiHidden="0" w:uiPriority="70" w:unhideWhenUsed="0"/>
-    <w:lsdException w:name="Colorful Shading" w:semiHidden="0" w:uiPriority="71" w:unhideWhenUsed="0"/>
-    <w:lsdException w:name="Colorful List" w:semiHidden="0" w:uiPriority="72" w:unhideWhenUsed="0"/>
-    <w:lsdException w:name="Colorful Grid" w:semiHidden="0" w:uiPriority="73" w:unhideWhenUsed="0"/>
-    <w:lsdException w:name="Light Shading Accent 1" w:semiHidden="0" w:uiPriority="60" w:unhideWhenUsed="0"/>
-    <w:lsdException w:name="Light List Accent 1" w:semiHidden="0" w:uiPriority="61" w:unhideWhenUsed="0"/>
-    <w:lsdException w:name="Light Grid Accent 1" w:semiHidden="0" w:uiPriority="62" w:unhideWhenUsed="0"/>
-    <w:lsdException w:name="Medium Shading 1 Accent 1" w:semiHidden="0" w:uiPriority="63" w:unhideWhenUsed="0"/>
-    <w:lsdException w:name="Medium Shading 2 Accent 1" w:semiHidden="0" w:uiPriority="64" w:unhideWhenUsed="0"/>
-    <w:lsdException w:name="Medium List 1 Accent 1" w:semiHidden="0" w:uiPriority="65" w:unhideWhenUsed="0"/>
-    <w:lsdException w:name="Revision" w:unhideWhenUsed="0"/>
-    <w:lsdException w:name="List Paragraph" w:semiHidden="0" w:uiPriority="34" w:unhideWhenUsed="0" w:qFormat="1"/>
-    <w:lsdException w:name="Quote" w:semiHidden="0" w:uiPriority="29" w:unhideWhenUsed="0" w:qFormat="1"/>
-    <w:lsdException w:name="Intense Quote" w:semiHidden="0" w:uiPriority="30" w:unhideWhenUsed="0" w:qFormat="1"/>
-    <w:lsdException w:name="Medium List 2 Accent 1" w:semiHidden="0" w:uiPriority="66" w:unhideWhenUsed="0"/>
-    <w:lsdException w:name="Medium Grid 1 Accent 1" w:semiHidden="0" w:uiPriority="67" w:unhideWhenUsed="0"/>
-    <w:lsdException w:name="Medium Grid 2 Accent 1" w:semiHidden="0" w:uiPriority="68" w:unhideWhenUsed="0"/>
-    <w:lsdException w:name="Medium Grid 3 Accent 1" w:semiHidden="0" w:uiPriority="69" w:unhideWhenUsed="0"/>
-    <w:lsdException w:name="Dark List Accent 1" w:semiHidden="0" w:uiPriority="70" w:unhideWhenUsed="0"/>
-    <w:lsdException w:name="Colorful Shading Accent 1" w:semiHidden="0" w:uiPriority="71" w:unhideWhenUsed="0"/>
-    <w:lsdException w:name="Colorful List Accent 1" w:semiHidden="0" w:uiPriority="72" w:unhideWhenUsed="0"/>
-    <w:lsdException w:name="Colorful Grid Accent 1" w:semiHidden="0" w:uiPriority="73" w:unhideWhenUsed="0"/>
-    <w:lsdException w:name="Light Shading Accent 2" w:semiHidden="0" w:uiPriority="60" w:unhideWhenUsed="0"/>
-    <w:lsdException w:name="Light List Accent 2" w:semiHidden="0" w:uiPriority="61" w:unhideWhenUsed="0"/>
-    <w:lsdException w:name="Light Grid Accent 2" w:semiHidden="0" w:uiPriority="62" w:unhideWhenUsed="0"/>
-    <w:lsdException w:name="Medium Shading 1 Accent 2" w:semiHidden="0" w:uiPriority="63" w:unhideWhenUsed="0"/>
-    <w:lsdException w:name="Medium Shading 2 Accent 2" w:semiHidden="0" w:uiPriority="64" w:unhideWhenUsed="0"/>
-    <w:lsdException w:name="Medium List 1 Accent 2" w:semiHidden="0" w:uiPriority="65" w:unhideWhenUsed="0"/>
-    <w:lsdException w:name="Medium List 2 Accent 2" w:semiHidden="0" w:uiPriority="66" w:unhideWhenUsed="0"/>
-    <w:lsdException w:name="Medium Grid 1 Accent 2" w:semiHidden="0" w:uiPriority="67" w:unhideWhenUsed="0"/>
-    <w:lsdException w:name="Medium Grid 2 Accent 2" w:semiHidden="0" w:uiPriority="68" w:unhideWhenUsed="0"/>
-    <w:lsdException w:name="Medium Grid 3 Accent 2" w:semiHidden="0" w:uiPriority="69" w:unhideWhenUsed="0"/>
-    <w:lsdException w:name="Dark List Accent 2" w:semiHidden="0" w:uiPriority="70" w:unhideWhenUsed="0"/>
-    <w:lsdException w:name="Colorful Shading Accent 2" w:semiHidden="0" w:uiPriority="71" w:unhideWhenUsed="0"/>
-    <w:lsdException w:name="Colorful List Accent 2" w:semiHidden="0" w:uiPriority="72" w:unhideWhenUsed="0"/>
-    <w:lsdException w:name="Colorful Grid Accent 2" w:semiHidden="0" w:uiPriority="73" w:unhideWhenUsed="0"/>
-    <w:lsdException w:name="Light Shading Accent 3" w:semiHidden="0" w:uiPriority="60" w:unhideWhenUsed="0"/>
-    <w:lsdException w:name="Light List Accent 3" w:semiHidden="0" w:uiPriority="61" w:unhideWhenUsed="0"/>
-    <w:lsdException w:name="Light Grid Accent 3" w:semiHidden="0" w:uiPriority="62" w:unhideWhenUsed="0"/>
-    <w:lsdException w:name="Medium Shading 1 Accent 3" w:semiHidden="0" w:uiPriority="63" w:unhideWhenUsed="0"/>
-    <w:lsdException w:name="Medium Shading 2 Accent 3" w:semiHidden="0" w:uiPriority="64" w:unhideWhenUsed="0"/>
-    <w:lsdException w:name="Medium List 1 Accent 3" w:semiHidden="0" w:uiPriority="65" w:unhideWhenUsed="0"/>
-    <w:lsdException w:name="Medium List 2 Accent 3" w:semiHidden="0" w:uiPriority="66" w:unhideWhenUsed="0"/>
-    <w:lsdException w:name="Medium Grid 1 Accent 3" w:semiHidden="0" w:uiPriority="67" w:unhideWhenUsed="0"/>
-    <w:lsdException w:name="Medium Grid 2 Accent 3" w:semiHidden="0" w:uiPriority="68" w:unhideWhenUsed="0"/>
-    <w:lsdException w:name="Medium Grid 3 Accent 3" w:semiHidden="0" w:uiPriority="69" w:unhideWhenUsed="0"/>
-    <w:lsdException w:name="Dark List Accent 3" w:semiHidden="0" w:uiPriority="70" w:unhideWhenUsed="0"/>
-    <w:lsdException w:name="Colorful Shading Accent 3" w:semiHidden="0" w:uiPriority="71" w:unhideWhenUsed="0"/>
-    <w:lsdException w:name="Colorful List Accent 3" w:semiHidden="0" w:uiPriority="72" w:unhideWhenUsed="0"/>
-    <w:lsdException w:name="Colorful Grid Accent 3" w:semiHidden="0" w:uiPriority="73" w:unhideWhenUsed="0"/>
-    <w:lsdException w:name="Light Shading Accent 4" w:semiHidden="0" w:uiPriority="60" w:unhideWhenUsed="0"/>
-    <w:lsdException w:name="Light List Accent 4" w:semiHidden="0" w:uiPriority="61" w:unhideWhenUsed="0"/>
-    <w:lsdException w:name="Light Grid Accent 4" w:semiHidden="0" w:uiPriority="62" w:unhideWhenUsed="0"/>
-    <w:lsdException w:name="Medium Shading 1 Accent 4" w:semiHidden="0" w:uiPriority="63" w:unhideWhenUsed="0"/>
-    <w:lsdException w:name="Medium Shading 2 Accent 4" w:semiHidden="0" w:uiPriority="64" w:unhideWhenUsed="0"/>
-    <w:lsdException w:name="Medium List 1 Accent 4" w:semiHidden="0" w:uiPriority="65" w:unhideWhenUsed="0"/>
-    <w:lsdException w:name="Medium List 2 Accent 4" w:semiHidden="0" w:uiPriority="66" w:unhideWhenUsed="0"/>
-    <w:lsdException w:name="Medium Grid 1 Accent 4" w:semiHidden="0" w:uiPriority="67" w:unhideWhenUsed="0"/>
-    <w:lsdException w:name="Medium Grid 2 Accent 4" w:semiHidden="0" w:uiPriority="68" w:unhideWhenUsed="0"/>
-    <w:lsdException w:name="Medium Grid 3 Accent 4" w:semiHidden="0" w:uiPriority="69" w:unhideWhenUsed="0"/>
-    <w:lsdException w:name="Dark List Accent 4" w:semiHidden="0" w:uiPriority="70" w:unhideWhenUsed="0"/>
-    <w:lsdException w:name="Colorful Shading Accent 4" w:semiHidden="0" w:uiPriority="71" w:unhideWhenUsed="0"/>
-    <w:lsdException w:name="Colorful List Accent 4" w:semiHidden="0" w:uiPriority="72" w:unhideWhenUsed="0"/>
-    <w:lsdException w:name="Colorful Grid Accent 4" w:semiHidden="0" w:uiPriority="73" w:unhideWhenUsed="0"/>
-    <w:lsdException w:name="Light Shading Accent 5" w:semiHidden="0" w:uiPriority="60" w:unhideWhenUsed="0"/>
-    <w:lsdException w:name="Light List Accent 5" w:semiHidden="0" w:uiPriority="61" w:unhideWhenUsed="0"/>
-    <w:lsdException w:name="Light Grid Accent 5" w:semiHidden="0" w:uiPriority="62" w:unhideWhenUsed="0"/>
-    <w:lsdException w:name="Medium Shading 1 Accent 5" w:semiHidden="0" w:uiPriority="63" w:unhideWhenUsed="0"/>
-    <w:lsdException w:name="Medium Shading 2 Accent 5" w:semiHidden="0" w:uiPriority="64" w:unhideWhenUsed="0"/>
-    <w:lsdException w:name="Medium List 1 Accent 5" w:semiHidden="0" w:uiPriority="65" w:unhideWhenUsed="0"/>
-    <w:lsdException w:name="Medium List 2 Accent 5" w:semiHidden="0" w:uiPriority="66" w:unhideWhenUsed="0"/>
-    <w:lsdException w:name="Medium Grid 1 Accent 5" w:semiHidden="0" w:uiPriority="67" w:unhideWhenUsed="0"/>
-    <w:lsdException w:name="Medium Grid 2 Accent 5" w:semiHidden="0" w:uiPriority="68" w:unhideWhenUsed="0"/>
-    <w:lsdException w:name="Medium Grid 3 Accent 5" w:semiHidden="0" w:uiPriority="69" w:unhideWhenUsed="0"/>
-    <w:lsdException w:name="Dark List Accent 5" w:semiHidden="0" w:uiPriority="70" w:unhideWhenUsed="0"/>
-    <w:lsdException w:name="Colorful Shading Accent 5" w:semiHidden="0" w:uiPriority="71" w:unhideWhenUsed="0"/>
-    <w:lsdException w:name="Colorful List Accent 5" w:semiHidden="0" w:uiPriority="72" w:unhideWhenUsed="0"/>
-    <w:lsdException w:name="Colorful Grid Accent 5" w:semiHidden="0" w:uiPriority="73" w:unhideWhenUsed="0"/>
-    <w:lsdException w:name="Light Shading Accent 6" w:semiHidden="0" w:uiPriority="60" w:unhideWhenUsed="0"/>
-    <w:lsdException w:name="Light List Accent 6" w:semiHidden="0" w:uiPriority="61" w:unhideWhenUsed="0"/>
-    <w:lsdException w:name="Light Grid Accent 6" w:semiHidden="0" w:uiPriority="62" w:unhideWhenUsed="0"/>
-    <w:lsdException w:name="Medium Shading 1 Accent 6" w:semiHidden="0" w:uiPriority="63" w:unhideWhenUsed="0"/>
-    <w:lsdException w:name="Medium Shading 2 Accent 6" w:semiHidden="0" w:uiPriority="64" w:unhideWhenUsed="0"/>
-    <w:lsdException w:name="Medium List 1 Accent 6" w:semiHidden="0" w:uiPriority="65" w:unhideWhenUsed="0"/>
-    <w:lsdException w:name="Medium List 2 Accent 6" w:semiHidden="0" w:uiPriority="66" w:unhideWhenUsed="0"/>
-    <w:lsdException w:name="Medium Grid 1 Accent 6" w:semiHidden="0" w:uiPriority="67" w:unhideWhenUsed="0"/>
-    <w:lsdException w:name="Medium Grid 2 Accent 6" w:semiHidden="0" w:uiPriority="68" w:unhideWhenUsed="0"/>
-    <w:lsdException w:name="Medium Grid 3 Accent 6" w:semiHidden="0" w:uiPriority="69" w:unhideWhenUsed="0"/>
-    <w:lsdException w:name="Dark List Accent 6" w:semiHidden="0" w:uiPriority="70" w:unhideWhenUsed="0"/>
-    <w:lsdException w:name="Colorful Shading Accent 6" w:semiHidden="0" w:uiPriority="71" w:unhideWhenUsed="0"/>
-    <w:lsdException w:name="Colorful List Accent 6" w:semiHidden="0" w:uiPriority="72" w:unhideWhenUsed="0"/>
-    <w:lsdException w:name="Colorful Grid Accent 6" w:semiHidden="0" w:uiPriority="73" w:unhideWhenUsed="0"/>
-    <w:lsdException w:name="Subtle Emphasis" w:semiHidden="0" w:uiPriority="19" w:unhideWhenUsed="0" w:qFormat="1"/>
-    <w:lsdException w:name="Intense Emphasis" w:semiHidden="0" w:uiPriority="21" w:unhideWhenUsed="0" w:qFormat="1"/>
-    <w:lsdException w:name="Subtle Reference" w:semiHidden="0" w:uiPriority="31" w:unhideWhenUsed="0" w:qFormat="1"/>
-    <w:lsdException w:name="Intense Reference" w:semiHidden="0" w:uiPriority="32" w:unhideWhenUsed="0" w:qFormat="1"/>
-    <w:lsdException w:name="Book Title" w:semiHidden="0" w:uiPriority="33" w:unhideWhenUsed="0" w:qFormat="1"/>
-    <w:lsdException w:name="Bibliography" w:uiPriority="37"/>
-    <w:lsdException w:name="TOC Heading" w:uiPriority="39" w:qFormat="1"/>
+  <w:latentStyles w:defLockedState="0" w:defUIPriority="99" w:defSemiHidden="0" w:defUnhideWhenUsed="0" w:defQFormat="0" w:count="371">
+    <w:lsdException w:name="Normal" w:uiPriority="0" w:qFormat="1"/>
+    <w:lsdException w:name="heading 1" w:uiPriority="9" w:qFormat="1"/>
+    <w:lsdException w:name="heading 2" w:semiHidden="1" w:uiPriority="9" w:unhideWhenUsed="1" w:qFormat="1"/>
+    <w:lsdException w:name="heading 3" w:semiHidden="1" w:uiPriority="9" w:unhideWhenUsed="1" w:qFormat="1"/>
+    <w:lsdException w:name="heading 4" w:semiHidden="1" w:uiPriority="9" w:unhideWhenUsed="1" w:qFormat="1"/>
+    <w:lsdException w:name="heading 5" w:semiHidden="1" w:uiPriority="9" w:unhideWhenUsed="1" w:qFormat="1"/>
+    <w:lsdException w:name="heading 6" w:semiHidden="1" w:uiPriority="9" w:unhideWhenUsed="1" w:qFormat="1"/>
+    <w:lsdException w:name="heading 7" w:semiHidden="1" w:uiPriority="9" w:unhideWhenUsed="1" w:qFormat="1"/>
+    <w:lsdException w:name="heading 8" w:semiHidden="1" w:uiPriority="9" w:unhideWhenUsed="1" w:qFormat="1"/>
+    <w:lsdException w:name="heading 9" w:semiHidden="1" w:uiPriority="9" w:unhideWhenUsed="1" w:qFormat="1"/>
+    <w:lsdException w:name="index 1" w:semiHidden="1" w:unhideWhenUsed="1"/>
+    <w:lsdException w:name="index 2" w:semiHidden="1" w:unhideWhenUsed="1"/>
+    <w:lsdException w:name="index 3" w:semiHidden="1" w:unhideWhenUsed="1"/>
+    <w:lsdException w:name="index 4" w:semiHidden="1" w:unhideWhenUsed="1"/>
+    <w:lsdException w:name="index 5" w:semiHidden="1" w:unhideWhenUsed="1"/>
+    <w:lsdException w:name="index 6" w:semiHidden="1" w:unhideWhenUsed="1"/>
+    <w:lsdException w:name="index 7" w:semiHidden="1" w:unhideWhenUsed="1"/>
+    <w:lsdException w:name="index 8" w:semiHidden="1" w:unhideWhenUsed="1"/>
+    <w:lsdException w:name="index 9" w:semiHidden="1" w:unhideWhenUsed="1"/>
+    <w:lsdException w:name="toc 1" w:semiHidden="1" w:uiPriority="39" w:unhideWhenUsed="1"/>
+    <w:lsdException w:name="toc 2" w:semiHidden="1" w:uiPriority="39" w:unhideWhenUsed="1"/>
+    <w:lsdException w:name="toc 3" w:semiHidden="1" w:uiPriority="39" w:unhideWhenUsed="1"/>
+    <w:lsdException w:name="toc 4" w:semiHidden="1" w:uiPriority="39" w:unhideWhenUsed="1"/>
+    <w:lsdException w:name="toc 5" w:semiHidden="1" w:uiPriority="39" w:unhideWhenUsed="1"/>
+    <w:lsdException w:name="toc 6" w:semiHidden="1" w:uiPriority="39" w:unhideWhenUsed="1"/>
+    <w:lsdException w:name="toc 7" w:semiHidden="1" w:uiPriority="39" w:unhideWhenUsed="1"/>
+    <w:lsdException w:name="toc 8" w:semiHidden="1" w:uiPriority="39" w:unhideWhenUsed="1"/>
+    <w:lsdException w:name="toc 9" w:semiHidden="1" w:uiPriority="39" w:unhideWhenUsed="1"/>
+    <w:lsdException w:name="Normal Indent" w:semiHidden="1" w:unhideWhenUsed="1"/>
+    <w:lsdException w:name="footnote text" w:semiHidden="1" w:unhideWhenUsed="1"/>
+    <w:lsdException w:name="annotation text" w:semiHidden="1" w:unhideWhenUsed="1"/>
+    <w:lsdException w:name="header" w:semiHidden="1" w:unhideWhenUsed="1"/>
+    <w:lsdException w:name="footer" w:semiHidden="1" w:unhideWhenUsed="1"/>
+    <w:lsdException w:name="index heading" w:semiHidden="1" w:unhideWhenUsed="1"/>
+    <w:lsdException w:name="caption" w:semiHidden="1" w:uiPriority="35" w:unhideWhenUsed="1" w:qFormat="1"/>
+    <w:lsdException w:name="table of figures" w:semiHidden="1" w:unhideWhenUsed="1"/>
+    <w:lsdException w:name="envelope address" w:semiHidden="1" w:unhideWhenUsed="1"/>
+    <w:lsdException w:name="envelope return" w:semiHidden="1" w:unhideWhenUsed="1"/>
+    <w:lsdException w:name="footnote reference" w:semiHidden="1" w:unhideWhenUsed="1"/>
+    <w:lsdException w:name="annotation reference" w:semiHidden="1" w:unhideWhenUsed="1"/>
+    <w:lsdException w:name="line number" w:semiHidden="1" w:unhideWhenUsed="1"/>
+    <w:lsdException w:name="page number" w:semiHidden="1" w:unhideWhenUsed="1"/>
+    <w:lsdException w:name="endnote reference" w:semiHidden="1" w:unhideWhenUsed="1"/>
+    <w:lsdException w:name="endnote text" w:semiHidden="1" w:unhideWhenUsed="1"/>
+    <w:lsdException w:name="table of authorities" w:semiHidden="1" w:unhideWhenUsed="1"/>
+    <w:lsdException w:name="macro" w:semiHidden="1" w:unhideWhenUsed="1"/>
+    <w:lsdException w:name="toa heading" w:semiHidden="1" w:unhideWhenUsed="1"/>
+    <w:lsdException w:name="List" w:semiHidden="1" w:unhideWhenUsed="1"/>
+    <w:lsdException w:name="List Bullet" w:semiHidden="1" w:unhideWhenUsed="1"/>
+    <w:lsdException w:name="List Number" w:semiHidden="1" w:unhideWhenUsed="1"/>
+    <w:lsdException w:name="List 2" w:semiHidden="1" w:unhideWhenUsed="1"/>
+    <w:lsdException w:name="List 3" w:semiHidden="1" w:unhideWhenUsed="1"/>
+    <w:lsdException w:name="List 4" w:semiHidden="1" w:unhideWhenUsed="1"/>
+    <w:lsdException w:name="List 5" w:semiHidden="1" w:unhideWhenUsed="1"/>
+    <w:lsdException w:name="List Bullet 2" w:semiHidden="1" w:unhideWhenUsed="1"/>
+    <w:lsdException w:name="List Bullet 3" w:semiHidden="1" w:unhideWhenUsed="1"/>
+    <w:lsdException w:name="List Bullet 4" w:semiHidden="1" w:unhideWhenUsed="1"/>
+    <w:lsdException w:name="List Bullet 5" w:semiHidden="1" w:unhideWhenUsed="1"/>
+    <w:lsdException w:name="List Number 2" w:semiHidden="1" w:unhideWhenUsed="1"/>
+    <w:lsdException w:name="List Number 3" w:semiHidden="1" w:unhideWhenUsed="1"/>
+    <w:lsdException w:name="List Number 4" w:semiHidden="1" w:unhideWhenUsed="1"/>
+    <w:lsdException w:name="List Number 5" w:semiHidden="1" w:unhideWhenUsed="1"/>
+    <w:lsdException w:name="Title" w:uiPriority="10" w:qFormat="1"/>
+    <w:lsdException w:name="Closing" w:semiHidden="1" w:unhideWhenUsed="1"/>
+    <w:lsdException w:name="Signature" w:semiHidden="1" w:unhideWhenUsed="1"/>
+    <w:lsdException w:name="Default Paragraph Font" w:semiHidden="1" w:uiPriority="1" w:unhideWhenUsed="1"/>
+    <w:lsdException w:name="Body Text" w:semiHidden="1" w:unhideWhenUsed="1"/>
+    <w:lsdException w:name="Body Text Indent" w:semiHidden="1" w:unhideWhenUsed="1"/>
+    <w:lsdException w:name="List Continue" w:semiHidden="1" w:unhideWhenUsed="1"/>
+    <w:lsdException w:name="List Continue 2" w:semiHidden="1" w:unhideWhenUsed="1"/>
+    <w:lsdException w:name="List Continue 3" w:semiHidden="1" w:unhideWhenUsed="1"/>
+    <w:lsdException w:name="List Continue 4" w:semiHidden="1" w:unhideWhenUsed="1"/>
+    <w:lsdException w:name="List Continue 5" w:semiHidden="1" w:unhideWhenUsed="1"/>
+    <w:lsdException w:name="Message Header" w:semiHidden="1" w:unhideWhenUsed="1"/>
+    <w:lsdException w:name="Subtitle" w:uiPriority="11" w:qFormat="1"/>
+    <w:lsdException w:name="Salutation" w:semiHidden="1" w:unhideWhenUsed="1"/>
+    <w:lsdException w:name="Date" w:semiHidden="1" w:unhideWhenUsed="1"/>
+    <w:lsdException w:name="Body Text First Indent" w:semiHidden="1" w:unhideWhenUsed="1"/>
+    <w:lsdException w:name="Body Text First Indent 2" w:semiHidden="1" w:unhideWhenUsed="1"/>
+    <w:lsdException w:name="Note Heading" w:semiHidden="1" w:unhideWhenUsed="1"/>
+    <w:lsdException w:name="Body Text 2" w:semiHidden="1" w:unhideWhenUsed="1"/>
+    <w:lsdException w:name="Body Text 3" w:semiHidden="1" w:unhideWhenUsed="1"/>
+    <w:lsdException w:name="Body Text Indent 2" w:semiHidden="1" w:unhideWhenUsed="1"/>
+    <w:lsdException w:name="Body Text Indent 3" w:semiHidden="1" w:unhideWhenUsed="1"/>
+    <w:lsdException w:name="Block Text" w:semiHidden="1" w:unhideWhenUsed="1"/>
+    <w:lsdException w:name="Hyperlink" w:semiHidden="1" w:unhideWhenUsed="1"/>
+    <w:lsdException w:name="FollowedHyperlink" w:semiHidden="1" w:unhideWhenUsed="1"/>
+    <w:lsdException w:name="Strong" w:uiPriority="22" w:qFormat="1"/>
+    <w:lsdException w:name="Emphasis" w:uiPriority="20" w:qFormat="1"/>
+    <w:lsdException w:name="Document Map" w:semiHidden="1" w:unhideWhenUsed="1"/>
+    <w:lsdException w:name="Plain Text" w:semiHidden="1" w:unhideWhenUsed="1"/>
+    <w:lsdException w:name="E-mail Signature" w:semiHidden="1" w:unhideWhenUsed="1"/>
+    <w:lsdException w:name="HTML Top of Form" w:semiHidden="1" w:unhideWhenUsed="1"/>
+    <w:lsdException w:name="HTML Bottom of Form" w:semiHidden="1" w:unhideWhenUsed="1"/>
+    <w:lsdException w:name="Normal (Web)" w:semiHidden="1" w:unhideWhenUsed="1"/>
+    <w:lsdException w:name="HTML Acronym" w:semiHidden="1" w:unhideWhenUsed="1"/>
+    <w:lsdException w:name="HTML Address" w:semiHidden="1" w:unhideWhenUsed="1"/>
+    <w:lsdException w:name="HTML Cite" w:semiHidden="1" w:unhideWhenUsed="1"/>
+    <w:lsdException w:name="HTML Code" w:semiHidden="1" w:unhideWhenUsed="1"/>
+    <w:lsdException w:name="HTML Definition" w:semiHidden="1" w:unhideWhenUsed="1"/>
+    <w:lsdException w:name="HTML Keyboard" w:semiHidden="1" w:unhideWhenUsed="1"/>
+    <w:lsdException w:name="HTML Preformatted" w:semiHidden="1" w:unhideWhenUsed="1"/>
+    <w:lsdException w:name="HTML Sample" w:semiHidden="1" w:unhideWhenUsed="1"/>
+    <w:lsdException w:name="HTML Typewriter" w:semiHidden="1" w:unhideWhenUsed="1"/>
+    <w:lsdException w:name="HTML Variable" w:semiHidden="1" w:unhideWhenUsed="1"/>
+    <w:lsdException w:name="Normal Table" w:semiHidden="1" w:unhideWhenUsed="1"/>
+    <w:lsdException w:name="annotation subject" w:semiHidden="1" w:unhideWhenUsed="1"/>
+    <w:lsdException w:name="No List" w:semiHidden="1" w:unhideWhenUsed="1"/>
+    <w:lsdException w:name="Outline List 1" w:semiHidden="1" w:unhideWhenUsed="1"/>
+    <w:lsdException w:name="Outline List 2" w:semiHidden="1" w:unhideWhenUsed="1"/>
+    <w:lsdException w:name="Outline List 3" w:semiHidden="1" w:unhideWhenUsed="1"/>
+    <w:lsdException w:name="Table Simple 1" w:semiHidden="1" w:unhideWhenUsed="1"/>
+    <w:lsdException w:name="Table Simple 2" w:semiHidden="1" w:unhideWhenUsed="1"/>
+    <w:lsdException w:name="Table Simple 3" w:semiHidden="1" w:unhideWhenUsed="1"/>
+    <w:lsdException w:name="Table Classic 1" w:semiHidden="1" w:unhideWhenUsed="1"/>
+    <w:lsdException w:name="Table Classic 2" w:semiHidden="1" w:unhideWhenUsed="1"/>
+    <w:lsdException w:name="Table Classic 3" w:semiHidden="1" w:unhideWhenUsed="1"/>
+    <w:lsdException w:name="Table Classic 4" w:semiHidden="1" w:unhideWhenUsed="1"/>
+    <w:lsdException w:name="Table Colorful 1" w:semiHidden="1" w:unhideWhenUsed="1"/>
+    <w:lsdException w:name="Table Colorful 2" w:semiHidden="1" w:unhideWhenUsed="1"/>
+    <w:lsdException w:name="Table Colorful 3" w:semiHidden="1" w:unhideWhenUsed="1"/>
+    <w:lsdException w:name="Table Columns 1" w:semiHidden="1" w:unhideWhenUsed="1"/>
+    <w:lsdException w:name="Table Columns 2" w:semiHidden="1" w:unhideWhenUsed="1"/>
+    <w:lsdException w:name="Table Columns 3" w:semiHidden="1" w:unhideWhenUsed="1"/>
+    <w:lsdException w:name="Table Columns 4" w:semiHidden="1" w:unhideWhenUsed="1"/>
+    <w:lsdException w:name="Table Columns 5" w:semiHidden="1" w:unhideWhenUsed="1"/>
+    <w:lsdException w:name="Table Grid 1" w:semiHidden="1" w:unhideWhenUsed="1"/>
+    <w:lsdException w:name="Table Grid 2" w:semiHidden="1" w:unhideWhenUsed="1"/>
+    <w:lsdException w:name="Table Grid 3" w:semiHidden="1" w:unhideWhenUsed="1"/>
+    <w:lsdException w:name="Table Grid 4" w:semiHidden="1" w:unhideWhenUsed="1"/>
+    <w:lsdException w:name="Table Grid 5" w:semiHidden="1" w:unhideWhenUsed="1"/>
+    <w:lsdException w:name="Table Grid 6" w:semiHidden="1" w:unhideWhenUsed="1"/>
+    <w:lsdException w:name="Table Grid 7" w:semiHidden="1" w:unhideWhenUsed="1"/>
+    <w:lsdException w:name="Table Grid 8" w:semiHidden="1" w:unhideWhenUsed="1"/>
+    <w:lsdException w:name="Table List 1" w:semiHidden="1" w:unhideWhenUsed="1"/>
+    <w:lsdException w:name="Table List 2" w:semiHidden="1" w:unhideWhenUsed="1"/>
+    <w:lsdException w:name="Table List 3" w:semiHidden="1" w:unhideWhenUsed="1"/>
+    <w:lsdException w:name="Table List 4" w:semiHidden="1" w:unhideWhenUsed="1"/>
+    <w:lsdException w:name="Table List 5" w:semiHidden="1" w:unhideWhenUsed="1"/>
+    <w:lsdException w:name="Table List 6" w:semiHidden="1" w:unhideWhenUsed="1"/>
+    <w:lsdException w:name="Table List 7" w:semiHidden="1" w:unhideWhenUsed="1"/>
+    <w:lsdException w:name="Table List 8" w:semiHidden="1" w:unhideWhenUsed="1"/>
+    <w:lsdException w:name="Table 3D effects 1" w:semiHidden="1" w:unhideWhenUsed="1"/>
+    <w:lsdException w:name="Table 3D effects 2" w:semiHidden="1" w:unhideWhenUsed="1"/>
+    <w:lsdException w:name="Table 3D effects 3" w:semiHidden="1" w:unhideWhenUsed="1"/>
+    <w:lsdException w:name="Table Contemporary" w:semiHidden="1" w:unhideWhenUsed="1"/>
+    <w:lsdException w:name="Table Elegant" w:semiHidden="1" w:unhideWhenUsed="1"/>
+    <w:lsdException w:name="Table Professional" w:semiHidden="1" w:unhideWhenUsed="1"/>
+    <w:lsdException w:name="Table Subtle 1" w:semiHidden="1" w:unhideWhenUsed="1"/>
+    <w:lsdException w:name="Table Subtle 2" w:semiHidden="1" w:unhideWhenUsed="1"/>
+    <w:lsdException w:name="Table Web 1" w:semiHidden="1" w:unhideWhenUsed="1"/>
+    <w:lsdException w:name="Table Web 2" w:semiHidden="1" w:unhideWhenUsed="1"/>
+    <w:lsdException w:name="Table Web 3" w:semiHidden="1" w:unhideWhenUsed="1"/>
+    <w:lsdException w:name="Balloon Text" w:semiHidden="1" w:unhideWhenUsed="1"/>
+    <w:lsdException w:name="Table Grid" w:uiPriority="59"/>
+    <w:lsdException w:name="Table Theme" w:semiHidden="1" w:unhideWhenUsed="1"/>
+    <w:lsdException w:name="Placeholder Text" w:semiHidden="1"/>
+    <w:lsdException w:name="No Spacing" w:uiPriority="1" w:qFormat="1"/>
+    <w:lsdException w:name="Light Shading" w:uiPriority="60"/>
+    <w:lsdException w:name="Light List" w:uiPriority="61"/>
+    <w:lsdException w:name="Light Grid" w:uiPriority="62"/>
+    <w:lsdException w:name="Medium Shading 1" w:uiPriority="63"/>
+    <w:lsdException w:name="Medium Shading 2" w:uiPriority="64"/>
+    <w:lsdException w:name="Medium List 1" w:uiPriority="65"/>
+    <w:lsdException w:name="Medium List 2" w:uiPriority="66"/>
+    <w:lsdException w:name="Medium Grid 1" w:uiPriority="67"/>
+    <w:lsdException w:name="Medium Grid 2" w:uiPriority="68"/>
+    <w:lsdException w:name="Medium Grid 3" w:uiPriority="69"/>
+    <w:lsdException w:name="Dark List" w:uiPriority="70"/>
+    <w:lsdException w:name="Colorful Shading" w:uiPriority="71"/>
+    <w:lsdException w:name="Colorful List" w:uiPriority="72"/>
+    <w:lsdException w:name="Colorful Grid" w:uiPriority="73"/>
+    <w:lsdException w:name="Light Shading Accent 1" w:uiPriority="60"/>
+    <w:lsdException w:name="Light List Accent 1" w:uiPriority="61"/>
+    <w:lsdException w:name="Light Grid Accent 1" w:uiPriority="62"/>
+    <w:lsdException w:name="Medium Shading 1 Accent 1" w:uiPriority="63"/>
+    <w:lsdException w:name="Medium Shading 2 Accent 1" w:uiPriority="64"/>
+    <w:lsdException w:name="Medium List 1 Accent 1" w:uiPriority="65"/>
+    <w:lsdException w:name="Revision" w:semiHidden="1"/>
+    <w:lsdException w:name="List Paragraph" w:uiPriority="34" w:qFormat="1"/>
+    <w:lsdException w:name="Quote" w:uiPriority="29" w:qFormat="1"/>
+    <w:lsdException w:name="Intense Quote" w:uiPriority="30" w:qFormat="1"/>
+    <w:lsdException w:name="Medium List 2 Accent 1" w:uiPriority="66"/>
+    <w:lsdException w:name="Medium Grid 1 Accent 1" w:uiPriority="67"/>
+    <w:lsdException w:name="Medium Grid 2 Accent 1" w:uiPriority="68"/>
+    <w:lsdException w:name="Medium Grid 3 Accent 1" w:uiPriority="69"/>
+    <w:lsdException w:name="Dark List Accent 1" w:uiPriority="70"/>
+    <w:lsdException w:name="Colorful Shading Accent 1" w:uiPriority="71"/>
+    <w:lsdException w:name="Colorful List Accent 1" w:uiPriority="72"/>
+    <w:lsdException w:name="Colorful Grid Accent 1" w:uiPriority="73"/>
+    <w:lsdException w:name="Light Shading Accent 2" w:uiPriority="60"/>
+    <w:lsdException w:name="Light List Accent 2" w:uiPriority="61"/>
+    <w:lsdException w:name="Light Grid Accent 2" w:uiPriority="62"/>
+    <w:lsdException w:name="Medium Shading 1 Accent 2" w:uiPriority="63"/>
+    <w:lsdException w:name="Medium Shading 2 Accent 2" w:uiPriority="64"/>
+    <w:lsdException w:name="Medium List 1 Accent 2" w:uiPriority="65"/>
+    <w:lsdException w:name="Medium List 2 Accent 2" w:uiPriority="66"/>
+    <w:lsdException w:name="Medium Grid 1 Accent 2" w:uiPriority="67"/>
+    <w:lsdException w:name="Medium Grid 2 Accent 2" w:uiPriority="68"/>
+    <w:lsdException w:name="Medium Grid 3 Accent 2" w:uiPriority="69"/>
+    <w:lsdException w:name="Dark List Accent 2" w:uiPriority="70"/>
+    <w:lsdException w:name="Colorful Shading Accent 2" w:uiPriority="71"/>
+    <w:lsdException w:name="Colorful List Accent 2" w:uiPriority="72"/>
+    <w:lsdException w:name="Colorful Grid Accent 2" w:uiPriority="73"/>
+    <w:lsdException w:name="Light Shading Accent 3" w:uiPriority="60"/>
+    <w:lsdException w:name="Light List Accent 3" w:uiPriority="61"/>
+    <w:lsdException w:name="Light Grid Accent 3" w:uiPriority="62"/>
+    <w:lsdException w:name="Medium Shading 1 Accent 3" w:uiPriority="63"/>
+    <w:lsdException w:name="Medium Shading 2 Accent 3" w:uiPriority="64"/>
+    <w:lsdException w:name="Medium List 1 Accent 3" w:uiPriority="65"/>
+    <w:lsdException w:name="Medium List 2 Accent 3" w:uiPriority="66"/>
+    <w:lsdException w:name="Medium Grid 1 Accent 3" w:uiPriority="67"/>
+    <w:lsdException w:name="Medium Grid 2 Accent 3" w:uiPriority="68"/>
+    <w:lsdException w:name="Medium Grid 3 Accent 3" w:uiPriority="69"/>
+    <w:lsdException w:name="Dark List Accent 3" w:uiPriority="70"/>
+    <w:lsdException w:name="Colorful Shading Accent 3" w:uiPriority="71"/>
+    <w:lsdException w:name="Colorful List Accent 3" w:uiPriority="72"/>
+    <w:lsdException w:name="Colorful Grid Accent 3" w:uiPriority="73"/>
+    <w:lsdException w:name="Light Shading Accent 4" w:uiPriority="60"/>
+    <w:lsdException w:name="Light List Accent 4" w:uiPriority="61"/>
+    <w:lsdException w:name="Light Grid Accent 4" w:uiPriority="62"/>
+    <w:lsdException w:name="Medium Shading 1 Accent 4" w:uiPriority="63"/>
+    <w:lsdException w:name="Medium Shading 2 Accent 4" w:uiPriority="64"/>
+    <w:lsdException w:name="Medium List 1 Accent 4" w:uiPriority="65"/>
+    <w:lsdException w:name="Medium List 2 Accent 4" w:uiPriority="66"/>
+    <w:lsdException w:name="Medium Grid 1 Accent 4" w:uiPriority="67"/>
+    <w:lsdException w:name="Medium Grid 2 Accent 4" w:uiPriority="68"/>
+    <w:lsdException w:name="Medium Grid 3 Accent 4" w:uiPriority="69"/>
+    <w:lsdException w:name="Dark List Accent 4" w:uiPriority="70"/>
+    <w:lsdException w:name="Colorful Shading Accent 4" w:uiPriority="71"/>
+    <w:lsdException w:name="Colorful List Accent 4" w:uiPriority="72"/>
+    <w:lsdException w:name="Colorful Grid Accent 4" w:uiPriority="73"/>
+    <w:lsdException w:name="Light Shading Accent 5" w:uiPriority="60"/>
+    <w:lsdException w:name="Light List Accent 5" w:uiPriority="61"/>
+    <w:lsdException w:name="Light Grid Accent 5" w:uiPriority="62"/>
+    <w:lsdException w:name="Medium Shading 1 Accent 5" w:uiPriority="63"/>
+    <w:lsdException w:name="Medium Shading 2 Accent 5" w:uiPriority="64"/>
+    <w:lsdException w:name="Medium List 1 Accent 5" w:uiPriority="65"/>
+    <w:lsdException w:name="Medium List 2 Accent 5" w:uiPriority="66"/>
+    <w:lsdException w:name="Medium Grid 1 Accent 5" w:uiPriority="67"/>
+    <w:lsdException w:name="Medium Grid 2 Accent 5" w:uiPriority="68"/>
+    <w:lsdException w:name="Medium Grid 3 Accent 5" w:uiPriority="69"/>
+    <w:lsdException w:name="Dark List Accent 5" w:uiPriority="70"/>
+    <w:lsdException w:name="Colorful Shading Accent 5" w:uiPriority="71"/>
+    <w:lsdException w:name="Colorful List Accent 5" w:uiPriority="72"/>
+    <w:lsdException w:name="Colorful Grid Accent 5" w:uiPriority="73"/>
+    <w:lsdException w:name="Light Shading Accent 6" w:uiPriority="60"/>
+    <w:lsdException w:name="Light List Accent 6" w:uiPriority="61"/>
+    <w:lsdException w:name="Light Grid Accent 6" w:uiPriority="62"/>
+    <w:lsdException w:name="Medium Shading 1 Accent 6" w:uiPriority="63"/>
+    <w:lsdException w:name="Medium Shading 2 Accent 6" w:uiPriority="64"/>
+    <w:lsdException w:name="Medium List 1 Accent 6" w:uiPriority="65"/>
+    <w:lsdException w:name="Medium List 2 Accent 6" w:uiPriority="66"/>
+    <w:lsdException w:name="Medium Grid 1 Accent 6" w:uiPriority="67"/>
+    <w:lsdException w:name="Medium Grid 2 Accent 6" w:uiPriority="68"/>
+    <w:lsdException w:name="Medium Grid 3 Accent 6" w:uiPriority="69"/>
+    <w:lsdException w:name="Dark List Accent 6" w:uiPriority="70"/>
+    <w:lsdException w:name="Colorful Shading Accent 6" w:uiPriority="71"/>
+    <w:lsdException w:name="Colorful List Accent 6" w:uiPriority="72"/>
+    <w:lsdException w:name="Colorful Grid Accent 6" w:uiPriority="73"/>
+    <w:lsdException w:name="Subtle Emphasis" w:uiPriority="19" w:qFormat="1"/>
+    <w:lsdException w:name="Intense Emphasis" w:uiPriority="21" w:qFormat="1"/>
+    <w:lsdException w:name="Subtle Reference" w:uiPriority="31" w:qFormat="1"/>
+    <w:lsdException w:name="Intense Reference" w:uiPriority="32" w:qFormat="1"/>
+    <w:lsdException w:name="Book Title" w:uiPriority="33" w:qFormat="1"/>
+    <w:lsdException w:name="Bibliography" w:semiHidden="1" w:uiPriority="37" w:unhideWhenUsed="1"/>
+    <w:lsdException w:name="TOC Heading" w:semiHidden="1" w:uiPriority="39" w:unhideWhenUsed="1" w:qFormat="1"/>
+    <w:lsdException w:name="Plain Table 1" w:uiPriority="41"/>
+    <w:lsdException w:name="Plain Table 2" w:uiPriority="42"/>
+    <w:lsdException w:name="Plain Table 3" w:uiPriority="43"/>
+    <w:lsdException w:name="Plain Table 4" w:uiPriority="44"/>
+    <w:lsdException w:name="Plain Table 5" w:uiPriority="45"/>
+    <w:lsdException w:name="Grid Table Light" w:uiPriority="40"/>
+    <w:lsdException w:name="Grid Table 1 Light" w:uiPriority="46"/>
+    <w:lsdException w:name="Grid Table 2" w:uiPriority="47"/>
+    <w:lsdException w:name="Grid Table 3" w:uiPriority="48"/>
+    <w:lsdException w:name="Grid Table 4" w:uiPriority="49"/>
+    <w:lsdException w:name="Grid Table 5 Dark" w:uiPriority="50"/>
+    <w:lsdException w:name="Grid Table 6 Colorful" w:uiPriority="51"/>
+    <w:lsdException w:name="Grid Table 7 Colorful" w:uiPriority="52"/>
+    <w:lsdException w:name="Grid Table 1 Light Accent 1" w:uiPriority="46"/>
+    <w:lsdException w:name="Grid Table 2 Accent 1" w:uiPriority="47"/>
+    <w:lsdException w:name="Grid Table 3 Accent 1" w:uiPriority="48"/>
+    <w:lsdException w:name="Grid Table 4 Accent 1" w:uiPriority="49"/>
+    <w:lsdException w:name="Grid Table 5 Dark Accent 1" w:uiPriority="50"/>
+    <w:lsdException w:name="Grid Table 6 Colorful Accent 1" w:uiPriority="51"/>
+    <w:lsdException w:name="Grid Table 7 Colorful Accent 1" w:uiPriority="52"/>
+    <w:lsdException w:name="Grid Table 1 Light Accent 2" w:uiPriority="46"/>
+    <w:lsdException w:name="Grid Table 2 Accent 2" w:uiPriority="47"/>
+    <w:lsdException w:name="Grid Table 3 Accent 2" w:uiPriority="48"/>
+    <w:lsdException w:name="Grid Table 4 Accent 2" w:uiPriority="49"/>
+    <w:lsdException w:name="Grid Table 5 Dark Accent 2" w:uiPriority="50"/>
+    <w:lsdException w:name="Grid Table 6 Colorful Accent 2" w:uiPriority="51"/>
+    <w:lsdException w:name="Grid Table 7 Colorful Accent 2" w:uiPriority="52"/>
+    <w:lsdException w:name="Grid Table 1 Light Accent 3" w:uiPriority="46"/>
+    <w:lsdException w:name="Grid Table 2 Accent 3" w:uiPriority="47"/>
+    <w:lsdException w:name="Grid Table 3 Accent 3" w:uiPriority="48"/>
+    <w:lsdException w:name="Grid Table 4 Accent 3" w:uiPriority="49"/>
+    <w:lsdException w:name="Grid Table 5 Dark Accent 3" w:uiPriority="50"/>
+    <w:lsdException w:name="Grid Table 6 Colorful Accent 3" w:uiPriority="51"/>
+    <w:lsdException w:name="Grid Table 7 Colorful Accent 3" w:uiPriority="52"/>
+    <w:lsdException w:name="Grid Table 1 Light Accent 4" w:uiPriority="46"/>
+    <w:lsdException w:name="Grid Table 2 Accent 4" w:uiPriority="47"/>
+    <w:lsdException w:name="Grid Table 3 Accent 4" w:uiPriority="48"/>
+    <w:lsdException w:name="Grid Table 4 Accent 4" w:uiPriority="49"/>
+    <w:lsdException w:name="Grid Table 5 Dark Accent 4" w:uiPriority="50"/>
+    <w:lsdException w:name="Grid Table 6 Colorful Accent 4" w:uiPriority="51"/>
+    <w:lsdException w:name="Grid Table 7 Colorful Accent 4" w:uiPriority="52"/>
+    <w:lsdException w:name="Grid Table 1 Light Accent 5" w:uiPriority="46"/>
+    <w:lsdException w:name="Grid Table 2 Accent 5" w:uiPriority="47"/>
+    <w:lsdException w:name="Grid Table 3 Accent 5" w:uiPriority="48"/>
+    <w:lsdException w:name="Grid Table 4 Accent 5" w:uiPriority="49"/>
+    <w:lsdException w:name="Grid Table 5 Dark Accent 5" w:uiPriority="50"/>
+    <w:lsdException w:name="Grid Table 6 Colorful Accent 5" w:uiPriority="51"/>
+    <w:lsdException w:name="Grid Table 7 Colorful Accent 5" w:uiPriority="52"/>
+    <w:lsdException w:name="Grid Table 1 Light Accent 6" w:uiPriority="46"/>
+    <w:lsdException w:name="Grid Table 2 Accent 6" w:uiPriority="47"/>
+    <w:lsdException w:name="Grid Table 3 Accent 6" w:uiPriority="48"/>
+    <w:lsdException w:name="Grid Table 4 Accent 6" w:uiPriority="49"/>
+    <w:lsdException w:name="Grid Table 5 Dark Accent 6" w:uiPriority="50"/>
+    <w:lsdException w:name="Grid Table 6 Colorful Accent 6" w:uiPriority="51"/>
+    <w:lsdException w:name="Grid Table 7 Colorful Accent 6" w:uiPriority="52"/>
+    <w:lsdException w:name="List Table 1 Light" w:uiPriority="46"/>
+    <w:lsdException w:name="List Table 2" w:uiPriority="47"/>
+    <w:lsdException w:name="List Table 3" w:uiPriority="48"/>
+    <w:lsdException w:name="List Table 4" w:uiPriority="49"/>
+    <w:lsdException w:name="List Table 5 Dark" w:uiPriority="50"/>
+    <w:lsdException w:name="List Table 6 Colorful" w:uiPriority="51"/>
+    <w:lsdException w:name="List Table 7 Colorful" w:uiPriority="52"/>
+    <w:lsdException w:name="List Table 1 Light Accent 1" w:uiPriority="46"/>
+    <w:lsdException w:name="List Table 2 Accent 1" w:uiPriority="47"/>
+    <w:lsdException w:name="List Table 3 Accent 1" w:uiPriority="48"/>
+    <w:lsdException w:name="List Table 4 Accent 1" w:uiPriority="49"/>
+    <w:lsdException w:name="List Table 5 Dark Accent 1" w:uiPriority="50"/>
+    <w:lsdException w:name="List Table 6 Colorful Accent 1" w:uiPriority="51"/>
+    <w:lsdException w:name="List Table 7 Colorful Accent 1" w:uiPriority="52"/>
+    <w:lsdException w:name="List Table 1 Light Accent 2" w:uiPriority="46"/>
+    <w:lsdException w:name="List Table 2 Accent 2" w:uiPriority="47"/>
+    <w:lsdException w:name="List Table 3 Accent 2" w:uiPriority="48"/>
+    <w:lsdException w:name="List Table 4 Accent 2" w:uiPriority="49"/>
+    <w:lsdException w:name="List Table 5 Dark Accent 2" w:uiPriority="50"/>
+    <w:lsdException w:name="List Table 6 Colorful Accent 2" w:uiPriority="51"/>
+    <w:lsdException w:name="List Table 7 Colorful Accent 2" w:uiPriority="52"/>
+    <w:lsdException w:name="List Table 1 Light Accent 3" w:uiPriority="46"/>
+    <w:lsdException w:name="List Table 2 Accent 3" w:uiPriority="47"/>
+    <w:lsdException w:name="List Table 3 Accent 3" w:uiPriority="48"/>
+    <w:lsdException w:name="List Table 4 Accent 3" w:uiPriority="49"/>
+    <w:lsdException w:name="List Table 5 Dark Accent 3" w:uiPriority="50"/>
+    <w:lsdException w:name="List Table 6 Colorful Accent 3" w:uiPriority="51"/>
+    <w:lsdException w:name="List Table 7 Colorful Accent 3" w:uiPriority="52"/>
+    <w:lsdException w:name="List Table 1 Light Accent 4" w:uiPriority="46"/>
+    <w:lsdException w:name="List Table 2 Accent 4" w:uiPriority="47"/>
+    <w:lsdException w:name="List Table 3 Accent 4" w:uiPriority="48"/>
+    <w:lsdException w:name="List Table 4 Accent 4" w:uiPriority="49"/>
+    <w:lsdException w:name="List Table 5 Dark Accent 4" w:uiPriority="50"/>
+    <w:lsdException w:name="List Table 6 Colorful Accent 4" w:uiPriority="51"/>
+    <w:lsdException w:name="List Table 7 Colorful Accent 4" w:uiPriority="52"/>
+    <w:lsdException w:name="List Table 1 Light Accent 5" w:uiPriority="46"/>
+    <w:lsdException w:name="List Table 2 Accent 5" w:uiPriority="47"/>
+    <w:lsdException w:name="List Table 3 Accent 5" w:uiPriority="48"/>
+    <w:lsdException w:name="List Table 4 Accent 5" w:uiPriority="49"/>
+    <w:lsdException w:name="List Table 5 Dark Accent 5" w:uiPriority="50"/>
+    <w:lsdException w:name="List Table 6 Colorful Accent 5" w:uiPriority="51"/>
+    <w:lsdException w:name="List Table 7 Colorful Accent 5" w:uiPriority="52"/>
+    <w:lsdException w:name="List Table 1 Light Accent 6" w:uiPriority="46"/>
+    <w:lsdException w:name="List Table 2 Accent 6" w:uiPriority="47"/>
+    <w:lsdException w:name="List Table 3 Accent 6" w:uiPriority="48"/>
+    <w:lsdException w:name="List Table 4 Accent 6" w:uiPriority="49"/>
+    <w:lsdException w:name="List Table 5 Dark Accent 6" w:uiPriority="50"/>
+    <w:lsdException w:name="List Table 6 Colorful Accent 6" w:uiPriority="51"/>
+    <w:lsdException w:name="List Table 7 Colorful Accent 6" w:uiPriority="52"/>
   </w:latentStyles>
   <w:style w:type="paragraph" w:default="1" w:styleId="a">
     <w:name w:val="Normal"/>
@@ -10323,195 +11992,17 @@
       <w:lang w:eastAsia="en-US"/>
     </w:rPr>
   </w:style>
-</w:styles>
-</file>
-
-<file path=word/stylesWithEffects.xml><?xml version="1.0" encoding="utf-8"?>
-<w:styles xmlns:wpc="http://schemas.microsoft.com/office/word/2010/wordprocessingCanvas" xmlns:mc="http://schemas.openxmlformats.org/markup-compatibility/2006" xmlns:o="urn:schemas-microsoft-com:office:office" xmlns:r="http://schemas.openxmlformats.org/officeDocument/2006/relationships" xmlns:m="http://schemas.openxmlformats.org/officeDocument/2006/math" xmlns:v="urn:schemas-microsoft-com:vml" xmlns:wp14="http://schemas.microsoft.com/office/word/2010/wordprocessingDrawing" xmlns:wp="http://schemas.openxmlformats.org/drawingml/2006/wordprocessingDrawing" xmlns:w10="urn:schemas-microsoft-com:office:word" xmlns:w="http://schemas.openxmlformats.org/wordprocessingml/2006/main" xmlns:w14="http://schemas.microsoft.com/office/word/2010/wordml" xmlns:wpg="http://schemas.microsoft.com/office/word/2010/wordprocessingGroup" xmlns:wpi="http://schemas.microsoft.com/office/word/2010/wordprocessingInk" xmlns:wne="http://schemas.microsoft.com/office/word/2006/wordml" xmlns:wps="http://schemas.microsoft.com/office/word/2010/wordprocessingShape" mc:Ignorable="w14 wp14">
-  <w:docDefaults>
-    <w:rPrDefault>
-      <w:rPr>
-        <w:rFonts w:asciiTheme="minorHAnsi" w:eastAsiaTheme="minorEastAsia" w:hAnsiTheme="minorHAnsi" w:cstheme="minorBidi"/>
-        <w:sz w:val="22"/>
-        <w:szCs w:val="22"/>
-        <w:lang w:val="en-US" w:eastAsia="zh-CN" w:bidi="ar-SA"/>
-      </w:rPr>
-    </w:rPrDefault>
-    <w:pPrDefault>
-      <w:pPr>
-        <w:spacing w:after="200" w:line="276" w:lineRule="auto"/>
-      </w:pPr>
-    </w:pPrDefault>
-  </w:docDefaults>
-  <w:latentStyles w:defLockedState="0" w:defUIPriority="99" w:defSemiHidden="1" w:defUnhideWhenUsed="1" w:defQFormat="0" w:count="267">
-    <w:lsdException w:name="Normal" w:semiHidden="0" w:uiPriority="0" w:unhideWhenUsed="0" w:qFormat="1"/>
-    <w:lsdException w:name="heading 1" w:semiHidden="0" w:uiPriority="9" w:unhideWhenUsed="0" w:qFormat="1"/>
-    <w:lsdException w:name="heading 2" w:uiPriority="9" w:qFormat="1"/>
-    <w:lsdException w:name="heading 3" w:uiPriority="9" w:qFormat="1"/>
-    <w:lsdException w:name="heading 4" w:uiPriority="9" w:qFormat="1"/>
-    <w:lsdException w:name="heading 5" w:uiPriority="9" w:qFormat="1"/>
-    <w:lsdException w:name="heading 6" w:uiPriority="9" w:qFormat="1"/>
-    <w:lsdException w:name="heading 7" w:uiPriority="9" w:qFormat="1"/>
-    <w:lsdException w:name="heading 8" w:uiPriority="9" w:qFormat="1"/>
-    <w:lsdException w:name="heading 9" w:uiPriority="9" w:qFormat="1"/>
-    <w:lsdException w:name="toc 1" w:uiPriority="39"/>
-    <w:lsdException w:name="toc 2" w:uiPriority="39"/>
-    <w:lsdException w:name="toc 3" w:uiPriority="39"/>
-    <w:lsdException w:name="toc 4" w:uiPriority="39"/>
-    <w:lsdException w:name="toc 5" w:uiPriority="39"/>
-    <w:lsdException w:name="toc 6" w:uiPriority="39"/>
-    <w:lsdException w:name="toc 7" w:uiPriority="39"/>
-    <w:lsdException w:name="toc 8" w:uiPriority="39"/>
-    <w:lsdException w:name="toc 9" w:uiPriority="39"/>
-    <w:lsdException w:name="caption" w:uiPriority="35" w:qFormat="1"/>
-    <w:lsdException w:name="Title" w:semiHidden="0" w:uiPriority="10" w:unhideWhenUsed="0" w:qFormat="1"/>
-    <w:lsdException w:name="Default Paragraph Font" w:uiPriority="1"/>
-    <w:lsdException w:name="Subtitle" w:semiHidden="0" w:uiPriority="11" w:unhideWhenUsed="0" w:qFormat="1"/>
-    <w:lsdException w:name="Strong" w:semiHidden="0" w:uiPriority="22" w:unhideWhenUsed="0" w:qFormat="1"/>
-    <w:lsdException w:name="Emphasis" w:semiHidden="0" w:uiPriority="20" w:unhideWhenUsed="0" w:qFormat="1"/>
-    <w:lsdException w:name="Table Grid" w:semiHidden="0" w:uiPriority="59" w:unhideWhenUsed="0"/>
-    <w:lsdException w:name="Placeholder Text" w:unhideWhenUsed="0"/>
-    <w:lsdException w:name="No Spacing" w:semiHidden="0" w:uiPriority="1" w:unhideWhenUsed="0" w:qFormat="1"/>
-    <w:lsdException w:name="Light Shading" w:semiHidden="0" w:uiPriority="60" w:unhideWhenUsed="0"/>
-    <w:lsdException w:name="Light List" w:semiHidden="0" w:uiPriority="61" w:unhideWhenUsed="0"/>
-    <w:lsdException w:name="Light Grid" w:semiHidden="0" w:uiPriority="62" w:unhideWhenUsed="0"/>
-    <w:lsdException w:name="Medium Shading 1" w:semiHidden="0" w:uiPriority="63" w:unhideWhenUsed="0"/>
-    <w:lsdException w:name="Medium Shading 2" w:semiHidden="0" w:uiPriority="64" w:unhideWhenUsed="0"/>
-    <w:lsdException w:name="Medium List 1" w:semiHidden="0" w:uiPriority="65" w:unhideWhenUsed="0"/>
-    <w:lsdException w:name="Medium List 2" w:semiHidden="0" w:uiPriority="66" w:unhideWhenUsed="0"/>
-    <w:lsdException w:name="Medium Grid 1" w:semiHidden="0" w:uiPriority="67" w:unhideWhenUsed="0"/>
-    <w:lsdException w:name="Medium Grid 2" w:semiHidden="0" w:uiPriority="68" w:unhideWhenUsed="0"/>
-    <w:lsdException w:name="Medium Grid 3" w:semiHidden="0" w:uiPriority="69" w:unhideWhenUsed="0"/>
-    <w:lsdException w:name="Dark List" w:semiHidden="0" w:uiPriority="70" w:unhideWhenUsed="0"/>
-    <w:lsdException w:name="Colorful Shading" w:semiHidden="0" w:uiPriority="71" w:unhideWhenUsed="0"/>
-    <w:lsdException w:name="Colorful List" w:semiHidden="0" w:uiPriority="72" w:unhideWhenUsed="0"/>
-    <w:lsdException w:name="Colorful Grid" w:semiHidden="0" w:uiPriority="73" w:unhideWhenUsed="0"/>
-    <w:lsdException w:name="Light Shading Accent 1" w:semiHidden="0" w:uiPriority="60" w:unhideWhenUsed="0"/>
-    <w:lsdException w:name="Light List Accent 1" w:semiHidden="0" w:uiPriority="61" w:unhideWhenUsed="0"/>
-    <w:lsdException w:name="Light Grid Accent 1" w:semiHidden="0" w:uiPriority="62" w:unhideWhenUsed="0"/>
-    <w:lsdException w:name="Medium Shading 1 Accent 1" w:semiHidden="0" w:uiPriority="63" w:unhideWhenUsed="0"/>
-    <w:lsdException w:name="Medium Shading 2 Accent 1" w:semiHidden="0" w:uiPriority="64" w:unhideWhenUsed="0"/>
-    <w:lsdException w:name="Medium List 1 Accent 1" w:semiHidden="0" w:uiPriority="65" w:unhideWhenUsed="0"/>
-    <w:lsdException w:name="Revision" w:unhideWhenUsed="0"/>
-    <w:lsdException w:name="List Paragraph" w:semiHidden="0" w:uiPriority="34" w:unhideWhenUsed="0" w:qFormat="1"/>
-    <w:lsdException w:name="Quote" w:semiHidden="0" w:uiPriority="29" w:unhideWhenUsed="0" w:qFormat="1"/>
-    <w:lsdException w:name="Intense Quote" w:semiHidden="0" w:uiPriority="30" w:unhideWhenUsed="0" w:qFormat="1"/>
-    <w:lsdException w:name="Medium List 2 Accent 1" w:semiHidden="0" w:uiPriority="66" w:unhideWhenUsed="0"/>
-    <w:lsdException w:name="Medium Grid 1 Accent 1" w:semiHidden="0" w:uiPriority="67" w:unhideWhenUsed="0"/>
-    <w:lsdException w:name="Medium Grid 2 Accent 1" w:semiHidden="0" w:uiPriority="68" w:unhideWhenUsed="0"/>
-    <w:lsdException w:name="Medium Grid 3 Accent 1" w:semiHidden="0" w:uiPriority="69" w:unhideWhenUsed="0"/>
-    <w:lsdException w:name="Dark List Accent 1" w:semiHidden="0" w:uiPriority="70" w:unhideWhenUsed="0"/>
-    <w:lsdException w:name="Colorful Shading Accent 1" w:semiHidden="0" w:uiPriority="71" w:unhideWhenUsed="0"/>
-    <w:lsdException w:name="Colorful List Accent 1" w:semiHidden="0" w:uiPriority="72" w:unhideWhenUsed="0"/>
-    <w:lsdException w:name="Colorful Grid Accent 1" w:semiHidden="0" w:uiPriority="73" w:unhideWhenUsed="0"/>
-    <w:lsdException w:name="Light Shading Accent 2" w:semiHidden="0" w:uiPriority="60" w:unhideWhenUsed="0"/>
-    <w:lsdException w:name="Light List Accent 2" w:semiHidden="0" w:uiPriority="61" w:unhideWhenUsed="0"/>
-    <w:lsdException w:name="Light Grid Accent 2" w:semiHidden="0" w:uiPriority="62" w:unhideWhenUsed="0"/>
-    <w:lsdException w:name="Medium Shading 1 Accent 2" w:semiHidden="0" w:uiPriority="63" w:unhideWhenUsed="0"/>
-    <w:lsdException w:name="Medium Shading 2 Accent 2" w:semiHidden="0" w:uiPriority="64" w:unhideWhenUsed="0"/>
-    <w:lsdException w:name="Medium List 1 Accent 2" w:semiHidden="0" w:uiPriority="65" w:unhideWhenUsed="0"/>
-    <w:lsdException w:name="Medium List 2 Accent 2" w:semiHidden="0" w:uiPriority="66" w:unhideWhenUsed="0"/>
-    <w:lsdException w:name="Medium Grid 1 Accent 2" w:semiHidden="0" w:uiPriority="67" w:unhideWhenUsed="0"/>
-    <w:lsdException w:name="Medium Grid 2 Accent 2" w:semiHidden="0" w:uiPriority="68" w:unhideWhenUsed="0"/>
-    <w:lsdException w:name="Medium Grid 3 Accent 2" w:semiHidden="0" w:uiPriority="69" w:unhideWhenUsed="0"/>
-    <w:lsdException w:name="Dark List Accent 2" w:semiHidden="0" w:uiPriority="70" w:unhideWhenUsed="0"/>
-    <w:lsdException w:name="Colorful Shading Accent 2" w:semiHidden="0" w:uiPriority="71" w:unhideWhenUsed="0"/>
-    <w:lsdException w:name="Colorful List Accent 2" w:semiHidden="0" w:uiPriority="72" w:unhideWhenUsed="0"/>
-    <w:lsdException w:name="Colorful Grid Accent 2" w:semiHidden="0" w:uiPriority="73" w:unhideWhenUsed="0"/>
-    <w:lsdException w:name="Light Shading Accent 3" w:semiHidden="0" w:uiPriority="60" w:unhideWhenUsed="0"/>
-    <w:lsdException w:name="Light List Accent 3" w:semiHidden="0" w:uiPriority="61" w:unhideWhenUsed="0"/>
-    <w:lsdException w:name="Light Grid Accent 3" w:semiHidden="0" w:uiPriority="62" w:unhideWhenUsed="0"/>
-    <w:lsdException w:name="Medium Shading 1 Accent 3" w:semiHidden="0" w:uiPriority="63" w:unhideWhenUsed="0"/>
-    <w:lsdException w:name="Medium Shading 2 Accent 3" w:semiHidden="0" w:uiPriority="64" w:unhideWhenUsed="0"/>
-    <w:lsdException w:name="Medium List 1 Accent 3" w:semiHidden="0" w:uiPriority="65" w:unhideWhenUsed="0"/>
-    <w:lsdException w:name="Medium List 2 Accent 3" w:semiHidden="0" w:uiPriority="66" w:unhideWhenUsed="0"/>
-    <w:lsdException w:name="Medium Grid 1 Accent 3" w:semiHidden="0" w:uiPriority="67" w:unhideWhenUsed="0"/>
-    <w:lsdException w:name="Medium Grid 2 Accent 3" w:semiHidden="0" w:uiPriority="68" w:unhideWhenUsed="0"/>
-    <w:lsdException w:name="Medium Grid 3 Accent 3" w:semiHidden="0" w:uiPriority="69" w:unhideWhenUsed="0"/>
-    <w:lsdException w:name="Dark List Accent 3" w:semiHidden="0" w:uiPriority="70" w:unhideWhenUsed="0"/>
-    <w:lsdException w:name="Colorful Shading Accent 3" w:semiHidden="0" w:uiPriority="71" w:unhideWhenUsed="0"/>
-    <w:lsdException w:name="Colorful List Accent 3" w:semiHidden="0" w:uiPriority="72" w:unhideWhenUsed="0"/>
-    <w:lsdException w:name="Colorful Grid Accent 3" w:semiHidden="0" w:uiPriority="73" w:unhideWhenUsed="0"/>
-    <w:lsdException w:name="Light Shading Accent 4" w:semiHidden="0" w:uiPriority="60" w:unhideWhenUsed="0"/>
-    <w:lsdException w:name="Light List Accent 4" w:semiHidden="0" w:uiPriority="61" w:unhideWhenUsed="0"/>
-    <w:lsdException w:name="Light Grid Accent 4" w:semiHidden="0" w:uiPriority="62" w:unhideWhenUsed="0"/>
-    <w:lsdException w:name="Medium Shading 1 Accent 4" w:semiHidden="0" w:uiPriority="63" w:unhideWhenUsed="0"/>
-    <w:lsdException w:name="Medium Shading 2 Accent 4" w:semiHidden="0" w:uiPriority="64" w:unhideWhenUsed="0"/>
-    <w:lsdException w:name="Medium List 1 Accent 4" w:semiHidden="0" w:uiPriority="65" w:unhideWhenUsed="0"/>
-    <w:lsdException w:name="Medium List 2 Accent 4" w:semiHidden="0" w:uiPriority="66" w:unhideWhenUsed="0"/>
-    <w:lsdException w:name="Medium Grid 1 Accent 4" w:semiHidden="0" w:uiPriority="67" w:unhideWhenUsed="0"/>
-    <w:lsdException w:name="Medium Grid 2 Accent 4" w:semiHidden="0" w:uiPriority="68" w:unhideWhenUsed="0"/>
-    <w:lsdException w:name="Medium Grid 3 Accent 4" w:semiHidden="0" w:uiPriority="69" w:unhideWhenUsed="0"/>
-    <w:lsdException w:name="Dark List Accent 4" w:semiHidden="0" w:uiPriority="70" w:unhideWhenUsed="0"/>
-    <w:lsdException w:name="Colorful Shading Accent 4" w:semiHidden="0" w:uiPriority="71" w:unhideWhenUsed="0"/>
-    <w:lsdException w:name="Colorful List Accent 4" w:semiHidden="0" w:uiPriority="72" w:unhideWhenUsed="0"/>
-    <w:lsdException w:name="Colorful Grid Accent 4" w:semiHidden="0" w:uiPriority="73" w:unhideWhenUsed="0"/>
-    <w:lsdException w:name="Light Shading Accent 5" w:semiHidden="0" w:uiPriority="60" w:unhideWhenUsed="0"/>
-    <w:lsdException w:name="Light List Accent 5" w:semiHidden="0" w:uiPriority="61" w:unhideWhenUsed="0"/>
-    <w:lsdException w:name="Light Grid Accent 5" w:semiHidden="0" w:uiPriority="62" w:unhideWhenUsed="0"/>
-    <w:lsdException w:name="Medium Shading 1 Accent 5" w:semiHidden="0" w:uiPriority="63" w:unhideWhenUsed="0"/>
-    <w:lsdException w:name="Medium Shading 2 Accent 5" w:semiHidden="0" w:uiPriority="64" w:unhideWhenUsed="0"/>
-    <w:lsdException w:name="Medium List 1 Accent 5" w:semiHidden="0" w:uiPriority="65" w:unhideWhenUsed="0"/>
-    <w:lsdException w:name="Medium List 2 Accent 5" w:semiHidden="0" w:uiPriority="66" w:unhideWhenUsed="0"/>
-    <w:lsdException w:name="Medium Grid 1 Accent 5" w:semiHidden="0" w:uiPriority="67" w:unhideWhenUsed="0"/>
-    <w:lsdException w:name="Medium Grid 2 Accent 5" w:semiHidden="0" w:uiPriority="68" w:unhideWhenUsed="0"/>
-    <w:lsdException w:name="Medium Grid 3 Accent 5" w:semiHidden="0" w:uiPriority="69" w:unhideWhenUsed="0"/>
-    <w:lsdException w:name="Dark List Accent 5" w:semiHidden="0" w:uiPriority="70" w:unhideWhenUsed="0"/>
-    <w:lsdException w:name="Colorful Shading Accent 5" w:semiHidden="0" w:uiPriority="71" w:unhideWhenUsed="0"/>
-    <w:lsdException w:name="Colorful List Accent 5" w:semiHidden="0" w:uiPriority="72" w:unhideWhenUsed="0"/>
-    <w:lsdException w:name="Colorful Grid Accent 5" w:semiHidden="0" w:uiPriority="73" w:unhideWhenUsed="0"/>
-    <w:lsdException w:name="Light Shading Accent 6" w:semiHidden="0" w:uiPriority="60" w:unhideWhenUsed="0"/>
-    <w:lsdException w:name="Light List Accent 6" w:semiHidden="0" w:uiPriority="61" w:unhideWhenUsed="0"/>
-    <w:lsdException w:name="Light Grid Accent 6" w:semiHidden="0" w:uiPriority="62" w:unhideWhenUsed="0"/>
-    <w:lsdException w:name="Medium Shading 1 Accent 6" w:semiHidden="0" w:uiPriority="63" w:unhideWhenUsed="0"/>
-    <w:lsdException w:name="Medium Shading 2 Accent 6" w:semiHidden="0" w:uiPriority="64" w:unhideWhenUsed="0"/>
-    <w:lsdException w:name="Medium List 1 Accent 6" w:semiHidden="0" w:uiPriority="65" w:unhideWhenUsed="0"/>
-    <w:lsdException w:name="Medium List 2 Accent 6" w:semiHidden="0" w:uiPriority="66" w:unhideWhenUsed="0"/>
-    <w:lsdException w:name="Medium Grid 1 Accent 6" w:semiHidden="0" w:uiPriority="67" w:unhideWhenUsed="0"/>
-    <w:lsdException w:name="Medium Grid 2 Accent 6" w:semiHidden="0" w:uiPriority="68" w:unhideWhenUsed="0"/>
-    <w:lsdException w:name="Medium Grid 3 Accent 6" w:semiHidden="0" w:uiPriority="69" w:unhideWhenUsed="0"/>
-    <w:lsdException w:name="Dark List Accent 6" w:semiHidden="0" w:uiPriority="70" w:unhideWhenUsed="0"/>
-    <w:lsdException w:name="Colorful Shading Accent 6" w:semiHidden="0" w:uiPriority="71" w:unhideWhenUsed="0"/>
-    <w:lsdException w:name="Colorful List Accent 6" w:semiHidden="0" w:uiPriority="72" w:unhideWhenUsed="0"/>
-    <w:lsdException w:name="Colorful Grid Accent 6" w:semiHidden="0" w:uiPriority="73" w:unhideWhenUsed="0"/>
-    <w:lsdException w:name="Subtle Emphasis" w:semiHidden="0" w:uiPriority="19" w:unhideWhenUsed="0" w:qFormat="1"/>
-    <w:lsdException w:name="Intense Emphasis" w:semiHidden="0" w:uiPriority="21" w:unhideWhenUsed="0" w:qFormat="1"/>
-    <w:lsdException w:name="Subtle Reference" w:semiHidden="0" w:uiPriority="31" w:unhideWhenUsed="0" w:qFormat="1"/>
-    <w:lsdException w:name="Intense Reference" w:semiHidden="0" w:uiPriority="32" w:unhideWhenUsed="0" w:qFormat="1"/>
-    <w:lsdException w:name="Book Title" w:semiHidden="0" w:uiPriority="33" w:unhideWhenUsed="0" w:qFormat="1"/>
-    <w:lsdException w:name="Bibliography" w:uiPriority="37"/>
-    <w:lsdException w:name="TOC Heading" w:uiPriority="39" w:qFormat="1"/>
-  </w:latentStyles>
-  <w:style w:type="paragraph" w:default="1" w:styleId="a">
-    <w:name w:val="Normal"/>
-    <w:qFormat/>
-  </w:style>
-  <w:style w:type="character" w:default="1" w:styleId="a0">
-    <w:name w:val="Default Paragraph Font"/>
-    <w:uiPriority w:val="1"/>
-    <w:semiHidden/>
-    <w:unhideWhenUsed/>
-  </w:style>
-  <w:style w:type="table" w:default="1" w:styleId="a1">
-    <w:name w:val="Normal Table"/>
+  <w:style w:type="character" w:styleId="af">
+    <w:name w:val="FollowedHyperlink"/>
+    <w:basedOn w:val="a0"/>
     <w:uiPriority w:val="99"/>
     <w:semiHidden/>
     <w:unhideWhenUsed/>
-    <w:tblPr>
-      <w:tblInd w:w="0" w:type="dxa"/>
-      <w:tblCellMar>
-        <w:top w:w="0" w:type="dxa"/>
-        <w:left w:w="108" w:type="dxa"/>
-        <w:bottom w:w="0" w:type="dxa"/>
-        <w:right w:w="108" w:type="dxa"/>
-      </w:tblCellMar>
-    </w:tblPr>
-  </w:style>
-  <w:style w:type="numbering" w:default="1" w:styleId="a2">
-    <w:name w:val="No List"/>
-    <w:uiPriority w:val="99"/>
-    <w:semiHidden/>
-    <w:unhideWhenUsed/>
+    <w:rsid w:val="00094484"/>
+    <w:rPr>
+      <w:color w:val="800080" w:themeColor="followedHyperlink"/>
+      <w:u w:val="single"/>
+    </w:rPr>
   </w:style>
 </w:styles>
 </file>
@@ -10823,7 +12314,7 @@
 </file>
 
 <file path=customXml/itemProps2.xml><?xml version="1.0" encoding="utf-8"?>
-<ds:datastoreItem xmlns:ds="http://schemas.openxmlformats.org/officeDocument/2006/customXml" ds:itemID="{D04EEEA2-AF51-45BB-B457-1791573A6A6C}">
+<ds:datastoreItem xmlns:ds="http://schemas.openxmlformats.org/officeDocument/2006/customXml" ds:itemID="{2F86F933-B5B0-4ABA-B942-3DE6894C42E8}">
   <ds:schemaRefs>
     <ds:schemaRef ds:uri="http://schemas.openxmlformats.org/officeDocument/2006/bibliography"/>
   </ds:schemaRefs>

</xml_diff>

<commit_message>
Updated documents and added missing files
</commit_message>
<xml_diff>
--- a/source/Documents/Iron Framework developer guide.docx
+++ b/source/Documents/Iron Framework developer guide.docx
@@ -2819,8 +2819,6 @@
         </w:rPr>
         <w:t>/2013</w:t>
       </w:r>
-      <w:bookmarkStart w:id="5" w:name="_GoBack"/>
-      <w:bookmarkEnd w:id="5"/>
       <w:r>
         <w:rPr>
           <w:rFonts w:cstheme="minorHAnsi"/>
@@ -3073,124 +3071,124 @@
       <w:pPr>
         <w:pStyle w:val="1"/>
       </w:pPr>
-      <w:bookmarkStart w:id="6" w:name="_Toc272865552"/>
-      <w:bookmarkStart w:id="7" w:name="_Toc277515350"/>
-      <w:bookmarkStart w:id="8" w:name="_Toc307844697"/>
+      <w:bookmarkStart w:id="5" w:name="_Toc272865552"/>
+      <w:bookmarkStart w:id="6" w:name="_Toc277515350"/>
+      <w:bookmarkStart w:id="7" w:name="_Toc307844697"/>
       <w:r>
         <w:lastRenderedPageBreak/>
         <w:t>Design Goals and Non-Goals</w:t>
       </w:r>
+      <w:bookmarkEnd w:id="5"/>
       <w:bookmarkEnd w:id="6"/>
       <w:bookmarkEnd w:id="7"/>
+    </w:p>
+    <w:p>
+      <w:pPr>
+        <w:pStyle w:val="2"/>
+      </w:pPr>
+      <w:bookmarkStart w:id="8" w:name="_Toc277515352"/>
+      <w:bookmarkStart w:id="9" w:name="_Toc307844698"/>
+      <w:r>
+        <w:t>Goals</w:t>
+      </w:r>
       <w:bookmarkEnd w:id="8"/>
+      <w:bookmarkEnd w:id="9"/>
+    </w:p>
+    <w:p>
+      <w:r>
+        <w:t>Using emerging</w:t>
+      </w:r>
+      <w:r>
+        <w:t xml:space="preserve"> </w:t>
+      </w:r>
+      <w:r>
+        <w:t>technique</w:t>
+      </w:r>
+      <w:r>
+        <w:t xml:space="preserve"> and extremely </w:t>
+      </w:r>
+      <w:r>
+        <w:t xml:space="preserve">popular </w:t>
+      </w:r>
+      <w:r>
+        <w:t xml:space="preserve">architectural </w:t>
+      </w:r>
+      <w:r>
+        <w:t xml:space="preserve">style </w:t>
+      </w:r>
+      <w:r>
+        <w:t xml:space="preserve">based on Microsoft .net platform </w:t>
+      </w:r>
+      <w:r>
+        <w:t xml:space="preserve">to </w:t>
+      </w:r>
+      <w:r>
+        <w:t>construct</w:t>
+      </w:r>
+      <w:r>
+        <w:t xml:space="preserve"> enterprise common rapid developed framework. </w:t>
+      </w:r>
+      <w:r>
+        <w:t xml:space="preserve">Demonstrate some reuse library and coding trick and design skill that we have </w:t>
+      </w:r>
+      <w:r>
+        <w:t>accumulate</w:t>
+      </w:r>
+      <w:r>
+        <w:t>d.</w:t>
+      </w:r>
     </w:p>
     <w:p>
       <w:pPr>
         <w:pStyle w:val="2"/>
       </w:pPr>
-      <w:bookmarkStart w:id="9" w:name="_Toc277515352"/>
-      <w:bookmarkStart w:id="10" w:name="_Toc307844698"/>
-      <w:r>
-        <w:t>Goals</w:t>
-      </w:r>
-      <w:bookmarkEnd w:id="9"/>
+      <w:bookmarkStart w:id="10" w:name="_Toc277515353"/>
+      <w:bookmarkStart w:id="11" w:name="_Toc307844699"/>
+      <w:r>
+        <w:t>Non-Goals</w:t>
+      </w:r>
       <w:bookmarkEnd w:id="10"/>
-    </w:p>
-    <w:p>
-      <w:r>
-        <w:t>Using emerging</w:t>
-      </w:r>
-      <w:r>
-        <w:t xml:space="preserve"> </w:t>
-      </w:r>
-      <w:r>
-        <w:t>technique</w:t>
-      </w:r>
-      <w:r>
-        <w:t xml:space="preserve"> and extremely </w:t>
-      </w:r>
-      <w:r>
-        <w:t xml:space="preserve">popular </w:t>
-      </w:r>
-      <w:r>
-        <w:t xml:space="preserve">architectural </w:t>
-      </w:r>
-      <w:r>
-        <w:t xml:space="preserve">style </w:t>
-      </w:r>
-      <w:r>
-        <w:t xml:space="preserve">based on Microsoft .net platform </w:t>
-      </w:r>
-      <w:r>
-        <w:t xml:space="preserve">to </w:t>
-      </w:r>
-      <w:r>
-        <w:t>construct</w:t>
-      </w:r>
-      <w:r>
-        <w:t xml:space="preserve"> enterprise common rapid developed framework. </w:t>
-      </w:r>
-      <w:r>
-        <w:t xml:space="preserve">Demonstrate some reuse library and coding trick and design skill that we have </w:t>
-      </w:r>
-      <w:r>
-        <w:t>accumulate</w:t>
-      </w:r>
-      <w:r>
-        <w:t>d.</w:t>
-      </w:r>
+      <w:bookmarkEnd w:id="11"/>
+    </w:p>
+    <w:p>
+      <w:r>
+        <w:t xml:space="preserve">It is not cover all about </w:t>
+      </w:r>
+      <w:r>
+        <w:t>Domain Driven Design</w:t>
+      </w:r>
+      <w:r>
+        <w:t xml:space="preserve"> (</w:t>
+      </w:r>
+      <w:r>
+        <w:t>DDD</w:t>
+      </w:r>
+      <w:r>
+        <w:t>).</w:t>
+      </w:r>
+      <w:r>
+        <w:t xml:space="preserve"> Domain Driven Design is much more than Architecture and Design Patterns. It implies a specific way of working for development teams and their relationship with Domain experts, a good identification of Domain Model elements (Aggregates/Entity Model, etc.) based on the Ubiquitous Language for every Model we can have, identification of Bounded-Contexts related to models, and a long etcetera related to the application life cycle that we are not covering.</w:t>
+      </w:r>
+    </w:p>
+    <w:p>
+      <w:pPr>
+        <w:pStyle w:val="1"/>
+      </w:pPr>
+      <w:bookmarkStart w:id="12" w:name="_Toc307844700"/>
+      <w:r>
+        <w:t>Architecture</w:t>
+      </w:r>
+      <w:bookmarkEnd w:id="12"/>
     </w:p>
     <w:p>
       <w:pPr>
         <w:pStyle w:val="2"/>
       </w:pPr>
-      <w:bookmarkStart w:id="11" w:name="_Toc277515353"/>
-      <w:bookmarkStart w:id="12" w:name="_Toc307844699"/>
-      <w:r>
-        <w:t>Non-Goals</w:t>
-      </w:r>
-      <w:bookmarkEnd w:id="11"/>
-      <w:bookmarkEnd w:id="12"/>
-    </w:p>
-    <w:p>
-      <w:r>
-        <w:t xml:space="preserve">It is not cover all about </w:t>
-      </w:r>
-      <w:r>
-        <w:t>Domain Driven Design</w:t>
-      </w:r>
-      <w:r>
-        <w:t xml:space="preserve"> (</w:t>
-      </w:r>
-      <w:r>
-        <w:t>DDD</w:t>
-      </w:r>
-      <w:r>
-        <w:t>).</w:t>
-      </w:r>
-      <w:r>
-        <w:t xml:space="preserve"> Domain Driven Design is much more than Architecture and Design Patterns. It implies a specific way of working for development teams and their relationship with Domain experts, a good identification of Domain Model elements (Aggregates/Entity Model, etc.) based on the Ubiquitous Language for every Model we can have, identification of Bounded-Contexts related to models, and a long etcetera related to the application life cycle that we are not covering.</w:t>
-      </w:r>
-    </w:p>
-    <w:p>
-      <w:pPr>
-        <w:pStyle w:val="1"/>
-      </w:pPr>
-      <w:bookmarkStart w:id="13" w:name="_Toc307844700"/>
-      <w:r>
-        <w:t>Architecture</w:t>
+      <w:bookmarkStart w:id="13" w:name="_Toc307844701"/>
+      <w:r>
+        <w:t>Design Principles</w:t>
       </w:r>
       <w:bookmarkEnd w:id="13"/>
-    </w:p>
-    <w:p>
-      <w:pPr>
-        <w:pStyle w:val="2"/>
-      </w:pPr>
-      <w:bookmarkStart w:id="14" w:name="_Toc307844701"/>
-      <w:r>
-        <w:t>Design Principles</w:t>
-      </w:r>
-      <w:bookmarkEnd w:id="14"/>
       <w:r>
         <w:t xml:space="preserve"> </w:t>
       </w:r>
@@ -3563,14 +3561,14 @@
       <w:pPr>
         <w:pStyle w:val="2"/>
       </w:pPr>
-      <w:bookmarkStart w:id="15" w:name="_Toc307844702"/>
+      <w:bookmarkStart w:id="14" w:name="_Toc307844702"/>
       <w:r>
         <w:t xml:space="preserve">Architectural </w:t>
       </w:r>
       <w:r>
         <w:t>diagram</w:t>
       </w:r>
-      <w:bookmarkEnd w:id="15"/>
+      <w:bookmarkEnd w:id="14"/>
     </w:p>
     <w:p>
       <w:pPr>
@@ -3648,7 +3646,7 @@
           <v:shape id="_x0000_i1025" type="#_x0000_t75" style="width:425.25pt;height:441pt" o:ole="">
             <v:imagedata r:id="rId10" o:title=""/>
           </v:shape>
-          <o:OLEObject Type="Embed" ProgID="Visio.Drawing.11" ShapeID="_x0000_i1025" DrawAspect="Content" ObjectID="_1469174697" r:id="rId11"/>
+          <o:OLEObject Type="Embed" ProgID="Visio.Drawing.11" ShapeID="_x0000_i1025" DrawAspect="Content" ObjectID="_1489819678" r:id="rId11"/>
         </w:object>
       </w:r>
     </w:p>
@@ -4176,14 +4174,14 @@
       <w:pPr>
         <w:pStyle w:val="2"/>
       </w:pPr>
-      <w:bookmarkStart w:id="16" w:name="_Toc307844703"/>
+      <w:bookmarkStart w:id="15" w:name="_Toc307844703"/>
       <w:r>
         <w:t xml:space="preserve">Data access </w:t>
       </w:r>
       <w:r>
         <w:t>infrastructure</w:t>
       </w:r>
-      <w:bookmarkEnd w:id="16"/>
+      <w:bookmarkEnd w:id="15"/>
     </w:p>
     <w:p>
       <w:pPr>
@@ -4769,7 +4767,7 @@
       <w:pPr>
         <w:pStyle w:val="3"/>
       </w:pPr>
-      <w:bookmarkStart w:id="17" w:name="_Toc307844704"/>
+      <w:bookmarkStart w:id="16" w:name="_Toc307844704"/>
       <w:r>
         <w:lastRenderedPageBreak/>
         <w:t>Repository Class D</w:t>
@@ -4777,7 +4775,7 @@
       <w:r>
         <w:t>iagram</w:t>
       </w:r>
-      <w:bookmarkEnd w:id="17"/>
+      <w:bookmarkEnd w:id="16"/>
     </w:p>
     <w:p>
       <w:r>
@@ -4826,11 +4824,128 @@
       <w:pPr>
         <w:pStyle w:val="2"/>
       </w:pPr>
-      <w:bookmarkStart w:id="18" w:name="_Toc307844705"/>
-      <w:r>
-        <w:t>Business layer</w:t>
-      </w:r>
+      <w:bookmarkStart w:id="17" w:name="_Toc307844705"/>
+      <w:r>
+        <w:t>Data trans</w:t>
+      </w:r>
+      <w:r>
+        <w:t>fer</w:t>
+      </w:r>
+      <w:r>
+        <w:t xml:space="preserve"> Object</w:t>
+      </w:r>
+      <w:r>
+        <w:t xml:space="preserve"> layer</w:t>
+      </w:r>
+    </w:p>
+    <w:p>
+      <w:pPr>
+        <w:ind w:firstLine="420"/>
+        <w:rPr>
+          <w:rFonts w:hint="eastAsia"/>
+        </w:rPr>
+      </w:pPr>
+      <w:r>
+        <w:rPr>
+          <w:rFonts w:hint="eastAsia"/>
+        </w:rPr>
+        <w:t xml:space="preserve">Why DTOs? </w:t>
+      </w:r>
+      <w:r>
+        <w:t>DTOs are simple objects that should not contain any business logic that would require testing.</w:t>
+      </w:r>
+      <w:r>
+        <w:t xml:space="preserve"> </w:t>
+      </w:r>
+      <w:r>
+        <w:t>DTOs are most commonly used by the Services layer in an N-Tier application to transfer data between itself and the UI layer. The main benefit here is that it reduces the amount of data that needs to be sent across the wire in distributed applications. They also make gre</w:t>
+      </w:r>
+      <w:r>
+        <w:t>at models in the MVC pattern.</w:t>
+      </w:r>
+      <w:r>
+        <w:t xml:space="preserve"> </w:t>
+      </w:r>
+      <w:r>
+        <w:rPr>
+          <w:rFonts w:hint="eastAsia"/>
+        </w:rPr>
+        <w:t>The framework support transfer</w:t>
+      </w:r>
+      <w:r>
+        <w:t xml:space="preserve"> the</w:t>
+      </w:r>
+      <w:r>
+        <w:rPr>
+          <w:rFonts w:hint="eastAsia"/>
+        </w:rPr>
+        <w:t xml:space="preserve"> </w:t>
+      </w:r>
+      <w:r>
+        <w:t>Entity</w:t>
+      </w:r>
+      <w:r>
+        <w:rPr>
+          <w:rFonts w:hint="eastAsia"/>
+        </w:rPr>
+        <w:t xml:space="preserve"> </w:t>
+      </w:r>
+      <w:r>
+        <w:t>framework model to View</w:t>
+      </w:r>
+      <w:r>
+        <w:t xml:space="preserve"> </w:t>
+      </w:r>
+      <w:r>
+        <w:t>Model.</w:t>
+      </w:r>
+      <w:r>
+        <w:rPr>
+          <w:rFonts w:hint="eastAsia"/>
+        </w:rPr>
+        <w:t xml:space="preserve"> </w:t>
+      </w:r>
+      <w:r>
+        <w:t xml:space="preserve"> DTO Object used to </w:t>
+      </w:r>
+      <w:r>
+        <w:t xml:space="preserve">the </w:t>
+      </w:r>
+      <w:r>
+        <w:t>View</w:t>
+      </w:r>
+      <w:r>
+        <w:t xml:space="preserve"> </w:t>
+      </w:r>
+      <w:r>
+        <w:t>Model for presentation.</w:t>
+      </w:r>
+      <w:r>
+        <w:t xml:space="preserve"> </w:t>
+      </w:r>
+      <w:r>
+        <w:t>The difference between data transfer objects and business objects or data access objects is that a DTO does not have any behavior except for storage and retrieval of its own data (access</w:t>
+      </w:r>
+      <w:bookmarkStart w:id="18" w:name="_GoBack"/>
       <w:bookmarkEnd w:id="18"/>
+      <w:r>
+        <w:t xml:space="preserve">ors and mutators). </w:t>
+      </w:r>
+    </w:p>
+    <w:p>
+      <w:pPr>
+        <w:pStyle w:val="2"/>
+      </w:pPr>
+      <w:r>
+        <w:t>Business</w:t>
+      </w:r>
+      <w:r>
+        <w:t xml:space="preserve"> Object</w:t>
+      </w:r>
+      <w:r>
+        <w:t xml:space="preserve"> layer</w:t>
+      </w:r>
+      <w:bookmarkEnd w:id="17"/>
     </w:p>
     <w:p>
       <w:pPr>
@@ -12314,7 +12429,7 @@
 </file>
 
 <file path=customXml/itemProps2.xml><?xml version="1.0" encoding="utf-8"?>
-<ds:datastoreItem xmlns:ds="http://schemas.openxmlformats.org/officeDocument/2006/customXml" ds:itemID="{2F86F933-B5B0-4ABA-B942-3DE6894C42E8}">
+<ds:datastoreItem xmlns:ds="http://schemas.openxmlformats.org/officeDocument/2006/customXml" ds:itemID="{8297B740-62D9-46AA-9499-3DA1DA4717EB}">
   <ds:schemaRefs>
     <ds:schemaRef ds:uri="http://schemas.openxmlformats.org/officeDocument/2006/bibliography"/>
   </ds:schemaRefs>

</xml_diff>

<commit_message>
Fixed unit testing issue
</commit_message>
<xml_diff>
--- a/source/Documents/Iron Framework developer guide.docx
+++ b/source/Documents/Iron Framework developer guide.docx
@@ -3646,7 +3646,7 @@
           <v:shape id="_x0000_i1025" type="#_x0000_t75" style="width:425.25pt;height:441pt" o:ole="">
             <v:imagedata r:id="rId10" o:title=""/>
           </v:shape>
-          <o:OLEObject Type="Embed" ProgID="Visio.Drawing.11" ShapeID="_x0000_i1025" DrawAspect="Content" ObjectID="_1489819678" r:id="rId11"/>
+          <o:OLEObject Type="Embed" ProgID="Visio.Drawing.11" ShapeID="_x0000_i1025" DrawAspect="Content" ObjectID="_1493279412" r:id="rId11"/>
         </w:object>
       </w:r>
     </w:p>
@@ -4832,104 +4832,90 @@
         <w:t>fer</w:t>
       </w:r>
       <w:r>
-        <w:t xml:space="preserve"> Object</w:t>
-      </w:r>
-      <w:r>
-        <w:t xml:space="preserve"> layer</w:t>
+        <w:t xml:space="preserve"> Object layer</w:t>
       </w:r>
     </w:p>
     <w:p>
       <w:pPr>
         <w:ind w:firstLine="420"/>
+      </w:pPr>
+      <w:r>
         <w:rPr>
           <w:rFonts w:hint="eastAsia"/>
         </w:rPr>
-      </w:pPr>
+        <w:t xml:space="preserve">Why DTOs? </w:t>
+      </w:r>
+      <w:r>
+        <w:t>DTOs are simple objects that should not contain any business logic that would require testing.</w:t>
+      </w:r>
+      <w:r>
+        <w:t xml:space="preserve"> </w:t>
+      </w:r>
+      <w:r>
+        <w:t>DTOs are most commonly used by the Services layer in an N-Tier application to transfer data between itself and the UI layer. The main benefit here is that it reduces the amount of data that needs to be sent across the wire in distributed applications. They also make gre</w:t>
+      </w:r>
+      <w:r>
+        <w:t xml:space="preserve">at models in the MVC pattern. </w:t>
+      </w:r>
       <w:r>
         <w:rPr>
           <w:rFonts w:hint="eastAsia"/>
         </w:rPr>
-        <w:t xml:space="preserve">Why DTOs? </w:t>
-      </w:r>
-      <w:r>
-        <w:t>DTOs are simple objects that should not contain any business logic that would require testing.</w:t>
-      </w:r>
-      <w:r>
+        <w:t>The framework support transfer</w:t>
+      </w:r>
+      <w:r>
+        <w:t xml:space="preserve"> the</w:t>
+      </w:r>
+      <w:r>
+        <w:rPr>
+          <w:rFonts w:hint="eastAsia"/>
+        </w:rPr>
         <w:t xml:space="preserve"> </w:t>
       </w:r>
       <w:r>
-        <w:t>DTOs are most commonly used by the Services layer in an N-Tier application to transfer data between itself and the UI layer. The main benefit here is that it reduces the amount of data that needs to be sent across the wire in distributed applications. They also make gre</w:t>
-      </w:r>
-      <w:r>
-        <w:t>at models in the MVC pattern.</w:t>
-      </w:r>
-      <w:r>
+        <w:t>Entity</w:t>
+      </w:r>
+      <w:r>
+        <w:rPr>
+          <w:rFonts w:hint="eastAsia"/>
+        </w:rPr>
         <w:t xml:space="preserve"> </w:t>
       </w:r>
       <w:r>
+        <w:t>framework model to View</w:t>
+      </w:r>
+      <w:r>
+        <w:t xml:space="preserve"> </w:t>
+      </w:r>
+      <w:r>
+        <w:t>Model.</w:t>
+      </w:r>
+      <w:r>
         <w:rPr>
           <w:rFonts w:hint="eastAsia"/>
         </w:rPr>
-        <w:t>The framework support transfer</w:t>
-      </w:r>
-      <w:r>
-        <w:t xml:space="preserve"> the</w:t>
-      </w:r>
-      <w:r>
-        <w:rPr>
-          <w:rFonts w:hint="eastAsia"/>
-        </w:rPr>
         <w:t xml:space="preserve"> </w:t>
       </w:r>
       <w:r>
-        <w:t>Entity</w:t>
-      </w:r>
-      <w:r>
-        <w:rPr>
-          <w:rFonts w:hint="eastAsia"/>
-        </w:rPr>
+        <w:t xml:space="preserve"> DTO Object used to </w:t>
+      </w:r>
+      <w:r>
+        <w:t xml:space="preserve">the </w:t>
+      </w:r>
+      <w:r>
+        <w:t>View</w:t>
+      </w:r>
+      <w:r>
         <w:t xml:space="preserve"> </w:t>
       </w:r>
       <w:r>
-        <w:t>framework model to View</w:t>
+        <w:t>Model for presentation.</w:t>
       </w:r>
       <w:r>
         <w:t xml:space="preserve"> </w:t>
       </w:r>
       <w:r>
-        <w:t>Model.</w:t>
-      </w:r>
-      <w:r>
-        <w:rPr>
-          <w:rFonts w:hint="eastAsia"/>
-        </w:rPr>
-        <w:t xml:space="preserve"> </w:t>
-      </w:r>
-      <w:r>
-        <w:t xml:space="preserve"> DTO Object used to </w:t>
-      </w:r>
-      <w:r>
-        <w:t xml:space="preserve">the </w:t>
-      </w:r>
-      <w:r>
-        <w:t>View</w:t>
-      </w:r>
-      <w:r>
-        <w:t xml:space="preserve"> </w:t>
-      </w:r>
-      <w:r>
-        <w:t>Model for presentation.</w:t>
-      </w:r>
-      <w:r>
-        <w:t xml:space="preserve"> </w:t>
-      </w:r>
-      <w:r>
-        <w:t>The difference between data transfer objects and business objects or data access objects is that a DTO does not have any behavior except for storage and retrieval of its own data (access</w:t>
-      </w:r>
-      <w:bookmarkStart w:id="18" w:name="_GoBack"/>
-      <w:bookmarkEnd w:id="18"/>
-      <w:r>
-        <w:t xml:space="preserve">ors and mutators). </w:t>
+        <w:t xml:space="preserve">The difference between data transfer objects and business objects or data access objects is that a DTO does not have any behavior except for storage and retrieval of its own data (accessors and mutators). </w:t>
       </w:r>
     </w:p>
     <w:p>
@@ -5058,58 +5044,58 @@
       <w:pPr>
         <w:pStyle w:val="2"/>
       </w:pPr>
-      <w:bookmarkStart w:id="19" w:name="_Toc307844706"/>
+      <w:bookmarkStart w:id="18" w:name="_Toc307844706"/>
       <w:r>
         <w:t>Service layer</w:t>
       </w:r>
+      <w:bookmarkEnd w:id="18"/>
+    </w:p>
+    <w:p>
+      <w:r>
+        <w:t xml:space="preserve">   It is implemented by WCF 4 service. It is include data contract interface and service implement. </w:t>
+      </w:r>
+      <w:r>
+        <w:t xml:space="preserve">The WCF Service Layer receives messages from the PL. It interprets the message, unpacks the Data Transfer Objects, and orchestrates and coordinates the interaction between Business Objects and Data Access Objects. </w:t>
+      </w:r>
+    </w:p>
+    <w:p>
+      <w:pPr>
+        <w:ind w:firstLineChars="150" w:firstLine="315"/>
+        <w:rPr>
+          <w:rFonts w:ascii="Arial" w:hAnsi="Arial" w:cs="Arial"/>
+        </w:rPr>
+      </w:pPr>
+      <w:r>
+        <w:t xml:space="preserve">We will expose </w:t>
+      </w:r>
+      <w:r>
+        <w:t xml:space="preserve">the </w:t>
+      </w:r>
+      <w:r>
+        <w:t>OData API</w:t>
+      </w:r>
+      <w:r>
+        <w:t xml:space="preserve"> structure</w:t>
+      </w:r>
+      <w:r>
+        <w:t xml:space="preserve"> in the future.</w:t>
+      </w:r>
+    </w:p>
+    <w:p>
+      <w:pPr>
+        <w:pStyle w:val="3"/>
+      </w:pPr>
+      <w:bookmarkStart w:id="19" w:name="_Toc307844707"/>
+      <w:r>
+        <w:t>REST</w:t>
+      </w:r>
+      <w:r>
+        <w:t xml:space="preserve">ful </w:t>
+      </w:r>
+      <w:r>
+        <w:t>Service</w:t>
+      </w:r>
       <w:bookmarkEnd w:id="19"/>
-    </w:p>
-    <w:p>
-      <w:r>
-        <w:t xml:space="preserve">   It is implemented by WCF 4 service. It is include data contract interface and service implement. </w:t>
-      </w:r>
-      <w:r>
-        <w:t xml:space="preserve">The WCF Service Layer receives messages from the PL. It interprets the message, unpacks the Data Transfer Objects, and orchestrates and coordinates the interaction between Business Objects and Data Access Objects. </w:t>
-      </w:r>
-    </w:p>
-    <w:p>
-      <w:pPr>
-        <w:ind w:firstLineChars="150" w:firstLine="315"/>
-        <w:rPr>
-          <w:rFonts w:ascii="Arial" w:hAnsi="Arial" w:cs="Arial"/>
-        </w:rPr>
-      </w:pPr>
-      <w:r>
-        <w:t xml:space="preserve">We will expose </w:t>
-      </w:r>
-      <w:r>
-        <w:t xml:space="preserve">the </w:t>
-      </w:r>
-      <w:r>
-        <w:t>OData API</w:t>
-      </w:r>
-      <w:r>
-        <w:t xml:space="preserve"> structure</w:t>
-      </w:r>
-      <w:r>
-        <w:t xml:space="preserve"> in the future.</w:t>
-      </w:r>
-    </w:p>
-    <w:p>
-      <w:pPr>
-        <w:pStyle w:val="3"/>
-      </w:pPr>
-      <w:bookmarkStart w:id="20" w:name="_Toc307844707"/>
-      <w:r>
-        <w:t>REST</w:t>
-      </w:r>
-      <w:r>
-        <w:t xml:space="preserve">ful </w:t>
-      </w:r>
-      <w:r>
-        <w:t>Service</w:t>
-      </w:r>
-      <w:bookmarkEnd w:id="20"/>
     </w:p>
     <w:p>
       <w:r>
@@ -7065,11 +7051,11 @@
       <w:pPr>
         <w:pStyle w:val="2"/>
       </w:pPr>
-      <w:bookmarkStart w:id="21" w:name="_Toc307844708"/>
+      <w:bookmarkStart w:id="20" w:name="_Toc307844708"/>
       <w:r>
         <w:t>Presentation layer</w:t>
       </w:r>
-      <w:bookmarkEnd w:id="21"/>
+      <w:bookmarkEnd w:id="20"/>
     </w:p>
     <w:p>
       <w:pPr>
@@ -7146,84 +7132,84 @@
           <w:sz w:val="28"/>
         </w:rPr>
       </w:pPr>
-      <w:bookmarkStart w:id="22" w:name="_Toc307844709"/>
+      <w:bookmarkStart w:id="21" w:name="_Toc307844709"/>
       <w:r>
         <w:rPr>
           <w:sz w:val="28"/>
         </w:rPr>
         <w:t>Asp.net MVC Application</w:t>
       </w:r>
+      <w:bookmarkEnd w:id="21"/>
+    </w:p>
+    <w:p>
+      <w:r>
+        <w:t xml:space="preserve">   </w:t>
+      </w:r>
+      <w:r>
+        <w:t xml:space="preserve">Razor provides a great new view-engine option that is streamlined </w:t>
+      </w:r>
+      <w:r>
+        <w:t xml:space="preserve">for code-focused </w:t>
+      </w:r>
+      <w:r>
+        <w:t>tempting</w:t>
+      </w:r>
+      <w:r>
+        <w:t>. It</w:t>
+      </w:r>
+      <w:r>
+        <w:rPr>
+          <w:rFonts w:hint="eastAsia"/>
+        </w:rPr>
+        <w:t xml:space="preserve"> i</w:t>
+      </w:r>
+      <w:r>
+        <w:t>s syntax is compact and reduces typing – while at the same time improving the overall readability of your markup and code.</w:t>
+      </w:r>
+    </w:p>
+    <w:p/>
+    <w:p>
+      <w:pPr>
+        <w:pStyle w:val="3"/>
+        <w:rPr>
+          <w:sz w:val="28"/>
+        </w:rPr>
+      </w:pPr>
+      <w:bookmarkStart w:id="22" w:name="_Toc307844710"/>
+      <w:r>
+        <w:rPr>
+          <w:sz w:val="28"/>
+        </w:rPr>
+        <w:t>Asp.net Web Form Application</w:t>
+      </w:r>
       <w:bookmarkEnd w:id="22"/>
     </w:p>
     <w:p>
       <w:r>
-        <w:t xml:space="preserve">   </w:t>
-      </w:r>
-      <w:r>
-        <w:t xml:space="preserve">Razor provides a great new view-engine option that is streamlined </w:t>
-      </w:r>
-      <w:r>
-        <w:t xml:space="preserve">for code-focused </w:t>
-      </w:r>
-      <w:r>
-        <w:t>tempting</w:t>
-      </w:r>
-      <w:r>
-        <w:t>. It</w:t>
-      </w:r>
-      <w:r>
-        <w:rPr>
-          <w:rFonts w:hint="eastAsia"/>
-        </w:rPr>
-        <w:t xml:space="preserve"> i</w:t>
-      </w:r>
-      <w:r>
-        <w:t>s syntax is compact and reduces typing – while at the same time improving the overall readability of your markup and code.</w:t>
-      </w:r>
-    </w:p>
-    <w:p/>
-    <w:p>
-      <w:pPr>
-        <w:pStyle w:val="3"/>
-        <w:rPr>
-          <w:sz w:val="28"/>
-        </w:rPr>
-      </w:pPr>
-      <w:bookmarkStart w:id="23" w:name="_Toc307844710"/>
-      <w:r>
-        <w:rPr>
-          <w:sz w:val="28"/>
-        </w:rPr>
-        <w:t>Asp.net Web Form Application</w:t>
+        <w:t xml:space="preserve">   One of features that implement </w:t>
+      </w:r>
+      <w:r>
+        <w:t xml:space="preserve">the </w:t>
+      </w:r>
+      <w:r>
+        <w:t>strongly typed data binding model and</w:t>
+      </w:r>
+      <w:r>
+        <w:t xml:space="preserve"> the</w:t>
+      </w:r>
+      <w:r>
+        <w:t xml:space="preserve"> custom paging data server controls.</w:t>
+      </w:r>
+    </w:p>
+    <w:p>
+      <w:pPr>
+        <w:pStyle w:val="2"/>
+      </w:pPr>
+      <w:bookmarkStart w:id="23" w:name="_Toc307844711"/>
+      <w:r>
+        <w:t>Cross cutting</w:t>
       </w:r>
       <w:bookmarkEnd w:id="23"/>
-    </w:p>
-    <w:p>
-      <w:r>
-        <w:t xml:space="preserve">   One of features that implement </w:t>
-      </w:r>
-      <w:r>
-        <w:t xml:space="preserve">the </w:t>
-      </w:r>
-      <w:r>
-        <w:t>strongly typed data binding model and</w:t>
-      </w:r>
-      <w:r>
-        <w:t xml:space="preserve"> the</w:t>
-      </w:r>
-      <w:r>
-        <w:t xml:space="preserve"> custom paging data server controls.</w:t>
-      </w:r>
-    </w:p>
-    <w:p>
-      <w:pPr>
-        <w:pStyle w:val="2"/>
-      </w:pPr>
-      <w:bookmarkStart w:id="24" w:name="_Toc307844711"/>
-      <w:r>
-        <w:t>Cross cutting</w:t>
-      </w:r>
-      <w:bookmarkEnd w:id="24"/>
     </w:p>
     <w:p>
       <w:r>
@@ -8660,7 +8646,7 @@
       <w:pPr>
         <w:pStyle w:val="2"/>
       </w:pPr>
-      <w:bookmarkStart w:id="25" w:name="_Toc307844712"/>
+      <w:bookmarkStart w:id="24" w:name="_Toc307844712"/>
       <w:r>
         <w:lastRenderedPageBreak/>
         <w:t xml:space="preserve">Common and </w:t>
@@ -8671,167 +8657,1421 @@
       <w:r>
         <w:t>tility</w:t>
       </w:r>
+      <w:bookmarkEnd w:id="24"/>
+    </w:p>
+    <w:p>
+      <w:r>
+        <w:t xml:space="preserve">     It is include</w:t>
+      </w:r>
+      <w:r>
+        <w:t xml:space="preserve"> the</w:t>
+      </w:r>
+      <w:r>
+        <w:t xml:space="preserve"> DTO class of</w:t>
+      </w:r>
+      <w:r>
+        <w:t xml:space="preserve"> UI and service factory which </w:t>
+      </w:r>
+      <w:r>
+        <w:t>is warp unity implement DI, AOP feature.</w:t>
+      </w:r>
+    </w:p>
+    <w:p>
+      <w:pPr>
+        <w:pStyle w:val="2"/>
+      </w:pPr>
+      <w:bookmarkStart w:id="25" w:name="_Toc307844713"/>
+      <w:r>
+        <w:t xml:space="preserve">Unit </w:t>
+      </w:r>
+      <w:r>
+        <w:t>Test</w:t>
+      </w:r>
       <w:bookmarkEnd w:id="25"/>
     </w:p>
     <w:p>
       <w:r>
-        <w:t xml:space="preserve">     It is include</w:t>
-      </w:r>
-      <w:r>
-        <w:t xml:space="preserve"> the</w:t>
-      </w:r>
-      <w:r>
-        <w:t xml:space="preserve"> DTO class of</w:t>
-      </w:r>
-      <w:r>
-        <w:t xml:space="preserve"> UI and service factory which </w:t>
-      </w:r>
-      <w:r>
-        <w:t>is warp unity implement DI, AOP feature.</w:t>
-      </w:r>
-    </w:p>
-    <w:p>
-      <w:pPr>
-        <w:pStyle w:val="2"/>
-      </w:pPr>
-      <w:bookmarkStart w:id="26" w:name="_Toc307844713"/>
-      <w:r>
-        <w:t xml:space="preserve">Unit </w:t>
-      </w:r>
-      <w:r>
-        <w:t>Test</w:t>
+        <w:t xml:space="preserve"> We use the MS</w:t>
+      </w:r>
+      <w:r>
+        <w:t xml:space="preserve"> Test in </w:t>
+      </w:r>
+      <w:r>
+        <w:t>the Unit test</w:t>
+      </w:r>
+      <w:r>
+        <w:t xml:space="preserve"> </w:t>
+      </w:r>
+      <w:r>
+        <w:t xml:space="preserve">project. So you may also use Test Driven </w:t>
+      </w:r>
+      <w:r>
+        <w:t>plug</w:t>
+      </w:r>
+      <w:r>
+        <w:t xml:space="preserve">-in or </w:t>
+      </w:r>
+      <w:r>
+        <w:t xml:space="preserve">the </w:t>
+      </w:r>
+      <w:r>
+        <w:t>J</w:t>
+      </w:r>
+      <w:r>
+        <w:t xml:space="preserve">etbrains </w:t>
+      </w:r>
+      <w:r>
+        <w:t>ReSharp</w:t>
+      </w:r>
+      <w:r>
+        <w:t>r</w:t>
+      </w:r>
+      <w:r>
+        <w:t xml:space="preserve"> </w:t>
+      </w:r>
+      <w:r>
+        <w:t>plug</w:t>
+      </w:r>
+      <w:r>
+        <w:t>-in working on it</w:t>
+      </w:r>
+      <w:r>
+        <w:t xml:space="preserve"> </w:t>
+      </w:r>
+      <w:r>
+        <w:t>conveniently</w:t>
+      </w:r>
+      <w:r>
+        <w:t xml:space="preserve">. </w:t>
+      </w:r>
+    </w:p>
+    <w:p>
+      <w:r>
+        <w:t xml:space="preserve"> </w:t>
+      </w:r>
+      <w:r>
+        <w:t xml:space="preserve"> </w:t>
+      </w:r>
+      <w:r>
+        <w:t xml:space="preserve">Because application block work with plug mode of framework, please verify assemblies have reside against bin folder that test case of unit test work well. </w:t>
+      </w:r>
+      <w:r>
+        <w:t xml:space="preserve"> </w:t>
+      </w:r>
+    </w:p>
+    <w:p>
+      <w:pPr>
+        <w:pStyle w:val="3"/>
+      </w:pPr>
+      <w:bookmarkStart w:id="26" w:name="_Toc307844714"/>
+      <w:r>
+        <w:t>For Asp.net</w:t>
+      </w:r>
+      <w:r>
+        <w:t xml:space="preserve"> MVC</w:t>
+      </w:r>
+      <w:r>
+        <w:t xml:space="preserve"> application</w:t>
       </w:r>
       <w:bookmarkEnd w:id="26"/>
     </w:p>
     <w:p>
       <w:r>
-        <w:t xml:space="preserve"> We use the MS</w:t>
-      </w:r>
-      <w:r>
-        <w:t xml:space="preserve"> Test in </w:t>
-      </w:r>
-      <w:r>
-        <w:t>the Unit test</w:t>
-      </w:r>
+        <w:t xml:space="preserve">   It is </w:t>
+      </w:r>
+      <w:r>
+        <w:t xml:space="preserve">implementing separated with Model unit test for Controller </w:t>
+      </w:r>
+      <w:r>
+        <w:t xml:space="preserve">of </w:t>
+      </w:r>
+      <w:r>
+        <w:t xml:space="preserve">the </w:t>
+      </w:r>
+      <w:r>
+        <w:t>asp.net MVC application.</w:t>
+      </w:r>
+      <w:r>
+        <w:t xml:space="preserve"> In the future, we will implement unit test with View Model.</w:t>
+      </w:r>
+    </w:p>
+    <w:p>
+      <w:pPr>
+        <w:pStyle w:val="3"/>
+      </w:pPr>
+      <w:bookmarkStart w:id="27" w:name="_Toc307844715"/>
+      <w:r>
+        <w:t xml:space="preserve">For </w:t>
+      </w:r>
+      <w:r>
+        <w:t xml:space="preserve">other </w:t>
+      </w:r>
+      <w:r>
+        <w:t>components</w:t>
+      </w:r>
+      <w:bookmarkEnd w:id="27"/>
       <w:r>
         <w:t xml:space="preserve"> </w:t>
       </w:r>
-      <w:r>
-        <w:t xml:space="preserve">project. So you may also use Test Driven </w:t>
-      </w:r>
-      <w:r>
-        <w:t>plug</w:t>
-      </w:r>
-      <w:r>
-        <w:t xml:space="preserve">-in or </w:t>
-      </w:r>
-      <w:r>
-        <w:t xml:space="preserve">the </w:t>
-      </w:r>
-      <w:r>
-        <w:t>J</w:t>
-      </w:r>
-      <w:r>
-        <w:t xml:space="preserve">etbrains </w:t>
-      </w:r>
-      <w:r>
-        <w:t>ReSharp</w:t>
-      </w:r>
-      <w:r>
-        <w:t>r</w:t>
+    </w:p>
+    <w:p>
+      <w:r>
+        <w:t xml:space="preserve">  </w:t>
+      </w:r>
+      <w:r>
+        <w:t xml:space="preserve"> It is including repository and </w:t>
+      </w:r>
+      <w:bookmarkStart w:id="28" w:name="_GoBack"/>
+      <w:bookmarkEnd w:id="28"/>
+      <w:r>
+        <w:t>WCF service</w:t>
+      </w:r>
+      <w:r>
+        <w:t xml:space="preserve"> unit test. </w:t>
+      </w:r>
+    </w:p>
+    <w:p>
+      <w:pPr>
+        <w:pStyle w:val="3"/>
+      </w:pPr>
+      <w:r>
+        <w:rPr>
+          <w:rFonts w:hint="eastAsia"/>
+        </w:rPr>
+        <w:t>Business</w:t>
       </w:r>
       <w:r>
         <w:t xml:space="preserve"> </w:t>
       </w:r>
       <w:r>
-        <w:t>plug</w:t>
-      </w:r>
-      <w:r>
-        <w:t>-in working on it</w:t>
-      </w:r>
-      <w:r>
+        <w:rPr>
+          <w:rFonts w:hint="eastAsia"/>
+        </w:rPr>
+        <w:t>Object</w:t>
+      </w:r>
+      <w:r>
+        <w:t xml:space="preserve"> with Data access object</w:t>
+      </w:r>
+    </w:p>
+    <w:p>
+      <w:r>
+        <w:t xml:space="preserve">   In </w:t>
+      </w:r>
+      <w:r>
+        <w:t>DALConfig.xml</w:t>
+      </w:r>
+      <w:r>
+        <w:t xml:space="preserve"> files, we may switch </w:t>
+      </w:r>
+      <w:r>
+        <w:t>FakeContextAdapter</w:t>
+      </w:r>
+      <w:r>
+        <w:t xml:space="preserve"> object</w:t>
+      </w:r>
+      <w:r>
+        <w:t>, like following xml section:</w:t>
+      </w:r>
+    </w:p>
+    <w:p>
+      <w:pPr>
+        <w:autoSpaceDE w:val="0"/>
+        <w:autoSpaceDN w:val="0"/>
+        <w:adjustRightInd w:val="0"/>
+        <w:jc w:val="left"/>
+        <w:rPr>
+          <w:rFonts w:ascii="Verdana" w:hAnsi="Verdana" w:cs="Verdana"/>
+          <w:color w:val="000000"/>
+          <w:kern w:val="0"/>
+          <w:sz w:val="24"/>
+          <w:szCs w:val="24"/>
+          <w:highlight w:val="white"/>
+        </w:rPr>
+      </w:pPr>
+      <w:r>
+        <w:rPr>
+          <w:rFonts w:ascii="Verdana" w:hAnsi="Verdana" w:cs="Verdana"/>
+          <w:color w:val="0000FF"/>
+          <w:kern w:val="0"/>
+          <w:sz w:val="24"/>
+          <w:szCs w:val="24"/>
+          <w:highlight w:val="white"/>
+        </w:rPr>
+        <w:t xml:space="preserve">      &lt;</w:t>
+      </w:r>
+      <w:r>
+        <w:rPr>
+          <w:rFonts w:ascii="Verdana" w:hAnsi="Verdana" w:cs="Verdana"/>
+          <w:color w:val="A31515"/>
+          <w:kern w:val="0"/>
+          <w:sz w:val="24"/>
+          <w:szCs w:val="24"/>
+          <w:highlight w:val="white"/>
+        </w:rPr>
+        <w:t>register</w:t>
+      </w:r>
+      <w:r>
+        <w:rPr>
+          <w:rFonts w:ascii="Verdana" w:hAnsi="Verdana" w:cs="Verdana"/>
+          <w:color w:val="0000FF"/>
+          <w:kern w:val="0"/>
+          <w:sz w:val="24"/>
+          <w:szCs w:val="24"/>
+          <w:highlight w:val="white"/>
+        </w:rPr>
+        <w:t xml:space="preserve">  </w:t>
+      </w:r>
+      <w:r>
+        <w:rPr>
+          <w:rFonts w:ascii="Verdana" w:hAnsi="Verdana" w:cs="Verdana"/>
+          <w:color w:val="FF0000"/>
+          <w:kern w:val="0"/>
+          <w:sz w:val="24"/>
+          <w:szCs w:val="24"/>
+          <w:highlight w:val="white"/>
+        </w:rPr>
+        <w:t>type</w:t>
+      </w:r>
+      <w:r>
+        <w:rPr>
+          <w:rFonts w:ascii="Verdana" w:hAnsi="Verdana" w:cs="Verdana"/>
+          <w:color w:val="0000FF"/>
+          <w:kern w:val="0"/>
+          <w:sz w:val="24"/>
+          <w:szCs w:val="24"/>
+          <w:highlight w:val="white"/>
+        </w:rPr>
+        <w:t>=</w:t>
+      </w:r>
+      <w:r>
+        <w:rPr>
+          <w:rFonts w:ascii="Verdana" w:hAnsi="Verdana" w:cs="Verdana"/>
+          <w:color w:val="000000"/>
+          <w:kern w:val="0"/>
+          <w:sz w:val="24"/>
+          <w:szCs w:val="24"/>
+          <w:highlight w:val="white"/>
+        </w:rPr>
+        <w:t>"</w:t>
+      </w:r>
+      <w:r>
+        <w:rPr>
+          <w:rFonts w:ascii="Verdana" w:hAnsi="Verdana" w:cs="Verdana"/>
+          <w:color w:val="0000FF"/>
+          <w:kern w:val="0"/>
+          <w:sz w:val="24"/>
+          <w:szCs w:val="24"/>
+          <w:highlight w:val="white"/>
+        </w:rPr>
+        <w:t>DataAccessObject.IObjectContext, DataAccessObject</w:t>
+      </w:r>
+      <w:r>
+        <w:rPr>
+          <w:rFonts w:ascii="Verdana" w:hAnsi="Verdana" w:cs="Verdana"/>
+          <w:color w:val="000000"/>
+          <w:kern w:val="0"/>
+          <w:sz w:val="24"/>
+          <w:szCs w:val="24"/>
+          <w:highlight w:val="white"/>
+        </w:rPr>
+        <w:t>"</w:t>
+      </w:r>
+    </w:p>
+    <w:p>
+      <w:pPr>
+        <w:autoSpaceDE w:val="0"/>
+        <w:autoSpaceDN w:val="0"/>
+        <w:adjustRightInd w:val="0"/>
+        <w:jc w:val="left"/>
+        <w:rPr>
+          <w:rFonts w:ascii="Verdana" w:hAnsi="Verdana" w:cs="Verdana"/>
+          <w:color w:val="000000"/>
+          <w:kern w:val="0"/>
+          <w:sz w:val="24"/>
+          <w:szCs w:val="24"/>
+          <w:highlight w:val="white"/>
+        </w:rPr>
+      </w:pPr>
+      <w:r>
+        <w:rPr>
+          <w:rFonts w:ascii="Verdana" w:hAnsi="Verdana" w:cs="Verdana"/>
+          <w:color w:val="0000FF"/>
+          <w:kern w:val="0"/>
+          <w:sz w:val="24"/>
+          <w:szCs w:val="24"/>
+          <w:highlight w:val="white"/>
+        </w:rPr>
+        <w:t xml:space="preserve">    </w:t>
+      </w:r>
+      <w:r>
+        <w:rPr>
+          <w:rFonts w:ascii="Verdana" w:hAnsi="Verdana" w:cs="Verdana"/>
+          <w:color w:val="FF0000"/>
+          <w:kern w:val="0"/>
+          <w:sz w:val="24"/>
+          <w:szCs w:val="24"/>
+          <w:highlight w:val="white"/>
+        </w:rPr>
+        <w:t>mapTo</w:t>
+      </w:r>
+      <w:r>
+        <w:rPr>
+          <w:rFonts w:ascii="Verdana" w:hAnsi="Verdana" w:cs="Verdana"/>
+          <w:color w:val="0000FF"/>
+          <w:kern w:val="0"/>
+          <w:sz w:val="24"/>
+          <w:szCs w:val="24"/>
+          <w:highlight w:val="white"/>
+        </w:rPr>
+        <w:t>=</w:t>
+      </w:r>
+      <w:r>
+        <w:rPr>
+          <w:rFonts w:ascii="Verdana" w:hAnsi="Verdana" w:cs="Verdana"/>
+          <w:color w:val="000000"/>
+          <w:kern w:val="0"/>
+          <w:sz w:val="24"/>
+          <w:szCs w:val="24"/>
+          <w:highlight w:val="white"/>
+        </w:rPr>
+        <w:t>"</w:t>
+      </w:r>
+      <w:r>
+        <w:rPr>
+          <w:rFonts w:ascii="Verdana" w:hAnsi="Verdana" w:cs="Verdana"/>
+          <w:color w:val="0000FF"/>
+          <w:kern w:val="0"/>
+          <w:sz w:val="24"/>
+          <w:szCs w:val="24"/>
+          <w:highlight w:val="white"/>
+        </w:rPr>
+        <w:t>DataAccessObject.FakeContextAdapter, DataAccessObject</w:t>
+      </w:r>
+      <w:r>
+        <w:rPr>
+          <w:rFonts w:ascii="Verdana" w:hAnsi="Verdana" w:cs="Verdana"/>
+          <w:color w:val="000000"/>
+          <w:kern w:val="0"/>
+          <w:sz w:val="24"/>
+          <w:szCs w:val="24"/>
+          <w:highlight w:val="white"/>
+        </w:rPr>
+        <w:t>"</w:t>
+      </w:r>
+      <w:r>
+        <w:rPr>
+          <w:rFonts w:ascii="Verdana" w:hAnsi="Verdana" w:cs="Verdana"/>
+          <w:color w:val="0000FF"/>
+          <w:kern w:val="0"/>
+          <w:sz w:val="24"/>
+          <w:szCs w:val="24"/>
+          <w:highlight w:val="white"/>
+        </w:rPr>
+        <w:t>&gt;</w:t>
+      </w:r>
+    </w:p>
+    <w:p>
+      <w:pPr>
+        <w:autoSpaceDE w:val="0"/>
+        <w:autoSpaceDN w:val="0"/>
+        <w:adjustRightInd w:val="0"/>
+        <w:jc w:val="left"/>
+        <w:rPr>
+          <w:rFonts w:ascii="Verdana" w:hAnsi="Verdana" w:cs="Verdana"/>
+          <w:color w:val="000000"/>
+          <w:kern w:val="0"/>
+          <w:sz w:val="24"/>
+          <w:szCs w:val="24"/>
+          <w:highlight w:val="white"/>
+        </w:rPr>
+      </w:pPr>
+      <w:r>
+        <w:rPr>
+          <w:rFonts w:ascii="Verdana" w:hAnsi="Verdana" w:cs="Verdana"/>
+          <w:color w:val="0000FF"/>
+          <w:kern w:val="0"/>
+          <w:sz w:val="24"/>
+          <w:szCs w:val="24"/>
+          <w:highlight w:val="white"/>
+        </w:rPr>
+        <w:t xml:space="preserve">        &lt;</w:t>
+      </w:r>
+      <w:r>
+        <w:rPr>
+          <w:rFonts w:ascii="Verdana" w:hAnsi="Verdana" w:cs="Verdana"/>
+          <w:color w:val="A31515"/>
+          <w:kern w:val="0"/>
+          <w:sz w:val="24"/>
+          <w:szCs w:val="24"/>
+          <w:highlight w:val="white"/>
+        </w:rPr>
+        <w:t>interceptor</w:t>
+      </w:r>
+      <w:r>
+        <w:rPr>
+          <w:rFonts w:ascii="Verdana" w:hAnsi="Verdana" w:cs="Verdana"/>
+          <w:color w:val="0000FF"/>
+          <w:kern w:val="0"/>
+          <w:sz w:val="24"/>
+          <w:szCs w:val="24"/>
+          <w:highlight w:val="white"/>
+        </w:rPr>
         <w:t xml:space="preserve"> </w:t>
       </w:r>
       <w:r>
-        <w:t>conveniently</w:t>
-      </w:r>
-      <w:r>
-        <w:t xml:space="preserve">. </w:t>
-      </w:r>
-    </w:p>
-    <w:p>
-      <w:r>
+        <w:rPr>
+          <w:rFonts w:ascii="Verdana" w:hAnsi="Verdana" w:cs="Verdana"/>
+          <w:color w:val="FF0000"/>
+          <w:kern w:val="0"/>
+          <w:sz w:val="24"/>
+          <w:szCs w:val="24"/>
+          <w:highlight w:val="white"/>
+        </w:rPr>
+        <w:t>type</w:t>
+      </w:r>
+      <w:r>
+        <w:rPr>
+          <w:rFonts w:ascii="Verdana" w:hAnsi="Verdana" w:cs="Verdana"/>
+          <w:color w:val="0000FF"/>
+          <w:kern w:val="0"/>
+          <w:sz w:val="24"/>
+          <w:szCs w:val="24"/>
+          <w:highlight w:val="white"/>
+        </w:rPr>
+        <w:t>=</w:t>
+      </w:r>
+      <w:r>
+        <w:rPr>
+          <w:rFonts w:ascii="Verdana" w:hAnsi="Verdana" w:cs="Verdana"/>
+          <w:color w:val="000000"/>
+          <w:kern w:val="0"/>
+          <w:sz w:val="24"/>
+          <w:szCs w:val="24"/>
+          <w:highlight w:val="white"/>
+        </w:rPr>
+        <w:t>"</w:t>
+      </w:r>
+      <w:r>
+        <w:rPr>
+          <w:rFonts w:ascii="Verdana" w:hAnsi="Verdana" w:cs="Verdana"/>
+          <w:color w:val="0000FF"/>
+          <w:kern w:val="0"/>
+          <w:sz w:val="24"/>
+          <w:szCs w:val="24"/>
+          <w:highlight w:val="white"/>
+        </w:rPr>
+        <w:t>InterfaceInterceptor</w:t>
+      </w:r>
+      <w:r>
+        <w:rPr>
+          <w:rFonts w:ascii="Verdana" w:hAnsi="Verdana" w:cs="Verdana"/>
+          <w:color w:val="000000"/>
+          <w:kern w:val="0"/>
+          <w:sz w:val="24"/>
+          <w:szCs w:val="24"/>
+          <w:highlight w:val="white"/>
+        </w:rPr>
+        <w:t>"</w:t>
+      </w:r>
+      <w:r>
+        <w:rPr>
+          <w:rFonts w:ascii="Verdana" w:hAnsi="Verdana" w:cs="Verdana"/>
+          <w:color w:val="0000FF"/>
+          <w:kern w:val="0"/>
+          <w:sz w:val="24"/>
+          <w:szCs w:val="24"/>
+          <w:highlight w:val="white"/>
+        </w:rPr>
+        <w:t>/&gt;</w:t>
+      </w:r>
+    </w:p>
+    <w:p>
+      <w:pPr>
+        <w:rPr>
+          <w:rFonts w:hint="eastAsia"/>
+        </w:rPr>
+      </w:pPr>
+      <w:r>
+        <w:rPr>
+          <w:rFonts w:ascii="Verdana" w:hAnsi="Verdana" w:cs="Verdana"/>
+          <w:color w:val="0000FF"/>
+          <w:kern w:val="0"/>
+          <w:sz w:val="24"/>
+          <w:szCs w:val="24"/>
+          <w:highlight w:val="white"/>
+        </w:rPr>
+        <w:t xml:space="preserve">      &lt;/</w:t>
+      </w:r>
+      <w:r>
+        <w:rPr>
+          <w:rFonts w:ascii="Verdana" w:hAnsi="Verdana" w:cs="Verdana"/>
+          <w:color w:val="A31515"/>
+          <w:kern w:val="0"/>
+          <w:sz w:val="24"/>
+          <w:szCs w:val="24"/>
+          <w:highlight w:val="white"/>
+        </w:rPr>
+        <w:t>register</w:t>
+      </w:r>
+      <w:r>
+        <w:rPr>
+          <w:rFonts w:ascii="Verdana" w:hAnsi="Verdana" w:cs="Verdana"/>
+          <w:color w:val="0000FF"/>
+          <w:kern w:val="0"/>
+          <w:sz w:val="24"/>
+          <w:szCs w:val="24"/>
+          <w:highlight w:val="white"/>
+        </w:rPr>
+        <w:t xml:space="preserve"> &gt;</w:t>
+      </w:r>
+    </w:p>
+    <w:p>
+      <w:r>
+        <w:t xml:space="preserve">Also keep App Setting key ‘UsingXmlConfigForUnity’ as true value </w:t>
+      </w:r>
+    </w:p>
+    <w:p>
+      <w:pPr>
+        <w:autoSpaceDE w:val="0"/>
+        <w:autoSpaceDN w:val="0"/>
+        <w:adjustRightInd w:val="0"/>
+        <w:jc w:val="left"/>
+        <w:rPr>
+          <w:rFonts w:ascii="Verdana" w:hAnsi="Verdana" w:cs="Verdana"/>
+          <w:color w:val="000000"/>
+          <w:kern w:val="0"/>
+          <w:sz w:val="24"/>
+          <w:szCs w:val="24"/>
+          <w:highlight w:val="white"/>
+        </w:rPr>
+      </w:pPr>
+      <w:r>
+        <w:rPr>
+          <w:rFonts w:ascii="Verdana" w:hAnsi="Verdana" w:cs="Verdana"/>
+          <w:color w:val="0000FF"/>
+          <w:kern w:val="0"/>
+          <w:sz w:val="24"/>
+          <w:szCs w:val="24"/>
+          <w:highlight w:val="white"/>
+        </w:rPr>
+        <w:t xml:space="preserve">  &lt;</w:t>
+      </w:r>
+      <w:r>
+        <w:rPr>
+          <w:rFonts w:ascii="Verdana" w:hAnsi="Verdana" w:cs="Verdana"/>
+          <w:color w:val="A31515"/>
+          <w:kern w:val="0"/>
+          <w:sz w:val="24"/>
+          <w:szCs w:val="24"/>
+          <w:highlight w:val="white"/>
+        </w:rPr>
+        <w:t>appSettings</w:t>
+      </w:r>
+      <w:r>
+        <w:rPr>
+          <w:rFonts w:ascii="Verdana" w:hAnsi="Verdana" w:cs="Verdana"/>
+          <w:color w:val="0000FF"/>
+          <w:kern w:val="0"/>
+          <w:sz w:val="24"/>
+          <w:szCs w:val="24"/>
+          <w:highlight w:val="white"/>
+        </w:rPr>
+        <w:t>&gt;</w:t>
+      </w:r>
+    </w:p>
+    <w:p>
+      <w:pPr>
+        <w:autoSpaceDE w:val="0"/>
+        <w:autoSpaceDN w:val="0"/>
+        <w:adjustRightInd w:val="0"/>
+        <w:jc w:val="left"/>
+        <w:rPr>
+          <w:rFonts w:ascii="Verdana" w:hAnsi="Verdana" w:cs="Verdana"/>
+          <w:color w:val="000000"/>
+          <w:kern w:val="0"/>
+          <w:sz w:val="24"/>
+          <w:szCs w:val="24"/>
+          <w:highlight w:val="white"/>
+        </w:rPr>
+      </w:pPr>
+      <w:r>
+        <w:rPr>
+          <w:rFonts w:ascii="Verdana" w:hAnsi="Verdana" w:cs="Verdana"/>
+          <w:color w:val="0000FF"/>
+          <w:kern w:val="0"/>
+          <w:sz w:val="24"/>
+          <w:szCs w:val="24"/>
+          <w:highlight w:val="white"/>
+        </w:rPr>
+        <w:t xml:space="preserve">    &lt;</w:t>
+      </w:r>
+      <w:r>
+        <w:rPr>
+          <w:rFonts w:ascii="Verdana" w:hAnsi="Verdana" w:cs="Verdana"/>
+          <w:color w:val="A31515"/>
+          <w:kern w:val="0"/>
+          <w:sz w:val="24"/>
+          <w:szCs w:val="24"/>
+          <w:highlight w:val="white"/>
+        </w:rPr>
+        <w:t>add</w:t>
+      </w:r>
+      <w:r>
+        <w:rPr>
+          <w:rFonts w:ascii="Verdana" w:hAnsi="Verdana" w:cs="Verdana"/>
+          <w:color w:val="0000FF"/>
+          <w:kern w:val="0"/>
+          <w:sz w:val="24"/>
+          <w:szCs w:val="24"/>
+          <w:highlight w:val="white"/>
+        </w:rPr>
         <w:t xml:space="preserve"> </w:t>
       </w:r>
       <w:r>
+        <w:rPr>
+          <w:rFonts w:ascii="Verdana" w:hAnsi="Verdana" w:cs="Verdana"/>
+          <w:color w:val="FF0000"/>
+          <w:kern w:val="0"/>
+          <w:sz w:val="24"/>
+          <w:szCs w:val="24"/>
+          <w:highlight w:val="white"/>
+        </w:rPr>
+        <w:t>key</w:t>
+      </w:r>
+      <w:r>
+        <w:rPr>
+          <w:rFonts w:ascii="Verdana" w:hAnsi="Verdana" w:cs="Verdana"/>
+          <w:color w:val="0000FF"/>
+          <w:kern w:val="0"/>
+          <w:sz w:val="24"/>
+          <w:szCs w:val="24"/>
+          <w:highlight w:val="white"/>
+        </w:rPr>
+        <w:t>=</w:t>
+      </w:r>
+      <w:r>
+        <w:rPr>
+          <w:rFonts w:ascii="Verdana" w:hAnsi="Verdana" w:cs="Verdana"/>
+          <w:color w:val="000000"/>
+          <w:kern w:val="0"/>
+          <w:sz w:val="24"/>
+          <w:szCs w:val="24"/>
+          <w:highlight w:val="white"/>
+        </w:rPr>
+        <w:t>"</w:t>
+      </w:r>
+      <w:r>
+        <w:rPr>
+          <w:rFonts w:ascii="Verdana" w:hAnsi="Verdana" w:cs="Verdana"/>
+          <w:color w:val="0000FF"/>
+          <w:kern w:val="0"/>
+          <w:sz w:val="24"/>
+          <w:szCs w:val="24"/>
+          <w:highlight w:val="white"/>
+        </w:rPr>
+        <w:t>UsingXmlConfigForUnity</w:t>
+      </w:r>
+      <w:r>
+        <w:rPr>
+          <w:rFonts w:ascii="Verdana" w:hAnsi="Verdana" w:cs="Verdana"/>
+          <w:color w:val="000000"/>
+          <w:kern w:val="0"/>
+          <w:sz w:val="24"/>
+          <w:szCs w:val="24"/>
+          <w:highlight w:val="white"/>
+        </w:rPr>
+        <w:t>"</w:t>
+      </w:r>
+      <w:r>
+        <w:rPr>
+          <w:rFonts w:ascii="Verdana" w:hAnsi="Verdana" w:cs="Verdana"/>
+          <w:color w:val="0000FF"/>
+          <w:kern w:val="0"/>
+          <w:sz w:val="24"/>
+          <w:szCs w:val="24"/>
+          <w:highlight w:val="white"/>
+        </w:rPr>
         <w:t xml:space="preserve"> </w:t>
       </w:r>
       <w:r>
-        <w:t xml:space="preserve">Because application block work with plug mode of framework, please verify assemblies have reside against bin folder that test case of unit test work well. </w:t>
-      </w:r>
-      <w:r>
+        <w:rPr>
+          <w:rFonts w:ascii="Verdana" w:hAnsi="Verdana" w:cs="Verdana"/>
+          <w:color w:val="FF0000"/>
+          <w:kern w:val="0"/>
+          <w:sz w:val="24"/>
+          <w:szCs w:val="24"/>
+          <w:highlight w:val="white"/>
+        </w:rPr>
+        <w:t>value</w:t>
+      </w:r>
+      <w:r>
+        <w:rPr>
+          <w:rFonts w:ascii="Verdana" w:hAnsi="Verdana" w:cs="Verdana"/>
+          <w:color w:val="0000FF"/>
+          <w:kern w:val="0"/>
+          <w:sz w:val="24"/>
+          <w:szCs w:val="24"/>
+          <w:highlight w:val="white"/>
+        </w:rPr>
+        <w:t>=</w:t>
+      </w:r>
+      <w:r>
+        <w:rPr>
+          <w:rFonts w:ascii="Verdana" w:hAnsi="Verdana" w:cs="Verdana"/>
+          <w:color w:val="000000"/>
+          <w:kern w:val="0"/>
+          <w:sz w:val="24"/>
+          <w:szCs w:val="24"/>
+          <w:highlight w:val="white"/>
+        </w:rPr>
+        <w:t>"</w:t>
+      </w:r>
+      <w:r>
+        <w:rPr>
+          <w:rFonts w:ascii="Verdana" w:hAnsi="Verdana" w:cs="Verdana"/>
+          <w:color w:val="0000FF"/>
+          <w:kern w:val="0"/>
+          <w:sz w:val="24"/>
+          <w:szCs w:val="24"/>
+          <w:highlight w:val="white"/>
+        </w:rPr>
+        <w:t>true</w:t>
+      </w:r>
+      <w:r>
+        <w:rPr>
+          <w:rFonts w:ascii="Verdana" w:hAnsi="Verdana" w:cs="Verdana"/>
+          <w:color w:val="000000"/>
+          <w:kern w:val="0"/>
+          <w:sz w:val="24"/>
+          <w:szCs w:val="24"/>
+          <w:highlight w:val="white"/>
+        </w:rPr>
+        <w:t>"</w:t>
+      </w:r>
+      <w:r>
+        <w:rPr>
+          <w:rFonts w:ascii="Verdana" w:hAnsi="Verdana" w:cs="Verdana"/>
+          <w:color w:val="0000FF"/>
+          <w:kern w:val="0"/>
+          <w:sz w:val="24"/>
+          <w:szCs w:val="24"/>
+          <w:highlight w:val="white"/>
+        </w:rPr>
+        <w:t xml:space="preserve"> /&gt;</w:t>
+      </w:r>
+    </w:p>
+    <w:p>
+      <w:pPr>
+        <w:rPr>
+          <w:rFonts w:ascii="Verdana" w:hAnsi="Verdana" w:cs="Verdana"/>
+          <w:color w:val="0000FF"/>
+          <w:kern w:val="0"/>
+          <w:sz w:val="24"/>
+          <w:szCs w:val="24"/>
+        </w:rPr>
+      </w:pPr>
+      <w:r>
+        <w:rPr>
+          <w:rFonts w:ascii="Verdana" w:hAnsi="Verdana" w:cs="Verdana"/>
+          <w:color w:val="0000FF"/>
+          <w:kern w:val="0"/>
+          <w:sz w:val="24"/>
+          <w:szCs w:val="24"/>
+          <w:highlight w:val="white"/>
+        </w:rPr>
+        <w:t xml:space="preserve">  &lt;/</w:t>
+      </w:r>
+      <w:r>
+        <w:rPr>
+          <w:rFonts w:ascii="Verdana" w:hAnsi="Verdana" w:cs="Verdana"/>
+          <w:color w:val="A31515"/>
+          <w:kern w:val="0"/>
+          <w:sz w:val="24"/>
+          <w:szCs w:val="24"/>
+          <w:highlight w:val="white"/>
+        </w:rPr>
+        <w:t>appSettings</w:t>
+      </w:r>
+      <w:r>
+        <w:rPr>
+          <w:rFonts w:ascii="Verdana" w:hAnsi="Verdana" w:cs="Verdana"/>
+          <w:color w:val="0000FF"/>
+          <w:kern w:val="0"/>
+          <w:sz w:val="24"/>
+          <w:szCs w:val="24"/>
+          <w:highlight w:val="white"/>
+        </w:rPr>
+        <w:t>&gt;</w:t>
+      </w:r>
+    </w:p>
+    <w:p>
+      <w:pPr>
+        <w:rPr>
+          <w:rFonts w:ascii="Verdana" w:hAnsi="Verdana" w:cs="Verdana"/>
+          <w:color w:val="0000FF"/>
+          <w:kern w:val="0"/>
+          <w:sz w:val="24"/>
+          <w:szCs w:val="24"/>
+        </w:rPr>
+      </w:pPr>
+    </w:p>
+    <w:p>
+      <w:pPr>
+        <w:rPr>
+          <w:rFonts w:hint="eastAsia"/>
+        </w:rPr>
+      </w:pPr>
+      <w:r>
+        <w:t>Finally, we</w:t>
+      </w:r>
+      <w:r>
+        <w:rPr>
+          <w:rFonts w:hint="eastAsia"/>
+        </w:rPr>
+        <w:t xml:space="preserve"> may get results:</w:t>
+      </w:r>
+    </w:p>
+    <w:p>
+      <w:pPr>
+        <w:rPr>
+          <w:rFonts w:ascii="Verdana" w:hAnsi="Verdana" w:cs="Verdana"/>
+          <w:color w:val="0000FF"/>
+          <w:kern w:val="0"/>
+          <w:sz w:val="24"/>
+          <w:szCs w:val="24"/>
+        </w:rPr>
+      </w:pPr>
+    </w:p>
+    <w:p>
+      <w:pPr>
+        <w:autoSpaceDE w:val="0"/>
+        <w:autoSpaceDN w:val="0"/>
+        <w:adjustRightInd w:val="0"/>
+        <w:jc w:val="left"/>
+        <w:rPr>
+          <w:rFonts w:ascii="Verdana" w:hAnsi="Verdana" w:cs="Verdana"/>
+          <w:color w:val="000000"/>
+          <w:kern w:val="0"/>
+          <w:sz w:val="24"/>
+          <w:szCs w:val="24"/>
+          <w:highlight w:val="white"/>
+        </w:rPr>
+      </w:pPr>
+      <w:r>
+        <w:rPr>
+          <w:rFonts w:ascii="Verdana" w:hAnsi="Verdana" w:cs="Verdana"/>
+          <w:color w:val="000000"/>
+          <w:kern w:val="0"/>
+          <w:sz w:val="24"/>
+          <w:szCs w:val="24"/>
+          <w:highlight w:val="white"/>
+        </w:rPr>
+        <w:t xml:space="preserve">        [</w:t>
+      </w:r>
+      <w:r>
+        <w:rPr>
+          <w:rFonts w:ascii="Verdana" w:hAnsi="Verdana" w:cs="Verdana"/>
+          <w:color w:val="2B91AF"/>
+          <w:kern w:val="0"/>
+          <w:sz w:val="24"/>
+          <w:szCs w:val="24"/>
+          <w:highlight w:val="white"/>
+        </w:rPr>
+        <w:t>Theory</w:t>
+      </w:r>
+      <w:r>
+        <w:rPr>
+          <w:rFonts w:ascii="Verdana" w:hAnsi="Verdana" w:cs="Verdana"/>
+          <w:color w:val="000000"/>
+          <w:kern w:val="0"/>
+          <w:sz w:val="24"/>
+          <w:szCs w:val="24"/>
+          <w:highlight w:val="white"/>
+        </w:rPr>
+        <w:t xml:space="preserve">, </w:t>
+      </w:r>
+      <w:r>
+        <w:rPr>
+          <w:rFonts w:ascii="Verdana" w:hAnsi="Verdana" w:cs="Verdana"/>
+          <w:color w:val="2B91AF"/>
+          <w:kern w:val="0"/>
+          <w:sz w:val="24"/>
+          <w:szCs w:val="24"/>
+          <w:highlight w:val="white"/>
+        </w:rPr>
+        <w:t>AutoData</w:t>
+      </w:r>
+      <w:r>
+        <w:rPr>
+          <w:rFonts w:ascii="Verdana" w:hAnsi="Verdana" w:cs="Verdana"/>
+          <w:color w:val="000000"/>
+          <w:kern w:val="0"/>
+          <w:sz w:val="24"/>
+          <w:szCs w:val="24"/>
+          <w:highlight w:val="white"/>
+        </w:rPr>
+        <w:t xml:space="preserve">, </w:t>
+      </w:r>
+      <w:r>
+        <w:rPr>
+          <w:rFonts w:ascii="Verdana" w:hAnsi="Verdana" w:cs="Verdana"/>
+          <w:color w:val="2B91AF"/>
+          <w:kern w:val="0"/>
+          <w:sz w:val="24"/>
+          <w:szCs w:val="24"/>
+          <w:highlight w:val="white"/>
+        </w:rPr>
+        <w:t>AutoRollback</w:t>
+      </w:r>
+      <w:r>
+        <w:rPr>
+          <w:rFonts w:ascii="Verdana" w:hAnsi="Verdana" w:cs="Verdana"/>
+          <w:color w:val="000000"/>
+          <w:kern w:val="0"/>
+          <w:sz w:val="24"/>
+          <w:szCs w:val="24"/>
+          <w:highlight w:val="white"/>
+        </w:rPr>
+        <w:t>]</w:t>
+      </w:r>
+    </w:p>
+    <w:p>
+      <w:pPr>
+        <w:autoSpaceDE w:val="0"/>
+        <w:autoSpaceDN w:val="0"/>
+        <w:adjustRightInd w:val="0"/>
+        <w:jc w:val="left"/>
+        <w:rPr>
+          <w:rFonts w:ascii="Verdana" w:hAnsi="Verdana" w:cs="Verdana"/>
+          <w:color w:val="000000"/>
+          <w:kern w:val="0"/>
+          <w:sz w:val="24"/>
+          <w:szCs w:val="24"/>
+          <w:highlight w:val="white"/>
+        </w:rPr>
+      </w:pPr>
+      <w:r>
+        <w:rPr>
+          <w:rFonts w:ascii="Verdana" w:hAnsi="Verdana" w:cs="Verdana"/>
+          <w:color w:val="000000"/>
+          <w:kern w:val="0"/>
+          <w:sz w:val="24"/>
+          <w:szCs w:val="24"/>
+          <w:highlight w:val="white"/>
+        </w:rPr>
+        <w:t xml:space="preserve">        </w:t>
+      </w:r>
+      <w:r>
+        <w:rPr>
+          <w:rFonts w:ascii="Verdana" w:hAnsi="Verdana" w:cs="Verdana"/>
+          <w:color w:val="0000FF"/>
+          <w:kern w:val="0"/>
+          <w:sz w:val="24"/>
+          <w:szCs w:val="24"/>
+          <w:highlight w:val="white"/>
+        </w:rPr>
+        <w:t>public</w:t>
+      </w:r>
+      <w:r>
+        <w:rPr>
+          <w:rFonts w:ascii="Verdana" w:hAnsi="Verdana" w:cs="Verdana"/>
+          <w:color w:val="000000"/>
+          <w:kern w:val="0"/>
+          <w:sz w:val="24"/>
+          <w:szCs w:val="24"/>
+          <w:highlight w:val="white"/>
+        </w:rPr>
         <w:t xml:space="preserve"> </w:t>
       </w:r>
-    </w:p>
-    <w:p>
-      <w:pPr>
-        <w:pStyle w:val="3"/>
-      </w:pPr>
-      <w:bookmarkStart w:id="27" w:name="_Toc307844714"/>
-      <w:r>
-        <w:t>For Asp.net</w:t>
-      </w:r>
-      <w:r>
-        <w:t xml:space="preserve"> MVC</w:t>
-      </w:r>
-      <w:r>
-        <w:t xml:space="preserve"> application</w:t>
-      </w:r>
-      <w:bookmarkEnd w:id="27"/>
-    </w:p>
-    <w:p>
-      <w:r>
-        <w:t xml:space="preserve">   It is </w:t>
-      </w:r>
-      <w:r>
-        <w:t xml:space="preserve">implementing separated with Model unit test for Controller </w:t>
-      </w:r>
-      <w:r>
-        <w:t xml:space="preserve">of </w:t>
-      </w:r>
-      <w:r>
-        <w:t xml:space="preserve">the </w:t>
-      </w:r>
-      <w:r>
-        <w:t>asp.net MVC application.</w:t>
-      </w:r>
-      <w:r>
-        <w:t xml:space="preserve"> In the future, we will implement unit test with View Model.</w:t>
-      </w:r>
-    </w:p>
-    <w:p>
-      <w:pPr>
-        <w:pStyle w:val="3"/>
-      </w:pPr>
-      <w:bookmarkStart w:id="28" w:name="_Toc307844715"/>
-      <w:r>
-        <w:t>For components</w:t>
-      </w:r>
-      <w:bookmarkEnd w:id="28"/>
-      <w:r>
+      <w:r>
+        <w:rPr>
+          <w:rFonts w:ascii="Verdana" w:hAnsi="Verdana" w:cs="Verdana"/>
+          <w:color w:val="0000FF"/>
+          <w:kern w:val="0"/>
+          <w:sz w:val="24"/>
+          <w:szCs w:val="24"/>
+          <w:highlight w:val="white"/>
+        </w:rPr>
+        <w:t>void</w:t>
+      </w:r>
+      <w:r>
+        <w:rPr>
+          <w:rFonts w:ascii="Verdana" w:hAnsi="Verdana" w:cs="Verdana"/>
+          <w:color w:val="000000"/>
+          <w:kern w:val="0"/>
+          <w:sz w:val="24"/>
+          <w:szCs w:val="24"/>
+          <w:highlight w:val="white"/>
+        </w:rPr>
+        <w:t xml:space="preserve"> TestAdd(</w:t>
+      </w:r>
+      <w:r>
+        <w:rPr>
+          <w:rFonts w:ascii="Verdana" w:hAnsi="Verdana" w:cs="Verdana"/>
+          <w:color w:val="2B91AF"/>
+          <w:kern w:val="0"/>
+          <w:sz w:val="24"/>
+          <w:szCs w:val="24"/>
+          <w:highlight w:val="white"/>
+        </w:rPr>
+        <w:t>AddressDto</w:t>
+      </w:r>
+      <w:r>
+        <w:rPr>
+          <w:rFonts w:ascii="Verdana" w:hAnsi="Verdana" w:cs="Verdana"/>
+          <w:color w:val="000000"/>
+          <w:kern w:val="0"/>
+          <w:sz w:val="24"/>
+          <w:szCs w:val="24"/>
+          <w:highlight w:val="white"/>
+        </w:rPr>
+        <w:t xml:space="preserve"> _AddressDto)</w:t>
+      </w:r>
+    </w:p>
+    <w:p>
+      <w:pPr>
+        <w:autoSpaceDE w:val="0"/>
+        <w:autoSpaceDN w:val="0"/>
+        <w:adjustRightInd w:val="0"/>
+        <w:jc w:val="left"/>
+        <w:rPr>
+          <w:rFonts w:ascii="Verdana" w:hAnsi="Verdana" w:cs="Verdana"/>
+          <w:color w:val="000000"/>
+          <w:kern w:val="0"/>
+          <w:sz w:val="24"/>
+          <w:szCs w:val="24"/>
+          <w:highlight w:val="white"/>
+        </w:rPr>
+      </w:pPr>
+      <w:r>
+        <w:rPr>
+          <w:rFonts w:ascii="Verdana" w:hAnsi="Verdana" w:cs="Verdana"/>
+          <w:color w:val="000000"/>
+          <w:kern w:val="0"/>
+          <w:sz w:val="24"/>
+          <w:szCs w:val="24"/>
+          <w:highlight w:val="white"/>
+        </w:rPr>
+        <w:t xml:space="preserve">        {</w:t>
+      </w:r>
+    </w:p>
+    <w:p>
+      <w:pPr>
+        <w:autoSpaceDE w:val="0"/>
+        <w:autoSpaceDN w:val="0"/>
+        <w:adjustRightInd w:val="0"/>
+        <w:jc w:val="left"/>
+        <w:rPr>
+          <w:rFonts w:ascii="Verdana" w:hAnsi="Verdana" w:cs="Verdana"/>
+          <w:color w:val="000000"/>
+          <w:kern w:val="0"/>
+          <w:sz w:val="24"/>
+          <w:szCs w:val="24"/>
+          <w:highlight w:val="white"/>
+        </w:rPr>
+      </w:pPr>
+      <w:r>
+        <w:rPr>
+          <w:rFonts w:ascii="Verdana" w:hAnsi="Verdana" w:cs="Verdana"/>
+          <w:color w:val="000000"/>
+          <w:kern w:val="0"/>
+          <w:sz w:val="24"/>
+          <w:szCs w:val="24"/>
+          <w:highlight w:val="white"/>
+        </w:rPr>
+        <w:t xml:space="preserve">            </w:t>
+      </w:r>
+      <w:r>
+        <w:rPr>
+          <w:rFonts w:ascii="Verdana" w:hAnsi="Verdana" w:cs="Verdana"/>
+          <w:color w:val="0000FF"/>
+          <w:kern w:val="0"/>
+          <w:sz w:val="24"/>
+          <w:szCs w:val="24"/>
+          <w:highlight w:val="white"/>
+        </w:rPr>
+        <w:t>var</w:t>
+      </w:r>
+      <w:r>
+        <w:rPr>
+          <w:rFonts w:ascii="Verdana" w:hAnsi="Verdana" w:cs="Verdana"/>
+          <w:color w:val="000000"/>
+          <w:kern w:val="0"/>
+          <w:sz w:val="24"/>
+          <w:szCs w:val="24"/>
+          <w:highlight w:val="white"/>
+        </w:rPr>
+        <w:t xml:space="preserve"> _AddressBO = </w:t>
+      </w:r>
+      <w:r>
+        <w:rPr>
+          <w:rFonts w:ascii="Verdana" w:hAnsi="Verdana" w:cs="Verdana"/>
+          <w:color w:val="0000FF"/>
+          <w:kern w:val="0"/>
+          <w:sz w:val="24"/>
+          <w:szCs w:val="24"/>
+          <w:highlight w:val="white"/>
+        </w:rPr>
+        <w:t>new</w:t>
+      </w:r>
+      <w:r>
+        <w:rPr>
+          <w:rFonts w:ascii="Verdana" w:hAnsi="Verdana" w:cs="Verdana"/>
+          <w:color w:val="000000"/>
+          <w:kern w:val="0"/>
+          <w:sz w:val="24"/>
+          <w:szCs w:val="24"/>
+          <w:highlight w:val="white"/>
+        </w:rPr>
         <w:t xml:space="preserve"> </w:t>
       </w:r>
-    </w:p>
-    <w:p>
-      <w:r>
-        <w:t xml:space="preserve">   It is including repository and data access and business object</w:t>
-      </w:r>
-      <w:r>
-        <w:t>, WCF service</w:t>
-      </w:r>
-      <w:r>
-        <w:t xml:space="preserve"> unit test. </w:t>
-      </w:r>
+      <w:r>
+        <w:rPr>
+          <w:rFonts w:ascii="Verdana" w:hAnsi="Verdana" w:cs="Verdana"/>
+          <w:color w:val="2B91AF"/>
+          <w:kern w:val="0"/>
+          <w:sz w:val="24"/>
+          <w:szCs w:val="24"/>
+          <w:highlight w:val="white"/>
+        </w:rPr>
+        <w:t>AddressBO</w:t>
+      </w:r>
+      <w:r>
+        <w:rPr>
+          <w:rFonts w:ascii="Verdana" w:hAnsi="Verdana" w:cs="Verdana"/>
+          <w:color w:val="000000"/>
+          <w:kern w:val="0"/>
+          <w:sz w:val="24"/>
+          <w:szCs w:val="24"/>
+          <w:highlight w:val="white"/>
+        </w:rPr>
+        <w:t>(</w:t>
+      </w:r>
+      <w:r>
+        <w:rPr>
+          <w:rFonts w:ascii="Verdana" w:hAnsi="Verdana" w:cs="Verdana"/>
+          <w:color w:val="0000FF"/>
+          <w:kern w:val="0"/>
+          <w:sz w:val="24"/>
+          <w:szCs w:val="24"/>
+          <w:highlight w:val="white"/>
+        </w:rPr>
+        <w:t>new</w:t>
+      </w:r>
+      <w:r>
+        <w:rPr>
+          <w:rFonts w:ascii="Verdana" w:hAnsi="Verdana" w:cs="Verdana"/>
+          <w:color w:val="000000"/>
+          <w:kern w:val="0"/>
+          <w:sz w:val="24"/>
+          <w:szCs w:val="24"/>
+          <w:highlight w:val="white"/>
+        </w:rPr>
+        <w:t xml:space="preserve"> </w:t>
+      </w:r>
+      <w:r>
+        <w:rPr>
+          <w:rFonts w:ascii="Verdana" w:hAnsi="Verdana" w:cs="Verdana"/>
+          <w:color w:val="2B91AF"/>
+          <w:kern w:val="0"/>
+          <w:sz w:val="24"/>
+          <w:szCs w:val="24"/>
+          <w:highlight w:val="white"/>
+        </w:rPr>
+        <w:lastRenderedPageBreak/>
+        <w:t>FakeAddressConverter</w:t>
+      </w:r>
+      <w:r>
+        <w:rPr>
+          <w:rFonts w:ascii="Verdana" w:hAnsi="Verdana" w:cs="Verdana"/>
+          <w:color w:val="000000"/>
+          <w:kern w:val="0"/>
+          <w:sz w:val="24"/>
+          <w:szCs w:val="24"/>
+          <w:highlight w:val="white"/>
+        </w:rPr>
+        <w:t>());</w:t>
+      </w:r>
+    </w:p>
+    <w:p>
+      <w:pPr>
+        <w:autoSpaceDE w:val="0"/>
+        <w:autoSpaceDN w:val="0"/>
+        <w:adjustRightInd w:val="0"/>
+        <w:jc w:val="left"/>
+        <w:rPr>
+          <w:rFonts w:ascii="Verdana" w:hAnsi="Verdana" w:cs="Verdana"/>
+          <w:color w:val="000000"/>
+          <w:kern w:val="0"/>
+          <w:sz w:val="24"/>
+          <w:szCs w:val="24"/>
+          <w:highlight w:val="white"/>
+        </w:rPr>
+      </w:pPr>
+      <w:r>
+        <w:rPr>
+          <w:rFonts w:ascii="Verdana" w:hAnsi="Verdana" w:cs="Verdana"/>
+          <w:color w:val="000000"/>
+          <w:kern w:val="0"/>
+          <w:sz w:val="24"/>
+          <w:szCs w:val="24"/>
+          <w:highlight w:val="white"/>
+        </w:rPr>
+        <w:t xml:space="preserve">            </w:t>
+      </w:r>
+      <w:r>
+        <w:rPr>
+          <w:rFonts w:ascii="Verdana" w:hAnsi="Verdana" w:cs="Verdana"/>
+          <w:color w:val="0000FF"/>
+          <w:kern w:val="0"/>
+          <w:sz w:val="24"/>
+          <w:szCs w:val="24"/>
+          <w:highlight w:val="white"/>
+        </w:rPr>
+        <w:t>bool</w:t>
+      </w:r>
+      <w:r>
+        <w:rPr>
+          <w:rFonts w:ascii="Verdana" w:hAnsi="Verdana" w:cs="Verdana"/>
+          <w:color w:val="000000"/>
+          <w:kern w:val="0"/>
+          <w:sz w:val="24"/>
+          <w:szCs w:val="24"/>
+          <w:highlight w:val="white"/>
+        </w:rPr>
+        <w:t xml:space="preserve"> hasAdded=_AddressBO.CreateEntiy(_AddressDto);</w:t>
+      </w:r>
+    </w:p>
+    <w:p>
+      <w:pPr>
+        <w:autoSpaceDE w:val="0"/>
+        <w:autoSpaceDN w:val="0"/>
+        <w:adjustRightInd w:val="0"/>
+        <w:jc w:val="left"/>
+        <w:rPr>
+          <w:rFonts w:ascii="Verdana" w:hAnsi="Verdana" w:cs="Verdana"/>
+          <w:color w:val="000000"/>
+          <w:kern w:val="0"/>
+          <w:sz w:val="24"/>
+          <w:szCs w:val="24"/>
+          <w:highlight w:val="white"/>
+        </w:rPr>
+      </w:pPr>
+      <w:r>
+        <w:rPr>
+          <w:rFonts w:ascii="Verdana" w:hAnsi="Verdana" w:cs="Verdana"/>
+          <w:color w:val="000000"/>
+          <w:kern w:val="0"/>
+          <w:sz w:val="24"/>
+          <w:szCs w:val="24"/>
+          <w:highlight w:val="white"/>
+        </w:rPr>
+        <w:t xml:space="preserve">            </w:t>
+      </w:r>
+      <w:r>
+        <w:rPr>
+          <w:rFonts w:ascii="Verdana" w:hAnsi="Verdana" w:cs="Verdana"/>
+          <w:color w:val="2B91AF"/>
+          <w:kern w:val="0"/>
+          <w:sz w:val="24"/>
+          <w:szCs w:val="24"/>
+          <w:highlight w:val="white"/>
+        </w:rPr>
+        <w:t>Assert</w:t>
+      </w:r>
+      <w:r>
+        <w:rPr>
+          <w:rFonts w:ascii="Verdana" w:hAnsi="Verdana" w:cs="Verdana"/>
+          <w:color w:val="000000"/>
+          <w:kern w:val="0"/>
+          <w:sz w:val="24"/>
+          <w:szCs w:val="24"/>
+          <w:highlight w:val="white"/>
+        </w:rPr>
+        <w:t>.True(hasAdded);</w:t>
+      </w:r>
+    </w:p>
+    <w:p>
+      <w:pPr>
+        <w:rPr>
+          <w:rFonts w:ascii="Verdana" w:hAnsi="Verdana" w:cs="Verdana"/>
+          <w:color w:val="000000"/>
+          <w:kern w:val="0"/>
+          <w:sz w:val="24"/>
+          <w:szCs w:val="24"/>
+        </w:rPr>
+      </w:pPr>
+      <w:r>
+        <w:rPr>
+          <w:rFonts w:ascii="Verdana" w:hAnsi="Verdana" w:cs="Verdana"/>
+          <w:color w:val="000000"/>
+          <w:kern w:val="0"/>
+          <w:sz w:val="24"/>
+          <w:szCs w:val="24"/>
+          <w:highlight w:val="white"/>
+        </w:rPr>
+        <w:t xml:space="preserve">        }</w:t>
+      </w:r>
+    </w:p>
+    <w:p>
+      <w:pPr>
+        <w:rPr>
+          <w:rFonts w:ascii="Verdana" w:hAnsi="Verdana" w:cs="Verdana"/>
+          <w:color w:val="000000"/>
+          <w:kern w:val="0"/>
+          <w:sz w:val="24"/>
+          <w:szCs w:val="24"/>
+        </w:rPr>
+      </w:pPr>
+    </w:p>
+    <w:p>
+      <w:pPr>
+        <w:rPr>
+          <w:rFonts w:ascii="Verdana" w:hAnsi="Verdana" w:cs="Verdana"/>
+          <w:color w:val="000000"/>
+          <w:kern w:val="0"/>
+          <w:sz w:val="24"/>
+          <w:szCs w:val="24"/>
+        </w:rPr>
+      </w:pPr>
+    </w:p>
+    <w:p>
+      <w:pPr>
+        <w:autoSpaceDE w:val="0"/>
+        <w:autoSpaceDN w:val="0"/>
+        <w:adjustRightInd w:val="0"/>
+        <w:jc w:val="left"/>
+        <w:rPr>
+          <w:rFonts w:ascii="新宋体" w:eastAsia="新宋体" w:cs="新宋体"/>
+          <w:color w:val="1E1E1E"/>
+          <w:kern w:val="0"/>
+          <w:sz w:val="18"/>
+          <w:szCs w:val="18"/>
+          <w:highlight w:val="white"/>
+        </w:rPr>
+      </w:pPr>
+      <w:r>
+        <w:rPr>
+          <w:rFonts w:ascii="新宋体" w:eastAsia="新宋体" w:cs="新宋体"/>
+          <w:color w:val="1E1E1E"/>
+          <w:kern w:val="0"/>
+          <w:sz w:val="18"/>
+          <w:szCs w:val="18"/>
+          <w:highlight w:val="white"/>
+        </w:rPr>
+        <w:t>1 passed, 0 failed, 0 skipped, took 1.83 seconds (xUnit.net 1.9.2 build 1705).</w:t>
+      </w:r>
+    </w:p>
+    <w:p>
+      <w:pPr>
+        <w:rPr>
+          <w:rFonts w:ascii="Verdana" w:hAnsi="Verdana" w:cs="Verdana" w:hint="eastAsia"/>
+          <w:color w:val="0000FF"/>
+          <w:kern w:val="0"/>
+          <w:sz w:val="24"/>
+          <w:szCs w:val="24"/>
+        </w:rPr>
+      </w:pPr>
     </w:p>
     <w:p>
       <w:pPr>
@@ -8964,6 +10204,7 @@
       <w:bookmarkStart w:id="33" w:name="_Toc277515391"/>
       <w:bookmarkStart w:id="34" w:name="_Toc307844719"/>
       <w:r>
+        <w:lastRenderedPageBreak/>
         <w:t>System Quality Attributes</w:t>
       </w:r>
       <w:bookmarkEnd w:id="32"/>
@@ -9098,7 +10339,6 @@
     </w:p>
     <w:p>
       <w:r>
-        <w:lastRenderedPageBreak/>
         <w:t xml:space="preserve">  </w:t>
       </w:r>
       <w:hyperlink r:id="rId19" w:history="1">
@@ -9343,6 +10583,7 @@
                 <w:sz w:val="20"/>
                 <w:szCs w:val="20"/>
               </w:rPr>
+              <w:lastRenderedPageBreak/>
               <w:t>DDD</w:t>
             </w:r>
           </w:p>
@@ -12429,7 +13670,7 @@
 </file>
 
 <file path=customXml/itemProps2.xml><?xml version="1.0" encoding="utf-8"?>
-<ds:datastoreItem xmlns:ds="http://schemas.openxmlformats.org/officeDocument/2006/customXml" ds:itemID="{8297B740-62D9-46AA-9499-3DA1DA4717EB}">
+<ds:datastoreItem xmlns:ds="http://schemas.openxmlformats.org/officeDocument/2006/customXml" ds:itemID="{3C31EA0A-BCDB-40FD-A760-815864699023}">
   <ds:schemaRefs>
     <ds:schemaRef ds:uri="http://schemas.openxmlformats.org/officeDocument/2006/bibliography"/>
   </ds:schemaRefs>

</xml_diff>

<commit_message>
Removed obstacle method and added comments
</commit_message>
<xml_diff>
--- a/source/Documents/Iron Framework developer guide.docx
+++ b/source/Documents/Iron Framework developer guide.docx
@@ -101,6 +101,7 @@
                   <w:dataBinding w:prefixMappings="xmlns:ns0='http://schemas.openxmlformats.org/package/2006/metadata/core-properties' xmlns:ns1='http://purl.org/dc/elements/1.1/'" w:xpath="/ns0:coreProperties[1]/ns1:title[1]" w:storeItemID="{6C3C8BC8-F283-45AE-878A-BAB7291924A1}"/>
                   <w:text/>
                 </w:sdtPr>
+                <w:sdtEndPr/>
                 <w:sdtContent>
                   <w:p>
                     <w:pPr>
@@ -166,13 +167,14 @@
             <w:sdt>
               <w:sdtPr>
                 <w:rPr>
-                  <w:rFonts w:asciiTheme="majorHAnsi" w:eastAsiaTheme="majorEastAsia" w:hAnsiTheme="majorHAnsi" w:cstheme="majorBidi"/>
+                  <w:rFonts w:asciiTheme="majorHAnsi" w:eastAsiaTheme="majorEastAsia" w:hAnsiTheme="majorHAnsi" w:cstheme="majorBidi" w:hint="eastAsia"/>
                 </w:rPr>
                 <w:alias w:val="副标题"/>
                 <w:id w:val="13406923"/>
                 <w:dataBinding w:prefixMappings="xmlns:ns0='http://schemas.openxmlformats.org/package/2006/metadata/core-properties' xmlns:ns1='http://purl.org/dc/elements/1.1/'" w:xpath="/ns0:coreProperties[1]/ns1:subject[1]" w:storeItemID="{6C3C8BC8-F283-45AE-878A-BAB7291924A1}"/>
                 <w:text/>
               </w:sdtPr>
+              <w:sdtEndPr/>
               <w:sdtContent>
                 <w:tc>
                   <w:tcPr>
@@ -193,9 +195,15 @@
                     </w:pPr>
                     <w:r>
                       <w:rPr>
-                        <w:rFonts w:asciiTheme="majorHAnsi" w:eastAsiaTheme="majorEastAsia" w:hAnsiTheme="majorHAnsi" w:cstheme="majorBidi"/>
+                        <w:rFonts w:asciiTheme="majorHAnsi" w:eastAsiaTheme="majorEastAsia" w:hAnsiTheme="majorHAnsi" w:cstheme="majorBidi" w:hint="eastAsia"/>
                       </w:rPr>
-                      <w:t>V0.01</w:t>
+                      <w:t>V0.0</w:t>
+                    </w:r>
+                    <w:r>
+                      <w:rPr>
+                        <w:rFonts w:asciiTheme="majorHAnsi" w:eastAsiaTheme="majorEastAsia" w:hAnsiTheme="majorHAnsi" w:cstheme="majorBidi" w:hint="eastAsia"/>
+                      </w:rPr>
+                      <w:t>.2</w:t>
                     </w:r>
                   </w:p>
                 </w:tc>
@@ -235,6 +243,7 @@
                   <w:dataBinding w:prefixMappings="xmlns:ns0='http://schemas.openxmlformats.org/package/2006/metadata/core-properties' xmlns:ns1='http://purl.org/dc/elements/1.1/'" w:xpath="/ns0:coreProperties[1]/ns1:creator[1]" w:storeItemID="{6C3C8BC8-F283-45AE-878A-BAB7291924A1}"/>
                   <w:text/>
                 </w:sdtPr>
+                <w:sdtEndPr/>
                 <w:sdtContent>
                   <w:p>
                     <w:pPr>
@@ -273,6 +282,7 @@
                     <w:calendar w:val="gregorian"/>
                   </w:date>
                 </w:sdtPr>
+                <w:sdtEndPr/>
                 <w:sdtContent>
                   <w:p>
                     <w:pPr>
@@ -318,6 +328,21 @@
         </w:p>
       </w:sdtContent>
     </w:sdt>
+    <w:p>
+      <w:pPr>
+        <w:pStyle w:val="TOC"/>
+        <w:rPr>
+          <w:rFonts w:asciiTheme="minorHAnsi" w:eastAsiaTheme="minorEastAsia" w:hAnsiTheme="minorHAnsi" w:cstheme="minorBidi"/>
+          <w:b w:val="0"/>
+          <w:bCs w:val="0"/>
+          <w:color w:val="auto"/>
+          <w:kern w:val="2"/>
+          <w:sz w:val="21"/>
+          <w:szCs w:val="22"/>
+          <w:lang w:val="zh-CN"/>
+        </w:rPr>
+      </w:pPr>
+    </w:p>
     <w:sdt>
       <w:sdtPr>
         <w:rPr>
@@ -3330,8 +3355,6 @@
         </w:rPr>
         <w:t>/2014</w:t>
       </w:r>
-      <w:bookmarkStart w:id="5" w:name="_GoBack"/>
-      <w:bookmarkEnd w:id="5"/>
       <w:r>
         <w:rPr>
           <w:rFonts w:cstheme="minorHAnsi"/>
@@ -3398,6 +3421,7 @@
         <w:ind w:firstLineChars="0"/>
       </w:pPr>
       <w:r>
+        <w:lastRenderedPageBreak/>
         <w:t xml:space="preserve">Newtonsoft.Json for .net </w:t>
       </w:r>
     </w:p>
@@ -3424,7 +3448,6 @@
         <w:ind w:firstLineChars="0"/>
       </w:pPr>
       <w:r>
-        <w:lastRenderedPageBreak/>
         <w:t xml:space="preserve">ASP.NET MVC RTM </w:t>
       </w:r>
     </w:p>
@@ -3494,27 +3517,29 @@
       <w:pPr>
         <w:pStyle w:val="1"/>
       </w:pPr>
-      <w:bookmarkStart w:id="6" w:name="_Toc272865552"/>
-      <w:bookmarkStart w:id="7" w:name="_Toc277515350"/>
-      <w:bookmarkStart w:id="8" w:name="_Toc454961050"/>
+      <w:bookmarkStart w:id="5" w:name="_Toc272865552"/>
+      <w:bookmarkStart w:id="6" w:name="_Toc277515350"/>
+      <w:bookmarkStart w:id="7" w:name="_Toc454961050"/>
       <w:r>
         <w:t>Design Goals and Non-Goals</w:t>
       </w:r>
+      <w:bookmarkEnd w:id="5"/>
       <w:bookmarkEnd w:id="6"/>
       <w:bookmarkEnd w:id="7"/>
+    </w:p>
+    <w:p>
+      <w:pPr>
+        <w:pStyle w:val="2"/>
+      </w:pPr>
+      <w:bookmarkStart w:id="8" w:name="_Toc277515352"/>
+      <w:bookmarkStart w:id="9" w:name="_Toc454961051"/>
+      <w:bookmarkStart w:id="10" w:name="_GoBack"/>
+      <w:bookmarkEnd w:id="10"/>
+      <w:r>
+        <w:t>Goals</w:t>
+      </w:r>
       <w:bookmarkEnd w:id="8"/>
-    </w:p>
-    <w:p>
-      <w:pPr>
-        <w:pStyle w:val="2"/>
-      </w:pPr>
-      <w:bookmarkStart w:id="9" w:name="_Toc277515352"/>
-      <w:bookmarkStart w:id="10" w:name="_Toc454961051"/>
-      <w:r>
-        <w:t>Goals</w:t>
-      </w:r>
       <w:bookmarkEnd w:id="9"/>
-      <w:bookmarkEnd w:id="10"/>
     </w:p>
     <w:p>
       <w:r>
@@ -3682,6 +3707,7 @@
         <w:ind w:firstLineChars="200" w:firstLine="420"/>
       </w:pPr>
       <w:r>
+        <w:lastRenderedPageBreak/>
         <w:t xml:space="preserve">-  Dependency injection (DI) </w:t>
       </w:r>
     </w:p>
@@ -3705,7 +3731,6 @@
           <w:sz w:val="24"/>
           <w:szCs w:val="24"/>
         </w:rPr>
-        <w:lastRenderedPageBreak/>
         <w:t>Architectural Patterns and Design Patterns</w:t>
       </w:r>
       <w:r>
@@ -4066,10 +4091,10 @@
             <v:path o:extrusionok="f" gradientshapeok="t" o:connecttype="rect"/>
             <o:lock v:ext="edit" aspectratio="t"/>
           </v:shapetype>
-          <v:shape id="_x0000_i1025" type="#_x0000_t75" style="width:425pt;height:441pt" o:ole="">
+          <v:shape id="_x0000_i1025" type="#_x0000_t75" style="width:425.25pt;height:441pt" o:ole="">
             <v:imagedata r:id="rId10" o:title=""/>
           </v:shape>
-          <o:OLEObject Type="Embed" ProgID="Visio.Drawing.11" ShapeID="_x0000_i1025" DrawAspect="Content" ObjectID="_1528702942" r:id="rId11"/>
+          <o:OLEObject Type="Embed" ProgID="Visio.Drawing.11" ShapeID="_x0000_i1025" DrawAspect="Content" ObjectID="_1555833155" r:id="rId11"/>
         </w:object>
       </w:r>
     </w:p>
@@ -10063,7 +10088,7 @@
     <w:p>
       <w:pPr>
         <w:rPr>
-          <w:rFonts w:ascii="Verdana" w:hAnsi="Verdana" w:cs="Verdana" w:hint="eastAsia"/>
+          <w:rFonts w:ascii="Verdana" w:hAnsi="Verdana" w:cs="Verdana"/>
           <w:color w:val="0000FF"/>
           <w:kern w:val="0"/>
           <w:sz w:val="24"/>
@@ -10105,18 +10130,13 @@
       </w:r>
     </w:p>
     <w:p>
-      <w:pPr>
+      <w:r>
+        <w:t>I</w:t>
+      </w:r>
+      <w:r>
         <w:rPr>
           <w:rFonts w:hint="eastAsia"/>
         </w:rPr>
-      </w:pPr>
-      <w:r>
-        <w:t>I</w:t>
-      </w:r>
-      <w:r>
-        <w:rPr>
-          <w:rFonts w:hint="eastAsia"/>
-        </w:rPr>
         <w:t xml:space="preserve">f </w:t>
       </w:r>
       <w:r>
@@ -10132,7 +10152,7 @@
     <w:p>
       <w:pPr>
         <w:rPr>
-          <w:rFonts w:ascii="Verdana" w:hAnsi="Verdana" w:cs="Verdana" w:hint="eastAsia"/>
+          <w:rFonts w:ascii="Verdana" w:hAnsi="Verdana" w:cs="Verdana"/>
           <w:color w:val="0000FF"/>
           <w:kern w:val="0"/>
           <w:sz w:val="24"/>
@@ -14310,7 +14330,7 @@
 </file>
 
 <file path=customXml/itemProps2.xml><?xml version="1.0" encoding="utf-8"?>
-<ds:datastoreItem xmlns:ds="http://schemas.openxmlformats.org/officeDocument/2006/customXml" ds:itemID="{F70BE599-9774-43C2-8D53-372589F9B068}">
+<ds:datastoreItem xmlns:ds="http://schemas.openxmlformats.org/officeDocument/2006/customXml" ds:itemID="{482B57F9-1AF5-4364-90AF-22D9DC3363AC}">
   <ds:schemaRefs>
     <ds:schemaRef ds:uri="http://schemas.openxmlformats.org/officeDocument/2006/bibliography"/>
   </ds:schemaRefs>

</xml_diff>